<commit_message>
melakukan penjadwalan menggunakan sweet alert
</commit_message>
<xml_diff>
--- a/public/uploads/template_ba_ta1/template_ba_ta1.docx
+++ b/public/uploads/template_ba_ta1/template_ba_ta1.docx
@@ -5578,23 +5578,7 @@
                 <w:color w:val="000000"/>
                 <w:lang w:val="en-US"/>
               </w:rPr>
-              <w:t>${pb_</w:t>
-            </w:r>
-            <w:r>
-              <w:rPr>
-                <w:rFonts w:ascii="Times New Roman" w:eastAsia="Times New Roman" w:hAnsi="Times New Roman" w:cs="Times New Roman"/>
-                <w:color w:val="000000"/>
-                <w:lang w:val="en-US"/>
-              </w:rPr>
-              <w:t>2</w:t>
-            </w:r>
-            <w:r>
-              <w:rPr>
-                <w:rFonts w:ascii="Times New Roman" w:eastAsia="Times New Roman" w:hAnsi="Times New Roman" w:cs="Times New Roman"/>
-                <w:color w:val="000000"/>
-                <w:lang w:val="en-US"/>
-              </w:rPr>
-              <w:t>}</w:t>
+              <w:t>${pb_2}</w:t>
             </w:r>
           </w:p>
         </w:tc>
@@ -9898,23 +9882,7 @@
           <w:color w:val="000000"/>
           <w:lang w:val="en-US"/>
         </w:rPr>
-        <w:t>${</w:t>
-      </w:r>
-      <w:r>
-        <w:rPr>
-          <w:rFonts w:ascii="Times New Roman" w:eastAsia="Times New Roman" w:hAnsi="Times New Roman" w:cs="Times New Roman"/>
-          <w:color w:val="000000"/>
-          <w:lang w:val="en-US"/>
-        </w:rPr>
-        <w:t>nip_</w:t>
-      </w:r>
-      <w:r>
-        <w:rPr>
-          <w:rFonts w:ascii="Times New Roman" w:eastAsia="Times New Roman" w:hAnsi="Times New Roman" w:cs="Times New Roman"/>
-          <w:color w:val="000000"/>
-          <w:lang w:val="en-US"/>
-        </w:rPr>
-        <w:t>pbhs}</w:t>
+        <w:t>${nip_pbhs}</w:t>
       </w:r>
     </w:p>
     <w:p>
@@ -10336,8 +10304,9 @@
               <w:rPr>
                 <w:rFonts w:ascii="Times New Roman" w:eastAsia="Times New Roman" w:hAnsi="Times New Roman" w:cs="Times New Roman"/>
                 <w:color w:val="000000"/>
-              </w:rPr>
-              <w:t>&lt;&lt;Nama&gt;&gt;</w:t>
+                <w:lang w:val="en-US"/>
+              </w:rPr>
+              <w:t>${nama_mahasiswa}</w:t>
             </w:r>
           </w:p>
         </w:tc>
@@ -10360,8 +10329,9 @@
               <w:rPr>
                 <w:rFonts w:ascii="Times New Roman" w:eastAsia="Times New Roman" w:hAnsi="Times New Roman" w:cs="Times New Roman"/>
                 <w:color w:val="000000"/>
-              </w:rPr>
-              <w:t>&lt;&lt;NPM&gt;&gt;</w:t>
+                <w:lang w:val="en-US"/>
+              </w:rPr>
+              <w:t>${npm}</w:t>
             </w:r>
           </w:p>
         </w:tc>
@@ -10442,8 +10412,9 @@
               <w:rPr>
                 <w:rFonts w:ascii="Times New Roman" w:eastAsia="Times New Roman" w:hAnsi="Times New Roman" w:cs="Times New Roman"/>
                 <w:color w:val="000000"/>
-              </w:rPr>
-              <w:t>&lt;&lt;Pbb.1&gt;&gt;</w:t>
+                <w:lang w:val="en-US"/>
+              </w:rPr>
+              <w:t>${pb_1}</w:t>
             </w:r>
           </w:p>
         </w:tc>
@@ -10536,8 +10507,9 @@
                 <w:color w:val="000000"/>
                 <w:sz w:val="20"/>
                 <w:szCs w:val="20"/>
-              </w:rPr>
-              <w:t>&lt;&lt;Judul TA&gt;&gt;</w:t>
+                <w:lang w:val="en-US"/>
+              </w:rPr>
+              <w:t>${judul_ta}</w:t>
             </w:r>
           </w:p>
         </w:tc>
@@ -10877,14 +10849,16 @@
               <w:rPr>
                 <w:rFonts w:ascii="Times New Roman" w:eastAsia="Times New Roman" w:hAnsi="Times New Roman" w:cs="Times New Roman"/>
                 <w:color w:val="000000"/>
-              </w:rPr>
-            </w:pPr>
-            <w:r>
-              <w:rPr>
-                <w:rFonts w:ascii="Times New Roman" w:eastAsia="Times New Roman" w:hAnsi="Times New Roman" w:cs="Times New Roman"/>
-                <w:color w:val="000000"/>
-              </w:rPr>
-              <w:t>&lt;&lt;Pbb.1&gt;&gt;</w:t>
+                <w:lang w:val="en-US"/>
+              </w:rPr>
+            </w:pPr>
+            <w:r>
+              <w:rPr>
+                <w:rFonts w:ascii="Times New Roman" w:eastAsia="Times New Roman" w:hAnsi="Times New Roman" w:cs="Times New Roman"/>
+                <w:color w:val="000000"/>
+                <w:lang w:val="en-US"/>
+              </w:rPr>
+              <w:t>${pb_1}</w:t>
             </w:r>
           </w:p>
           <w:p>
@@ -10901,14 +10875,23 @@
               <w:rPr>
                 <w:rFonts w:ascii="Times New Roman" w:eastAsia="Times New Roman" w:hAnsi="Times New Roman" w:cs="Times New Roman"/>
                 <w:color w:val="000000"/>
-              </w:rPr>
-            </w:pPr>
-            <w:r>
-              <w:rPr>
-                <w:rFonts w:ascii="Times New Roman" w:eastAsia="Times New Roman" w:hAnsi="Times New Roman" w:cs="Times New Roman"/>
-                <w:color w:val="000000"/>
-              </w:rPr>
-              <w:t>NIP. &lt;&lt;NIP Pbb.1&gt;&gt;</w:t>
+                <w:lang w:val="en-US"/>
+              </w:rPr>
+            </w:pPr>
+            <w:r>
+              <w:rPr>
+                <w:rFonts w:ascii="Times New Roman" w:eastAsia="Times New Roman" w:hAnsi="Times New Roman" w:cs="Times New Roman"/>
+                <w:color w:val="000000"/>
+              </w:rPr>
+              <w:t xml:space="preserve">NIP. </w:t>
+            </w:r>
+            <w:r>
+              <w:rPr>
+                <w:rFonts w:ascii="Times New Roman" w:eastAsia="Times New Roman" w:hAnsi="Times New Roman" w:cs="Times New Roman"/>
+                <w:color w:val="000000"/>
+                <w:lang w:val="en-US"/>
+              </w:rPr>
+              <w:t>${nip_pb_1}</w:t>
             </w:r>
           </w:p>
         </w:tc>
@@ -11105,14 +11088,16 @@
               <w:rPr>
                 <w:rFonts w:ascii="Times New Roman" w:eastAsia="Times New Roman" w:hAnsi="Times New Roman" w:cs="Times New Roman"/>
                 <w:color w:val="000000"/>
-              </w:rPr>
-            </w:pPr>
-            <w:r>
-              <w:rPr>
-                <w:rFonts w:ascii="Times New Roman" w:eastAsia="Times New Roman" w:hAnsi="Times New Roman" w:cs="Times New Roman"/>
-                <w:color w:val="000000"/>
-              </w:rPr>
-              <w:t>&lt;&lt;Pbb.2&gt;&gt;</w:t>
+                <w:lang w:val="en-US"/>
+              </w:rPr>
+            </w:pPr>
+            <w:r>
+              <w:rPr>
+                <w:rFonts w:ascii="Times New Roman" w:eastAsia="Times New Roman" w:hAnsi="Times New Roman" w:cs="Times New Roman"/>
+                <w:color w:val="000000"/>
+                <w:lang w:val="en-US"/>
+              </w:rPr>
+              <w:t>${pb_2}</w:t>
             </w:r>
           </w:p>
           <w:p>
@@ -11129,14 +11114,23 @@
               <w:rPr>
                 <w:rFonts w:ascii="Times New Roman" w:eastAsia="Times New Roman" w:hAnsi="Times New Roman" w:cs="Times New Roman"/>
                 <w:color w:val="000000"/>
-              </w:rPr>
-            </w:pPr>
-            <w:r>
-              <w:rPr>
-                <w:rFonts w:ascii="Times New Roman" w:eastAsia="Times New Roman" w:hAnsi="Times New Roman" w:cs="Times New Roman"/>
-                <w:color w:val="000000"/>
-              </w:rPr>
-              <w:t>NIP. &lt;&lt;NIP Pbb.2&gt;&gt;</w:t>
+                <w:lang w:val="en-US"/>
+              </w:rPr>
+            </w:pPr>
+            <w:r>
+              <w:rPr>
+                <w:rFonts w:ascii="Times New Roman" w:eastAsia="Times New Roman" w:hAnsi="Times New Roman" w:cs="Times New Roman"/>
+                <w:color w:val="000000"/>
+              </w:rPr>
+              <w:t xml:space="preserve">NIP. </w:t>
+            </w:r>
+            <w:r>
+              <w:rPr>
+                <w:rFonts w:ascii="Times New Roman" w:eastAsia="Times New Roman" w:hAnsi="Times New Roman" w:cs="Times New Roman"/>
+                <w:color w:val="000000"/>
+                <w:lang w:val="en-US"/>
+              </w:rPr>
+              <w:t>${nip_pb_2}</w:t>
             </w:r>
           </w:p>
         </w:tc>
@@ -11351,14 +11345,16 @@
               <w:rPr>
                 <w:rFonts w:ascii="Times New Roman" w:eastAsia="Times New Roman" w:hAnsi="Times New Roman" w:cs="Times New Roman"/>
                 <w:color w:val="000000"/>
-              </w:rPr>
-            </w:pPr>
-            <w:r>
-              <w:rPr>
-                <w:rFonts w:ascii="Times New Roman" w:eastAsia="Times New Roman" w:hAnsi="Times New Roman" w:cs="Times New Roman"/>
-                <w:color w:val="000000"/>
-              </w:rPr>
-              <w:t>&lt;&lt;Pbhs&gt;&gt;</w:t>
+                <w:lang w:val="en-US"/>
+              </w:rPr>
+            </w:pPr>
+            <w:r>
+              <w:rPr>
+                <w:rFonts w:ascii="Times New Roman" w:eastAsia="Times New Roman" w:hAnsi="Times New Roman" w:cs="Times New Roman"/>
+                <w:color w:val="000000"/>
+                <w:lang w:val="en-US"/>
+              </w:rPr>
+              <w:t>${pbhs}</w:t>
             </w:r>
           </w:p>
           <w:p>
@@ -11375,14 +11371,39 @@
               <w:rPr>
                 <w:rFonts w:ascii="Times New Roman" w:eastAsia="Times New Roman" w:hAnsi="Times New Roman" w:cs="Times New Roman"/>
                 <w:color w:val="000000"/>
-              </w:rPr>
-            </w:pPr>
-            <w:r>
-              <w:rPr>
-                <w:rFonts w:ascii="Times New Roman" w:eastAsia="Times New Roman" w:hAnsi="Times New Roman" w:cs="Times New Roman"/>
-                <w:color w:val="000000"/>
-              </w:rPr>
-              <w:t>NIP. &lt;&lt;NIP Pbhs&gt;&gt;</w:t>
+                <w:lang w:val="en-US"/>
+              </w:rPr>
+            </w:pPr>
+            <w:r>
+              <w:rPr>
+                <w:rFonts w:ascii="Times New Roman" w:eastAsia="Times New Roman" w:hAnsi="Times New Roman" w:cs="Times New Roman"/>
+                <w:color w:val="000000"/>
+              </w:rPr>
+              <w:t xml:space="preserve">NIP. </w:t>
+            </w:r>
+            <w:r>
+              <w:rPr>
+                <w:rFonts w:ascii="Times New Roman" w:eastAsia="Times New Roman" w:hAnsi="Times New Roman" w:cs="Times New Roman"/>
+                <w:color w:val="000000"/>
+                <w:lang w:val="en-US"/>
+              </w:rPr>
+              <w:t>${</w:t>
+            </w:r>
+            <w:r>
+              <w:rPr>
+                <w:rFonts w:ascii="Times New Roman" w:eastAsia="Times New Roman" w:hAnsi="Times New Roman" w:cs="Times New Roman"/>
+                <w:color w:val="000000"/>
+                <w:lang w:val="en-US"/>
+              </w:rPr>
+              <w:t>nip</w:t>
+            </w:r>
+            <w:r>
+              <w:rPr>
+                <w:rFonts w:ascii="Times New Roman" w:eastAsia="Times New Roman" w:hAnsi="Times New Roman" w:cs="Times New Roman"/>
+                <w:color w:val="000000"/>
+                <w:lang w:val="en-US"/>
+              </w:rPr>
+              <w:t>_pbhs}</w:t>
             </w:r>
           </w:p>
         </w:tc>
@@ -11896,7 +11917,13 @@
           <w:color w:val="000000"/>
         </w:rPr>
         <w:tab/>
-        <w:t>Dr. Ilim, M.S./Devi Nur Anisa, M.Sc.</w:t>
+      </w:r>
+      <w:r>
+        <w:rPr>
+          <w:rFonts w:ascii="Times New Roman" w:eastAsia="Times New Roman" w:hAnsi="Times New Roman" w:cs="Times New Roman"/>
+          <w:lang w:val="en-US"/>
+        </w:rPr>
+        <w:t>${koor_acc}</w:t>
       </w:r>
     </w:p>
     <w:p>
@@ -11907,8 +11934,8 @@
         <w:spacing w:after="0"/>
         <w:ind w:right="-285" w:hanging="2"/>
         <w:rPr>
-          <w:rFonts w:ascii="Times New Roman" w:eastAsia="Times New Roman" w:hAnsi="Times New Roman" w:cs="Times New Roman"/>
-          <w:color w:val="000000"/>
+          <w:sz w:val="21"/>
+          <w:szCs w:val="21"/>
         </w:rPr>
       </w:pPr>
       <w:r>
@@ -11929,19 +11956,24 @@
       <w:r>
         <w:rPr>
           <w:rFonts w:ascii="Times New Roman" w:eastAsia="Times New Roman" w:hAnsi="Times New Roman" w:cs="Times New Roman"/>
-        </w:rPr>
-        <w:t>196505251990032002/ 199209272019032022</w:t>
-      </w:r>
-    </w:p>
-    <w:p>
-      <w:pPr>
-        <w:spacing w:after="0" w:line="240" w:lineRule="auto"/>
-        <w:ind w:hanging="2"/>
-        <w:rPr>
-          <w:sz w:val="21"/>
-          <w:szCs w:val="21"/>
-        </w:rPr>
-      </w:pPr>
+          <w:lang w:val="en-US"/>
+        </w:rPr>
+        <w:t>${</w:t>
+      </w:r>
+      <w:r>
+        <w:rPr>
+          <w:rFonts w:ascii="Times New Roman" w:eastAsia="Times New Roman" w:hAnsi="Times New Roman" w:cs="Times New Roman"/>
+          <w:lang w:val="en-US"/>
+        </w:rPr>
+        <w:t>nip_</w:t>
+      </w:r>
+      <w:r>
+        <w:rPr>
+          <w:rFonts w:ascii="Times New Roman" w:eastAsia="Times New Roman" w:hAnsi="Times New Roman" w:cs="Times New Roman"/>
+          <w:lang w:val="en-US"/>
+        </w:rPr>
+        <w:t>koor_acc}</w:t>
+      </w:r>
     </w:p>
     <w:p>
       <w:pPr>
@@ -12424,8 +12456,9 @@
               <w:rPr>
                 <w:rFonts w:ascii="Times New Roman" w:eastAsia="Times New Roman" w:hAnsi="Times New Roman" w:cs="Times New Roman"/>
                 <w:color w:val="000000"/>
-              </w:rPr>
-              <w:t>&lt;&lt;Nama&gt;&gt;</w:t>
+                <w:lang w:val="en-US"/>
+              </w:rPr>
+              <w:t>${nama_mahasiswa}</w:t>
             </w:r>
           </w:p>
         </w:tc>
@@ -12448,8 +12481,9 @@
               <w:rPr>
                 <w:rFonts w:ascii="Times New Roman" w:eastAsia="Times New Roman" w:hAnsi="Times New Roman" w:cs="Times New Roman"/>
                 <w:color w:val="000000"/>
-              </w:rPr>
-              <w:t>&lt;&lt;NPM&gt;&gt;</w:t>
+                <w:lang w:val="en-US"/>
+              </w:rPr>
+              <w:t>${npm}</w:t>
             </w:r>
           </w:p>
         </w:tc>
@@ -12521,19 +12555,28 @@
           </w:tcPr>
           <w:p>
             <w:pPr>
-              <w:spacing w:before="40" w:after="40"/>
-              <w:ind w:left="180" w:right="-2" w:firstLine="0"/>
-              <w:rPr>
-                <w:rFonts w:ascii="Times New Roman" w:eastAsia="Times New Roman" w:hAnsi="Times New Roman" w:cs="Times New Roman"/>
-                <w:color w:val="000000"/>
-              </w:rPr>
-            </w:pPr>
-            <w:r>
-              <w:rPr>
-                <w:rFonts w:ascii="Times New Roman" w:eastAsia="Times New Roman" w:hAnsi="Times New Roman" w:cs="Times New Roman"/>
-                <w:color w:val="000000"/>
-              </w:rPr>
-              <w:t>&lt;&lt;Pbb.1&gt;&gt;</w:t>
+              <w:widowControl w:val="0"/>
+              <w:pBdr>
+                <w:top w:val="nil"/>
+                <w:left w:val="nil"/>
+                <w:bottom w:val="nil"/>
+                <w:right w:val="nil"/>
+                <w:between w:val="nil"/>
+              </w:pBdr>
+              <w:ind w:left="207" w:firstLine="0"/>
+              <w:rPr>
+                <w:rFonts w:ascii="Times New Roman" w:eastAsia="Times New Roman" w:hAnsi="Times New Roman" w:cs="Times New Roman"/>
+                <w:color w:val="000000"/>
+                <w:lang w:val="en-US"/>
+              </w:rPr>
+            </w:pPr>
+            <w:r>
+              <w:rPr>
+                <w:rFonts w:ascii="Times New Roman" w:eastAsia="Times New Roman" w:hAnsi="Times New Roman" w:cs="Times New Roman"/>
+                <w:color w:val="000000"/>
+                <w:lang w:val="en-US"/>
+              </w:rPr>
+              <w:t>${pb_1}</w:t>
             </w:r>
           </w:p>
         </w:tc>
@@ -12636,8 +12679,9 @@
                 <w:color w:val="000000"/>
                 <w:sz w:val="20"/>
                 <w:szCs w:val="20"/>
-              </w:rPr>
-              <w:t>&lt;&lt;Judul TA&gt;&gt;</w:t>
+                <w:lang w:val="en-US"/>
+              </w:rPr>
+              <w:t>${judul_ta}</w:t>
             </w:r>
           </w:p>
         </w:tc>
@@ -12929,6 +12973,30 @@
           </w:tcPr>
           <w:p>
             <w:pPr>
+              <w:ind w:firstLine="0"/>
+              <w:rPr>
+                <w:rFonts w:ascii="Times New Roman" w:eastAsia="Times New Roman" w:hAnsi="Times New Roman" w:cs="Times New Roman"/>
+              </w:rPr>
+            </w:pPr>
+            <w:r>
+              <w:rPr>
+                <w:rFonts w:ascii="Times New Roman" w:eastAsia="Times New Roman" w:hAnsi="Times New Roman" w:cs="Times New Roman"/>
+                <w:color w:val="000000"/>
+                <w:lang w:val="en-US"/>
+              </w:rPr>
+              <w:t xml:space="preserve">   </w:t>
+            </w:r>
+            <w:r>
+              <w:rPr>
+                <w:rFonts w:ascii="Times New Roman" w:eastAsia="Times New Roman" w:hAnsi="Times New Roman" w:cs="Times New Roman"/>
+                <w:color w:val="000000"/>
+                <w:lang w:val="en-US"/>
+              </w:rPr>
+              <w:t>${pb_1}</w:t>
+            </w:r>
+          </w:p>
+          <w:p>
+            <w:pPr>
               <w:widowControl w:val="0"/>
               <w:pBdr>
                 <w:top w:val="nil"/>
@@ -12948,9 +13016,110 @@
                 <w:rFonts w:ascii="Times New Roman" w:eastAsia="Times New Roman" w:hAnsi="Times New Roman" w:cs="Times New Roman"/>
                 <w:color w:val="000000"/>
               </w:rPr>
-              <w:t>&lt;&lt;Pbb.1&gt;&gt;</w:t>
-            </w:r>
-          </w:p>
+              <w:t xml:space="preserve">NIP. </w:t>
+            </w:r>
+            <w:r>
+              <w:rPr>
+                <w:rFonts w:ascii="Times New Roman" w:eastAsia="Times New Roman" w:hAnsi="Times New Roman" w:cs="Times New Roman"/>
+                <w:color w:val="000000"/>
+                <w:lang w:val="en-US"/>
+              </w:rPr>
+              <w:t>${</w:t>
+            </w:r>
+            <w:r>
+              <w:rPr>
+                <w:rFonts w:ascii="Times New Roman" w:eastAsia="Times New Roman" w:hAnsi="Times New Roman" w:cs="Times New Roman"/>
+                <w:color w:val="000000"/>
+                <w:lang w:val="en-US"/>
+              </w:rPr>
+              <w:t>nip_</w:t>
+            </w:r>
+            <w:r>
+              <w:rPr>
+                <w:rFonts w:ascii="Times New Roman" w:eastAsia="Times New Roman" w:hAnsi="Times New Roman" w:cs="Times New Roman"/>
+                <w:color w:val="000000"/>
+                <w:lang w:val="en-US"/>
+              </w:rPr>
+              <w:t>pb_1}</w:t>
+            </w:r>
+          </w:p>
+        </w:tc>
+        <w:tc>
+          <w:tcPr>
+            <w:tcW w:w="2268" w:type="dxa"/>
+            <w:vAlign w:val="center"/>
+          </w:tcPr>
+          <w:p>
+            <w:pPr>
+              <w:widowControl w:val="0"/>
+              <w:pBdr>
+                <w:top w:val="nil"/>
+                <w:left w:val="nil"/>
+                <w:bottom w:val="nil"/>
+                <w:right w:val="nil"/>
+                <w:between w:val="nil"/>
+              </w:pBdr>
+              <w:ind w:hanging="2"/>
+              <w:jc w:val="center"/>
+              <w:rPr>
+                <w:rFonts w:ascii="Times New Roman" w:eastAsia="Times New Roman" w:hAnsi="Times New Roman" w:cs="Times New Roman"/>
+                <w:color w:val="000000"/>
+              </w:rPr>
+            </w:pPr>
+          </w:p>
+        </w:tc>
+      </w:tr>
+      <w:tr>
+        <w:trPr>
+          <w:trHeight w:val="976"/>
+        </w:trPr>
+        <w:tc>
+          <w:tcPr>
+            <w:tcW w:w="1800" w:type="dxa"/>
+            <w:vAlign w:val="center"/>
+          </w:tcPr>
+          <w:p>
+            <w:pPr>
+              <w:widowControl w:val="0"/>
+              <w:pBdr>
+                <w:top w:val="nil"/>
+                <w:left w:val="nil"/>
+                <w:bottom w:val="nil"/>
+                <w:right w:val="nil"/>
+                <w:between w:val="nil"/>
+              </w:pBdr>
+              <w:ind w:left="127"/>
+              <w:rPr>
+                <w:rFonts w:ascii="Times New Roman" w:eastAsia="Times New Roman" w:hAnsi="Times New Roman" w:cs="Times New Roman"/>
+                <w:i/>
+                <w:color w:val="000000"/>
+              </w:rPr>
+            </w:pPr>
+            <w:r>
+              <w:rPr>
+                <w:rFonts w:ascii="Times New Roman" w:eastAsia="Times New Roman" w:hAnsi="Times New Roman" w:cs="Times New Roman"/>
+                <w:b/>
+                <w:color w:val="000000"/>
+              </w:rPr>
+              <w:t xml:space="preserve">Pembimbing II </w:t>
+            </w:r>
+            <w:r>
+              <w:rPr>
+                <w:rFonts w:ascii="Times New Roman" w:eastAsia="Times New Roman" w:hAnsi="Times New Roman" w:cs="Times New Roman"/>
+                <w:i/>
+                <w:color w:val="000000"/>
+                <w:sz w:val="21"/>
+                <w:szCs w:val="21"/>
+              </w:rPr>
+              <w:t>(co-Supervisor)</w:t>
+            </w:r>
+          </w:p>
+        </w:tc>
+        <w:tc>
+          <w:tcPr>
+            <w:tcW w:w="5278" w:type="dxa"/>
+            <w:vAlign w:val="center"/>
+          </w:tcPr>
           <w:p>
             <w:pPr>
               <w:widowControl w:val="0"/>
@@ -12972,7 +13141,67 @@
                 <w:rFonts w:ascii="Times New Roman" w:eastAsia="Times New Roman" w:hAnsi="Times New Roman" w:cs="Times New Roman"/>
                 <w:color w:val="000000"/>
               </w:rPr>
-              <w:t>NIP. &lt;&lt;NIP Pbb.1&gt;&gt;</w:t>
+              <w:t>${pb_</w:t>
+            </w:r>
+            <w:r>
+              <w:rPr>
+                <w:rFonts w:ascii="Times New Roman" w:eastAsia="Times New Roman" w:hAnsi="Times New Roman" w:cs="Times New Roman"/>
+                <w:color w:val="000000"/>
+                <w:lang w:val="en-US"/>
+              </w:rPr>
+              <w:t>2</w:t>
+            </w:r>
+            <w:r>
+              <w:rPr>
+                <w:rFonts w:ascii="Times New Roman" w:eastAsia="Times New Roman" w:hAnsi="Times New Roman" w:cs="Times New Roman"/>
+                <w:color w:val="000000"/>
+              </w:rPr>
+              <w:t>}</w:t>
+            </w:r>
+          </w:p>
+          <w:p>
+            <w:pPr>
+              <w:widowControl w:val="0"/>
+              <w:pBdr>
+                <w:top w:val="nil"/>
+                <w:left w:val="nil"/>
+                <w:bottom w:val="nil"/>
+                <w:right w:val="nil"/>
+                <w:between w:val="nil"/>
+              </w:pBdr>
+              <w:ind w:left="169"/>
+              <w:rPr>
+                <w:rFonts w:ascii="Times New Roman" w:eastAsia="Times New Roman" w:hAnsi="Times New Roman" w:cs="Times New Roman"/>
+                <w:color w:val="000000"/>
+              </w:rPr>
+            </w:pPr>
+            <w:r>
+              <w:rPr>
+                <w:rFonts w:ascii="Times New Roman" w:eastAsia="Times New Roman" w:hAnsi="Times New Roman" w:cs="Times New Roman"/>
+                <w:color w:val="000000"/>
+              </w:rPr>
+              <w:t xml:space="preserve">NIP. </w:t>
+            </w:r>
+            <w:r>
+              <w:rPr>
+                <w:rFonts w:ascii="Times New Roman" w:eastAsia="Times New Roman" w:hAnsi="Times New Roman" w:cs="Times New Roman"/>
+                <w:color w:val="000000"/>
+              </w:rPr>
+              <w:t>${nip_pb_</w:t>
+            </w:r>
+            <w:r>
+              <w:rPr>
+                <w:rFonts w:ascii="Times New Roman" w:eastAsia="Times New Roman" w:hAnsi="Times New Roman" w:cs="Times New Roman"/>
+                <w:color w:val="000000"/>
+              </w:rPr>
+              <w:t>2</w:t>
+            </w:r>
+            <w:r>
+              <w:rPr>
+                <w:rFonts w:ascii="Times New Roman" w:eastAsia="Times New Roman" w:hAnsi="Times New Roman" w:cs="Times New Roman"/>
+                <w:color w:val="000000"/>
+              </w:rPr>
+              <w:t>}</w:t>
             </w:r>
           </w:p>
         </w:tc>
@@ -13003,7 +13232,7 @@
       </w:tr>
       <w:tr>
         <w:trPr>
-          <w:trHeight w:val="976"/>
+          <w:trHeight w:val="863"/>
         </w:trPr>
         <w:tc>
           <w:tcPr>
@@ -13020,10 +13249,9 @@
                 <w:right w:val="nil"/>
                 <w:between w:val="nil"/>
               </w:pBdr>
-              <w:ind w:left="127"/>
-              <w:rPr>
-                <w:rFonts w:ascii="Times New Roman" w:eastAsia="Times New Roman" w:hAnsi="Times New Roman" w:cs="Times New Roman"/>
-                <w:i/>
+              <w:ind w:left="127" w:right="187"/>
+              <w:rPr>
+                <w:rFonts w:ascii="Times New Roman" w:eastAsia="Times New Roman" w:hAnsi="Times New Roman" w:cs="Times New Roman"/>
                 <w:color w:val="000000"/>
               </w:rPr>
             </w:pPr>
@@ -13033,7 +13261,7 @@
                 <w:b/>
                 <w:color w:val="000000"/>
               </w:rPr>
-              <w:t xml:space="preserve">Pembimbing II </w:t>
+              <w:t>Pembahas (</w:t>
             </w:r>
             <w:r>
               <w:rPr>
@@ -13043,7 +13271,7 @@
                 <w:sz w:val="21"/>
                 <w:szCs w:val="21"/>
               </w:rPr>
-              <w:t>(co-Supervisor)</w:t>
+              <w:t>Examiner)</w:t>
             </w:r>
           </w:p>
         </w:tc>
@@ -13052,6 +13280,32 @@
             <w:tcW w:w="5278" w:type="dxa"/>
             <w:vAlign w:val="center"/>
           </w:tcPr>
+          <w:p>
+            <w:pPr>
+              <w:widowControl w:val="0"/>
+              <w:pBdr>
+                <w:top w:val="nil"/>
+                <w:left w:val="nil"/>
+                <w:bottom w:val="nil"/>
+                <w:right w:val="nil"/>
+                <w:between w:val="nil"/>
+              </w:pBdr>
+              <w:ind w:left="207" w:firstLine="0"/>
+              <w:rPr>
+                <w:rFonts w:ascii="Times New Roman" w:eastAsia="Times New Roman" w:hAnsi="Times New Roman" w:cs="Times New Roman"/>
+                <w:color w:val="000000"/>
+                <w:lang w:val="en-US"/>
+              </w:rPr>
+            </w:pPr>
+            <w:r>
+              <w:rPr>
+                <w:rFonts w:ascii="Times New Roman" w:eastAsia="Times New Roman" w:hAnsi="Times New Roman" w:cs="Times New Roman"/>
+                <w:color w:val="000000"/>
+                <w:lang w:val="en-US"/>
+              </w:rPr>
+              <w:t>${pbhs}</w:t>
+            </w:r>
+          </w:p>
           <w:p>
             <w:pPr>
               <w:widowControl w:val="0"/>
@@ -13073,155 +13327,15 @@
                 <w:rFonts w:ascii="Times New Roman" w:eastAsia="Times New Roman" w:hAnsi="Times New Roman" w:cs="Times New Roman"/>
                 <w:color w:val="000000"/>
               </w:rPr>
-              <w:t>&lt;&lt;Pbb.2&gt;&gt;</w:t>
-            </w:r>
-          </w:p>
-          <w:p>
-            <w:pPr>
-              <w:widowControl w:val="0"/>
-              <w:pBdr>
-                <w:top w:val="nil"/>
-                <w:left w:val="nil"/>
-                <w:bottom w:val="nil"/>
-                <w:right w:val="nil"/>
-                <w:between w:val="nil"/>
-              </w:pBdr>
-              <w:ind w:left="169"/>
-              <w:rPr>
-                <w:rFonts w:ascii="Times New Roman" w:eastAsia="Times New Roman" w:hAnsi="Times New Roman" w:cs="Times New Roman"/>
-                <w:color w:val="000000"/>
-              </w:rPr>
-            </w:pPr>
-            <w:r>
-              <w:rPr>
-                <w:rFonts w:ascii="Times New Roman" w:eastAsia="Times New Roman" w:hAnsi="Times New Roman" w:cs="Times New Roman"/>
-                <w:color w:val="000000"/>
-              </w:rPr>
-              <w:t>NIP. &lt;&lt;NIP Pbb.2&gt;&gt;</w:t>
-            </w:r>
-          </w:p>
-        </w:tc>
-        <w:tc>
-          <w:tcPr>
-            <w:tcW w:w="2268" w:type="dxa"/>
-            <w:vAlign w:val="center"/>
-          </w:tcPr>
-          <w:p>
-            <w:pPr>
-              <w:widowControl w:val="0"/>
-              <w:pBdr>
-                <w:top w:val="nil"/>
-                <w:left w:val="nil"/>
-                <w:bottom w:val="nil"/>
-                <w:right w:val="nil"/>
-                <w:between w:val="nil"/>
-              </w:pBdr>
-              <w:ind w:hanging="2"/>
-              <w:jc w:val="center"/>
-              <w:rPr>
-                <w:rFonts w:ascii="Times New Roman" w:eastAsia="Times New Roman" w:hAnsi="Times New Roman" w:cs="Times New Roman"/>
-                <w:color w:val="000000"/>
-              </w:rPr>
-            </w:pPr>
-          </w:p>
-        </w:tc>
-      </w:tr>
-      <w:tr>
-        <w:trPr>
-          <w:trHeight w:val="863"/>
-        </w:trPr>
-        <w:tc>
-          <w:tcPr>
-            <w:tcW w:w="1800" w:type="dxa"/>
-            <w:vAlign w:val="center"/>
-          </w:tcPr>
-          <w:p>
-            <w:pPr>
-              <w:widowControl w:val="0"/>
-              <w:pBdr>
-                <w:top w:val="nil"/>
-                <w:left w:val="nil"/>
-                <w:bottom w:val="nil"/>
-                <w:right w:val="nil"/>
-                <w:between w:val="nil"/>
-              </w:pBdr>
-              <w:ind w:left="127" w:right="187"/>
-              <w:rPr>
-                <w:rFonts w:ascii="Times New Roman" w:eastAsia="Times New Roman" w:hAnsi="Times New Roman" w:cs="Times New Roman"/>
-                <w:color w:val="000000"/>
-              </w:rPr>
-            </w:pPr>
-            <w:r>
-              <w:rPr>
-                <w:rFonts w:ascii="Times New Roman" w:eastAsia="Times New Roman" w:hAnsi="Times New Roman" w:cs="Times New Roman"/>
-                <w:b/>
-                <w:color w:val="000000"/>
-              </w:rPr>
-              <w:t>Pembahas (</w:t>
-            </w:r>
-            <w:r>
-              <w:rPr>
-                <w:rFonts w:ascii="Times New Roman" w:eastAsia="Times New Roman" w:hAnsi="Times New Roman" w:cs="Times New Roman"/>
-                <w:i/>
-                <w:color w:val="000000"/>
-                <w:sz w:val="21"/>
-                <w:szCs w:val="21"/>
-              </w:rPr>
-              <w:t>Examiner)</w:t>
-            </w:r>
-          </w:p>
-        </w:tc>
-        <w:tc>
-          <w:tcPr>
-            <w:tcW w:w="5278" w:type="dxa"/>
-            <w:vAlign w:val="center"/>
-          </w:tcPr>
-          <w:p>
-            <w:pPr>
-              <w:widowControl w:val="0"/>
-              <w:pBdr>
-                <w:top w:val="nil"/>
-                <w:left w:val="nil"/>
-                <w:bottom w:val="nil"/>
-                <w:right w:val="nil"/>
-                <w:between w:val="nil"/>
-              </w:pBdr>
-              <w:ind w:left="169"/>
-              <w:rPr>
-                <w:rFonts w:ascii="Times New Roman" w:eastAsia="Times New Roman" w:hAnsi="Times New Roman" w:cs="Times New Roman"/>
-                <w:color w:val="000000"/>
-              </w:rPr>
-            </w:pPr>
-            <w:r>
-              <w:rPr>
-                <w:rFonts w:ascii="Times New Roman" w:eastAsia="Times New Roman" w:hAnsi="Times New Roman" w:cs="Times New Roman"/>
-                <w:color w:val="000000"/>
-              </w:rPr>
-              <w:t>&lt;&lt;Pbhs&gt;&gt;</w:t>
-            </w:r>
-          </w:p>
-          <w:p>
-            <w:pPr>
-              <w:widowControl w:val="0"/>
-              <w:pBdr>
-                <w:top w:val="nil"/>
-                <w:left w:val="nil"/>
-                <w:bottom w:val="nil"/>
-                <w:right w:val="nil"/>
-                <w:between w:val="nil"/>
-              </w:pBdr>
-              <w:ind w:left="169"/>
-              <w:rPr>
-                <w:rFonts w:ascii="Times New Roman" w:eastAsia="Times New Roman" w:hAnsi="Times New Roman" w:cs="Times New Roman"/>
-                <w:color w:val="000000"/>
-              </w:rPr>
-            </w:pPr>
-            <w:r>
-              <w:rPr>
-                <w:rFonts w:ascii="Times New Roman" w:eastAsia="Times New Roman" w:hAnsi="Times New Roman" w:cs="Times New Roman"/>
-                <w:color w:val="000000"/>
-              </w:rPr>
-              <w:t>NIP. &lt;&lt;NIP Pbhs&gt;&gt;</w:t>
+              <w:t xml:space="preserve">NIP. </w:t>
+            </w:r>
+            <w:r>
+              <w:rPr>
+                <w:rFonts w:ascii="Times New Roman" w:eastAsia="Times New Roman" w:hAnsi="Times New Roman" w:cs="Times New Roman"/>
+                <w:color w:val="000000"/>
+                <w:lang w:val="en-US"/>
+              </w:rPr>
+              <w:t>${nip_pbhs}</w:t>
             </w:r>
           </w:p>
         </w:tc>
@@ -14163,8 +14277,9 @@
               <w:rPr>
                 <w:rFonts w:ascii="Times New Roman" w:eastAsia="Times New Roman" w:hAnsi="Times New Roman" w:cs="Times New Roman"/>
                 <w:color w:val="000000"/>
-              </w:rPr>
-              <w:t>&lt;&lt;Nama&gt;&gt;</w:t>
+                <w:lang w:val="en-US"/>
+              </w:rPr>
+              <w:t>${nama_mahasiswa}</w:t>
             </w:r>
           </w:p>
         </w:tc>
@@ -14187,8 +14302,9 @@
               <w:rPr>
                 <w:rFonts w:ascii="Times New Roman" w:eastAsia="Times New Roman" w:hAnsi="Times New Roman" w:cs="Times New Roman"/>
                 <w:color w:val="000000"/>
-              </w:rPr>
-              <w:t>&lt;&lt;NPM&gt;&gt;</w:t>
+                <w:lang w:val="en-US"/>
+              </w:rPr>
+              <w:t>${npm}</w:t>
             </w:r>
           </w:p>
         </w:tc>
@@ -14260,8 +14376,9 @@
               <w:rPr>
                 <w:rFonts w:ascii="Times New Roman" w:eastAsia="Times New Roman" w:hAnsi="Times New Roman" w:cs="Times New Roman"/>
                 <w:color w:val="000000"/>
-              </w:rPr>
-              <w:t>&lt;&lt;Pbb.1&gt;&gt;</w:t>
+                <w:lang w:val="en-US"/>
+              </w:rPr>
+              <w:t>${pb_1}</w:t>
             </w:r>
           </w:p>
         </w:tc>
@@ -14333,8 +14450,25 @@
               <w:rPr>
                 <w:rFonts w:ascii="Times New Roman" w:eastAsia="Times New Roman" w:hAnsi="Times New Roman" w:cs="Times New Roman"/>
                 <w:color w:val="000000"/>
-              </w:rPr>
-              <w:t>&lt;&lt;Pbb.2&gt;&gt;</w:t>
+                <w:lang w:val="en-US"/>
+              </w:rPr>
+              <w:t>${pb_</w:t>
+            </w:r>
+            <w:r>
+              <w:rPr>
+                <w:rFonts w:ascii="Times New Roman" w:eastAsia="Times New Roman" w:hAnsi="Times New Roman" w:cs="Times New Roman"/>
+                <w:color w:val="000000"/>
+                <w:lang w:val="en-US"/>
+              </w:rPr>
+              <w:t>2</w:t>
+            </w:r>
+            <w:r>
+              <w:rPr>
+                <w:rFonts w:ascii="Times New Roman" w:eastAsia="Times New Roman" w:hAnsi="Times New Roman" w:cs="Times New Roman"/>
+                <w:color w:val="000000"/>
+                <w:lang w:val="en-US"/>
+              </w:rPr>
+              <w:t>}</w:t>
             </w:r>
           </w:p>
         </w:tc>
@@ -14408,8 +14542,9 @@
                 <w:color w:val="000000"/>
                 <w:sz w:val="20"/>
                 <w:szCs w:val="20"/>
-              </w:rPr>
-              <w:t>&lt;&lt;Judul TA&gt;&gt;</w:t>
+                <w:lang w:val="en-US"/>
+              </w:rPr>
+              <w:t>${judul_ta}</w:t>
             </w:r>
           </w:p>
         </w:tc>
@@ -15697,8 +15832,9 @@
               <w:rPr>
                 <w:rFonts w:ascii="Times New Roman" w:eastAsia="Times New Roman" w:hAnsi="Times New Roman" w:cs="Times New Roman"/>
                 <w:color w:val="000000"/>
-              </w:rPr>
-              <w:t>&lt;&lt;Nama&gt;&gt;</w:t>
+                <w:lang w:val="en-US"/>
+              </w:rPr>
+              <w:t>${nama_mahasiswa}</w:t>
             </w:r>
           </w:p>
         </w:tc>
@@ -15721,8 +15857,9 @@
               <w:rPr>
                 <w:rFonts w:ascii="Times New Roman" w:eastAsia="Times New Roman" w:hAnsi="Times New Roman" w:cs="Times New Roman"/>
                 <w:color w:val="000000"/>
-              </w:rPr>
-              <w:t>&lt;&lt;NPM&gt;&gt;</w:t>
+                <w:lang w:val="en-US"/>
+              </w:rPr>
+              <w:t>${npm}</w:t>
             </w:r>
           </w:p>
         </w:tc>
@@ -15794,8 +15931,9 @@
               <w:rPr>
                 <w:rFonts w:ascii="Times New Roman" w:eastAsia="Times New Roman" w:hAnsi="Times New Roman" w:cs="Times New Roman"/>
                 <w:color w:val="000000"/>
-              </w:rPr>
-              <w:t>&lt;&lt;Pbb.1&gt;&gt;</w:t>
+                <w:lang w:val="en-US"/>
+              </w:rPr>
+              <w:t>${pb_1}</w:t>
             </w:r>
           </w:p>
         </w:tc>
@@ -15867,8 +16005,25 @@
               <w:rPr>
                 <w:rFonts w:ascii="Times New Roman" w:eastAsia="Times New Roman" w:hAnsi="Times New Roman" w:cs="Times New Roman"/>
                 <w:color w:val="000000"/>
-              </w:rPr>
-              <w:t>&lt;&lt;Pbb.2&gt;&gt;</w:t>
+                <w:lang w:val="en-US"/>
+              </w:rPr>
+              <w:t>${pb_</w:t>
+            </w:r>
+            <w:r>
+              <w:rPr>
+                <w:rFonts w:ascii="Times New Roman" w:eastAsia="Times New Roman" w:hAnsi="Times New Roman" w:cs="Times New Roman"/>
+                <w:color w:val="000000"/>
+                <w:lang w:val="en-US"/>
+              </w:rPr>
+              <w:t>2</w:t>
+            </w:r>
+            <w:r>
+              <w:rPr>
+                <w:rFonts w:ascii="Times New Roman" w:eastAsia="Times New Roman" w:hAnsi="Times New Roman" w:cs="Times New Roman"/>
+                <w:color w:val="000000"/>
+                <w:lang w:val="en-US"/>
+              </w:rPr>
+              <w:t>}</w:t>
             </w:r>
           </w:p>
         </w:tc>
@@ -15942,8 +16097,9 @@
                 <w:color w:val="000000"/>
                 <w:sz w:val="20"/>
                 <w:szCs w:val="20"/>
-              </w:rPr>
-              <w:t>&lt;&lt;Judul TA&gt;&gt;</w:t>
+                <w:lang w:val="en-US"/>
+              </w:rPr>
+              <w:t>${judul_ta}</w:t>
             </w:r>
           </w:p>
         </w:tc>
@@ -18796,9 +18952,9 @@
       <w:r>
         <w:rPr>
           <w:rFonts w:ascii="Times New Roman" w:eastAsia="Times New Roman" w:hAnsi="Times New Roman" w:cs="Times New Roman"/>
-          <w:color w:val="000000"/>
-        </w:rPr>
-        <w:t>Dr. Ilim, M.S./Devi Nur Anisa, M.Sc.</w:t>
+          <w:lang w:val="en-US"/>
+        </w:rPr>
+        <w:t>${koor_acc}</w:t>
       </w:r>
     </w:p>
     <w:p>
@@ -18820,8 +18976,23 @@
       <w:r>
         <w:rPr>
           <w:rFonts w:ascii="Times New Roman" w:eastAsia="Times New Roman" w:hAnsi="Times New Roman" w:cs="Times New Roman"/>
-        </w:rPr>
-        <w:t>196505251990032002/ 199209272019032022</w:t>
+          <w:lang w:val="en-US"/>
+        </w:rPr>
+        <w:t>${</w:t>
+      </w:r>
+      <w:r>
+        <w:rPr>
+          <w:rFonts w:ascii="Times New Roman" w:eastAsia="Times New Roman" w:hAnsi="Times New Roman" w:cs="Times New Roman"/>
+          <w:lang w:val="en-US"/>
+        </w:rPr>
+        <w:t>nip_</w:t>
+      </w:r>
+      <w:r>
+        <w:rPr>
+          <w:rFonts w:ascii="Times New Roman" w:eastAsia="Times New Roman" w:hAnsi="Times New Roman" w:cs="Times New Roman"/>
+          <w:lang w:val="en-US"/>
+        </w:rPr>
+        <w:t>koor_acc}</w:t>
       </w:r>
     </w:p>
     <w:p>
@@ -19137,8 +19308,9 @@
               <w:rPr>
                 <w:rFonts w:ascii="Times New Roman" w:eastAsia="Times New Roman" w:hAnsi="Times New Roman" w:cs="Times New Roman"/>
                 <w:color w:val="000000"/>
-              </w:rPr>
-              <w:t>&lt;&lt;Nama&gt;&gt;</w:t>
+                <w:lang w:val="en-US"/>
+              </w:rPr>
+              <w:t>${nama_mahasiswa}</w:t>
             </w:r>
           </w:p>
         </w:tc>
@@ -19161,8 +19333,9 @@
               <w:rPr>
                 <w:rFonts w:ascii="Times New Roman" w:eastAsia="Times New Roman" w:hAnsi="Times New Roman" w:cs="Times New Roman"/>
                 <w:color w:val="000000"/>
-              </w:rPr>
-              <w:t>&lt;&lt;NPM&gt;&gt;</w:t>
+                <w:lang w:val="en-US"/>
+              </w:rPr>
+              <w:t>${npm}</w:t>
             </w:r>
           </w:p>
         </w:tc>
@@ -21028,9 +21201,9 @@
       <w:r>
         <w:rPr>
           <w:rFonts w:ascii="Times New Roman" w:eastAsia="Times New Roman" w:hAnsi="Times New Roman" w:cs="Times New Roman"/>
-          <w:color w:val="000000"/>
-        </w:rPr>
-        <w:t>Dr. Ilim, M.S./Devi Nur Anisa, M.Sc.</w:t>
+          <w:lang w:val="en-US"/>
+        </w:rPr>
+        <w:t>${koor_acc}</w:t>
       </w:r>
     </w:p>
     <w:p>
@@ -21052,8 +21225,23 @@
       <w:r>
         <w:rPr>
           <w:rFonts w:ascii="Times New Roman" w:eastAsia="Times New Roman" w:hAnsi="Times New Roman" w:cs="Times New Roman"/>
-        </w:rPr>
-        <w:t>196505251990032002/ 199209272019032022</w:t>
+          <w:lang w:val="en-US"/>
+        </w:rPr>
+        <w:t>${</w:t>
+      </w:r>
+      <w:r>
+        <w:rPr>
+          <w:rFonts w:ascii="Times New Roman" w:eastAsia="Times New Roman" w:hAnsi="Times New Roman" w:cs="Times New Roman"/>
+          <w:lang w:val="en-US"/>
+        </w:rPr>
+        <w:t>nip_</w:t>
+      </w:r>
+      <w:r>
+        <w:rPr>
+          <w:rFonts w:ascii="Times New Roman" w:eastAsia="Times New Roman" w:hAnsi="Times New Roman" w:cs="Times New Roman"/>
+          <w:lang w:val="en-US"/>
+        </w:rPr>
+        <w:t>koor_acc}</w:t>
       </w:r>
     </w:p>
     <w:p>
@@ -21558,7 +21746,7 @@
             </wp:anchor>
           </w:drawing>
         </mc:Choice>
-        <mc:Fallback xmlns:sl="http://schemas.openxmlformats.org/schemaLibrary/2006/main" xmlns:a="http://schemas.openxmlformats.org/drawingml/2006/main" xmlns:pic="http://schemas.openxmlformats.org/drawingml/2006/picture" xmlns:c="http://schemas.openxmlformats.org/drawingml/2006/chart" xmlns:lc="http://schemas.openxmlformats.org/drawingml/2006/lockedCanvas" xmlns:dgm="http://schemas.openxmlformats.org/drawingml/2006/diagram">
+        <mc:Fallback xmlns:dgm="http://schemas.openxmlformats.org/drawingml/2006/diagram" xmlns:lc="http://schemas.openxmlformats.org/drawingml/2006/lockedCanvas" xmlns:c="http://schemas.openxmlformats.org/drawingml/2006/chart" xmlns:pic="http://schemas.openxmlformats.org/drawingml/2006/picture" xmlns:a="http://schemas.openxmlformats.org/drawingml/2006/main" xmlns:sl="http://schemas.openxmlformats.org/schemaLibrary/2006/main">
           <w:drawing>
             <wp:anchor allowOverlap="1" behindDoc="0" distB="0" distT="0" distL="114300" distR="114300" hidden="0" layoutInCell="1" locked="0" relativeHeight="0" simplePos="0">
               <wp:simplePos x="0" y="0"/>
@@ -22318,7 +22506,7 @@
   <w:style w:type="paragraph" w:default="1" w:styleId="Normal">
     <w:name w:val="Normal"/>
     <w:qFormat/>
-    <w:rsid w:val="00313242"/>
+    <w:rsid w:val="00ED1030"/>
   </w:style>
   <w:style w:type="paragraph" w:styleId="Heading1">
     <w:name w:val="heading 1"/>

</xml_diff>

<commit_message>
penjadwalan seminar tugas akhir 1
</commit_message>
<xml_diff>
--- a/public/uploads/template_ba_ta1/template_ba_ta1.docx
+++ b/public/uploads/template_ba_ta1/template_ba_ta1.docx
@@ -1,6 +1,6 @@
 
 <file path=word/document.xml><?xml version="1.0" encoding="utf-8"?>
-<w:document xmlns:wpc="http://schemas.microsoft.com/office/word/2010/wordprocessingCanvas" xmlns:cx="http://schemas.microsoft.com/office/drawing/2014/chartex" xmlns:cx1="http://schemas.microsoft.com/office/drawing/2015/9/8/chartex" xmlns:cx2="http://schemas.microsoft.com/office/drawing/2015/10/21/chartex" xmlns:cx3="http://schemas.microsoft.com/office/drawing/2016/5/9/chartex" xmlns:cx4="http://schemas.microsoft.com/office/drawing/2016/5/10/chartex" xmlns:cx5="http://schemas.microsoft.com/office/drawing/2016/5/11/chartex" xmlns:cx6="http://schemas.microsoft.com/office/drawing/2016/5/12/chartex" xmlns:cx7="http://schemas.microsoft.com/office/drawing/2016/5/13/chartex" xmlns:cx8="http://schemas.microsoft.com/office/drawing/2016/5/14/chartex" xmlns:mc="http://schemas.openxmlformats.org/markup-compatibility/2006" xmlns:aink="http://schemas.microsoft.com/office/drawing/2016/ink" xmlns:am3d="http://schemas.microsoft.com/office/drawing/2017/model3d" xmlns:o="urn:schemas-microsoft-com:office:office" xmlns:r="http://schemas.openxmlformats.org/officeDocument/2006/relationships" xmlns:m="http://schemas.openxmlformats.org/officeDocument/2006/math" xmlns:v="urn:schemas-microsoft-com:vml" xmlns:wp14="http://schemas.microsoft.com/office/word/2010/wordprocessingDrawing" xmlns:wp="http://schemas.openxmlformats.org/drawingml/2006/wordprocessingDrawing" xmlns:w10="urn:schemas-microsoft-com:office:word" xmlns:w="http://schemas.openxmlformats.org/wordprocessingml/2006/main" xmlns:w14="http://schemas.microsoft.com/office/word/2010/wordml" xmlns:w15="http://schemas.microsoft.com/office/word/2012/wordml" xmlns:w16cex="http://schemas.microsoft.com/office/word/2018/wordml/cex" xmlns:w16cid="http://schemas.microsoft.com/office/word/2016/wordml/cid" xmlns:w16="http://schemas.microsoft.com/office/word/2018/wordml" xmlns:w16sdtdh="http://schemas.microsoft.com/office/word/2020/wordml/sdtdatahash" xmlns:w16se="http://schemas.microsoft.com/office/word/2015/wordml/symex" xmlns:wpg="http://schemas.microsoft.com/office/word/2010/wordprocessingGroup" xmlns:wpi="http://schemas.microsoft.com/office/word/2010/wordprocessingInk" xmlns:wne="http://schemas.microsoft.com/office/word/2006/wordml" xmlns:wps="http://schemas.microsoft.com/office/word/2010/wordprocessingShape" mc:Ignorable="w14 w15 w16se w16cid w16 w16cex w16sdtdh wp14">
+<w:document xmlns:wpc="http://schemas.microsoft.com/office/word/2010/wordprocessingCanvas" xmlns:cx="http://schemas.microsoft.com/office/drawing/2014/chartex" xmlns:cx1="http://schemas.microsoft.com/office/drawing/2015/9/8/chartex" xmlns:cx2="http://schemas.microsoft.com/office/drawing/2015/10/21/chartex" xmlns:cx3="http://schemas.microsoft.com/office/drawing/2016/5/9/chartex" xmlns:cx4="http://schemas.microsoft.com/office/drawing/2016/5/10/chartex" xmlns:cx5="http://schemas.microsoft.com/office/drawing/2016/5/11/chartex" xmlns:cx6="http://schemas.microsoft.com/office/drawing/2016/5/12/chartex" xmlns:cx7="http://schemas.microsoft.com/office/drawing/2016/5/13/chartex" xmlns:cx8="http://schemas.microsoft.com/office/drawing/2016/5/14/chartex" xmlns:mc="http://schemas.openxmlformats.org/markup-compatibility/2006" xmlns:aink="http://schemas.microsoft.com/office/drawing/2016/ink" xmlns:am3d="http://schemas.microsoft.com/office/drawing/2017/model3d" xmlns:o="urn:schemas-microsoft-com:office:office" xmlns:oel="http://schemas.microsoft.com/office/2019/extlst" xmlns:r="http://schemas.openxmlformats.org/officeDocument/2006/relationships" xmlns:m="http://schemas.openxmlformats.org/officeDocument/2006/math" xmlns:v="urn:schemas-microsoft-com:vml" xmlns:wp14="http://schemas.microsoft.com/office/word/2010/wordprocessingDrawing" xmlns:wp="http://schemas.openxmlformats.org/drawingml/2006/wordprocessingDrawing" xmlns:w10="urn:schemas-microsoft-com:office:word" xmlns:w="http://schemas.openxmlformats.org/wordprocessingml/2006/main" xmlns:w14="http://schemas.microsoft.com/office/word/2010/wordml" xmlns:w15="http://schemas.microsoft.com/office/word/2012/wordml" xmlns:w16cex="http://schemas.microsoft.com/office/word/2018/wordml/cex" xmlns:w16cid="http://schemas.microsoft.com/office/word/2016/wordml/cid" xmlns:w16="http://schemas.microsoft.com/office/word/2018/wordml" xmlns:w16sdtdh="http://schemas.microsoft.com/office/word/2020/wordml/sdtdatahash" xmlns:w16se="http://schemas.microsoft.com/office/word/2015/wordml/symex" xmlns:wpg="http://schemas.microsoft.com/office/word/2010/wordprocessingGroup" xmlns:wpi="http://schemas.microsoft.com/office/word/2010/wordprocessingInk" xmlns:wne="http://schemas.microsoft.com/office/word/2006/wordml" xmlns:wps="http://schemas.microsoft.com/office/word/2010/wordprocessingShape" mc:Ignorable="w14 w15 w16se w16cid w16 w16cex w16sdtdh wp14">
   <w:body>
     <w:p>
       <w:pPr>
@@ -112,7 +112,7 @@
           </mc:Choice>
           <mc:Fallback>
             <w:pict>
-              <v:rect w14:anchorId="3C8E6951" id="Rectangle 9" o:spid="_x0000_s1026" style="position:absolute;left:0;text-align:left;margin-left:27pt;margin-top:-3pt;width:419.25pt;height:35.8pt;z-index:251658240;visibility:visible;mso-wrap-style:square;mso-wrap-distance-left:9pt;mso-wrap-distance-top:0;mso-wrap-distance-right:9pt;mso-wrap-distance-bottom:0;mso-position-horizontal:absolute;mso-position-horizontal-relative:text;mso-position-vertical:absolute;mso-position-vertical-relative:text;v-text-anchor:top" o:gfxdata="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" filled="f">
+              <v:rect w14:anchorId="3C8E6951" id="Rectangle 9" o:spid="_x0000_s1026" style="position:absolute;left:0;text-align:left;margin-left:27pt;margin-top:-3pt;width:419.25pt;height:35.8pt;z-index:251658240;visibility:visible;mso-wrap-style:square;mso-wrap-distance-left:9pt;mso-wrap-distance-top:0;mso-wrap-distance-right:9pt;mso-wrap-distance-bottom:0;mso-position-horizontal:absolute;mso-position-horizontal-relative:text;mso-position-vertical:absolute;mso-position-vertical-relative:text;v-text-anchor:top" o:gfxdata="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" filled="f">
                 <v:stroke startarrowwidth="narrow" startarrowlength="short" endarrowwidth="narrow" endarrowlength="short"/>
                 <v:textbox inset="2.53958mm,1.2694mm,2.53958mm,1.2694mm">
                   <w:txbxContent>
@@ -292,25 +292,7 @@
                 <w:color w:val="000000"/>
                 <w:lang w:val="en-US"/>
               </w:rPr>
-              <w:t>${</w:t>
-            </w:r>
-            <w:proofErr w:type="spellStart"/>
-            <w:r>
-              <w:rPr>
-                <w:rFonts w:ascii="Times New Roman" w:eastAsia="Times New Roman" w:hAnsi="Times New Roman" w:cs="Times New Roman"/>
-                <w:color w:val="000000"/>
-                <w:lang w:val="en-US"/>
-              </w:rPr>
-              <w:t>nama_mahasiswa</w:t>
-            </w:r>
-            <w:proofErr w:type="spellEnd"/>
-            <w:r>
-              <w:rPr>
-                <w:rFonts w:ascii="Times New Roman" w:eastAsia="Times New Roman" w:hAnsi="Times New Roman" w:cs="Times New Roman"/>
-                <w:color w:val="000000"/>
-                <w:lang w:val="en-US"/>
-              </w:rPr>
-              <w:t>}</w:t>
+              <w:t>${nama_mahasiswa}</w:t>
             </w:r>
           </w:p>
         </w:tc>
@@ -384,25 +366,7 @@
                 <w:color w:val="000000"/>
                 <w:lang w:val="en-US"/>
               </w:rPr>
-              <w:t>${</w:t>
-            </w:r>
-            <w:proofErr w:type="spellStart"/>
-            <w:r>
-              <w:rPr>
-                <w:rFonts w:ascii="Times New Roman" w:eastAsia="Times New Roman" w:hAnsi="Times New Roman" w:cs="Times New Roman"/>
-                <w:color w:val="000000"/>
-                <w:lang w:val="en-US"/>
-              </w:rPr>
-              <w:t>npm</w:t>
-            </w:r>
-            <w:proofErr w:type="spellEnd"/>
-            <w:r>
-              <w:rPr>
-                <w:rFonts w:ascii="Times New Roman" w:eastAsia="Times New Roman" w:hAnsi="Times New Roman" w:cs="Times New Roman"/>
-                <w:color w:val="000000"/>
-                <w:lang w:val="en-US"/>
-              </w:rPr>
-              <w:t>}</w:t>
+              <w:t>${npm}</w:t>
             </w:r>
           </w:p>
         </w:tc>
@@ -478,29 +442,7 @@
                 <w:szCs w:val="20"/>
                 <w:lang w:val="en-US"/>
               </w:rPr>
-              <w:t>${</w:t>
-            </w:r>
-            <w:proofErr w:type="spellStart"/>
-            <w:r>
-              <w:rPr>
-                <w:rFonts w:ascii="Times New Roman" w:eastAsia="Times New Roman" w:hAnsi="Times New Roman" w:cs="Times New Roman"/>
-                <w:color w:val="000000"/>
-                <w:sz w:val="20"/>
-                <w:szCs w:val="20"/>
-                <w:lang w:val="en-US"/>
-              </w:rPr>
-              <w:t>judul_ta</w:t>
-            </w:r>
-            <w:proofErr w:type="spellEnd"/>
-            <w:r>
-              <w:rPr>
-                <w:rFonts w:ascii="Times New Roman" w:eastAsia="Times New Roman" w:hAnsi="Times New Roman" w:cs="Times New Roman"/>
-                <w:color w:val="000000"/>
-                <w:sz w:val="20"/>
-                <w:szCs w:val="20"/>
-                <w:lang w:val="en-US"/>
-              </w:rPr>
-              <w:t>}</w:t>
+              <w:t>${judul_ta}</w:t>
             </w:r>
           </w:p>
         </w:tc>
@@ -1645,7 +1587,7 @@
           </mc:Choice>
           <mc:Fallback>
             <w:pict>
-              <v:rect w14:anchorId="3C8E6953" id="Rectangle 7" o:spid="_x0000_s1027" style="position:absolute;margin-left:26pt;margin-top:-2pt;width:422.1pt;height:35.8pt;z-index:251659264;visibility:visible;mso-wrap-style:square;mso-wrap-distance-left:9pt;mso-wrap-distance-top:0;mso-wrap-distance-right:9pt;mso-wrap-distance-bottom:0;mso-position-horizontal:absolute;mso-position-horizontal-relative:text;mso-position-vertical:absolute;mso-position-vertical-relative:text;v-text-anchor:top" o:gfxdata="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" filled="f">
+              <v:rect w14:anchorId="3C8E6953" id="Rectangle 7" o:spid="_x0000_s1027" style="position:absolute;margin-left:26pt;margin-top:-2pt;width:422.1pt;height:35.8pt;z-index:251659264;visibility:visible;mso-wrap-style:square;mso-wrap-distance-left:9pt;mso-wrap-distance-top:0;mso-wrap-distance-right:9pt;mso-wrap-distance-bottom:0;mso-position-horizontal:absolute;mso-position-horizontal-relative:text;mso-position-vertical:absolute;mso-position-vertical-relative:text;v-text-anchor:top" o:gfxdata="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" filled="f">
                 <v:stroke startarrowwidth="narrow" startarrowlength="short" endarrowwidth="narrow" endarrowlength="short"/>
                 <v:textbox inset="2.53958mm,1.2694mm,2.53958mm,1.2694mm">
                   <w:txbxContent>
@@ -1916,69 +1858,33 @@
                 <w:color w:val="000000"/>
                 <w:lang w:val="en-US"/>
               </w:rPr>
-              <w:t>${</w:t>
-            </w:r>
-            <w:proofErr w:type="spellStart"/>
-            <w:r>
+              <w:t>${nama_mahasiswa}</w:t>
+            </w:r>
+          </w:p>
+        </w:tc>
+        <w:tc>
+          <w:tcPr>
+            <w:tcW w:w="2120" w:type="dxa"/>
+            <w:vAlign w:val="center"/>
+          </w:tcPr>
+          <w:p>
+            <w:pPr>
+              <w:spacing w:before="40" w:after="40"/>
+              <w:ind w:right="-2" w:firstLine="0"/>
+              <w:jc w:val="center"/>
               <w:rPr>
                 <w:rFonts w:ascii="Times New Roman" w:eastAsia="Times New Roman" w:hAnsi="Times New Roman" w:cs="Times New Roman"/>
                 <w:color w:val="000000"/>
                 <w:lang w:val="en-US"/>
               </w:rPr>
-              <w:t>nama_mahasiswa</w:t>
-            </w:r>
-            <w:proofErr w:type="spellEnd"/>
+            </w:pPr>
             <w:r>
               <w:rPr>
                 <w:rFonts w:ascii="Times New Roman" w:eastAsia="Times New Roman" w:hAnsi="Times New Roman" w:cs="Times New Roman"/>
                 <w:color w:val="000000"/>
                 <w:lang w:val="en-US"/>
               </w:rPr>
-              <w:t>}</w:t>
-            </w:r>
-          </w:p>
-        </w:tc>
-        <w:tc>
-          <w:tcPr>
-            <w:tcW w:w="2120" w:type="dxa"/>
-            <w:vAlign w:val="center"/>
-          </w:tcPr>
-          <w:p>
-            <w:pPr>
-              <w:spacing w:before="40" w:after="40"/>
-              <w:ind w:right="-2" w:firstLine="0"/>
-              <w:jc w:val="center"/>
-              <w:rPr>
-                <w:rFonts w:ascii="Times New Roman" w:eastAsia="Times New Roman" w:hAnsi="Times New Roman" w:cs="Times New Roman"/>
-                <w:color w:val="000000"/>
-                <w:lang w:val="en-US"/>
-              </w:rPr>
-            </w:pPr>
-            <w:r>
-              <w:rPr>
-                <w:rFonts w:ascii="Times New Roman" w:eastAsia="Times New Roman" w:hAnsi="Times New Roman" w:cs="Times New Roman"/>
-                <w:color w:val="000000"/>
-                <w:lang w:val="en-US"/>
-              </w:rPr>
-              <w:t>${</w:t>
-            </w:r>
-            <w:proofErr w:type="spellStart"/>
-            <w:r>
-              <w:rPr>
-                <w:rFonts w:ascii="Times New Roman" w:eastAsia="Times New Roman" w:hAnsi="Times New Roman" w:cs="Times New Roman"/>
-                <w:color w:val="000000"/>
-                <w:lang w:val="en-US"/>
-              </w:rPr>
-              <w:t>npm</w:t>
-            </w:r>
-            <w:proofErr w:type="spellEnd"/>
-            <w:r>
-              <w:rPr>
-                <w:rFonts w:ascii="Times New Roman" w:eastAsia="Times New Roman" w:hAnsi="Times New Roman" w:cs="Times New Roman"/>
-                <w:color w:val="000000"/>
-                <w:lang w:val="en-US"/>
-              </w:rPr>
-              <w:t>}</w:t>
+              <w:t>${npm}</w:t>
             </w:r>
           </w:p>
         </w:tc>
@@ -2055,29 +1961,7 @@
                 <w:szCs w:val="20"/>
                 <w:lang w:val="en-US"/>
               </w:rPr>
-              <w:t>${</w:t>
-            </w:r>
-            <w:proofErr w:type="spellStart"/>
-            <w:r>
-              <w:rPr>
-                <w:rFonts w:ascii="Times New Roman" w:eastAsia="Times New Roman" w:hAnsi="Times New Roman" w:cs="Times New Roman"/>
-                <w:color w:val="000000"/>
-                <w:sz w:val="20"/>
-                <w:szCs w:val="20"/>
-                <w:lang w:val="en-US"/>
-              </w:rPr>
-              <w:t>judul_ta</w:t>
-            </w:r>
-            <w:proofErr w:type="spellEnd"/>
-            <w:r>
-              <w:rPr>
-                <w:rFonts w:ascii="Times New Roman" w:eastAsia="Times New Roman" w:hAnsi="Times New Roman" w:cs="Times New Roman"/>
-                <w:color w:val="000000"/>
-                <w:sz w:val="20"/>
-                <w:szCs w:val="20"/>
-                <w:lang w:val="en-US"/>
-              </w:rPr>
-              <w:t>}</w:t>
+              <w:t>${judul_ta}</w:t>
             </w:r>
           </w:p>
         </w:tc>
@@ -2302,25 +2186,7 @@
                 <w:color w:val="000000"/>
                 <w:lang w:val="en-US"/>
               </w:rPr>
-              <w:t>${</w:t>
-            </w:r>
-            <w:proofErr w:type="spellStart"/>
-            <w:r>
-              <w:rPr>
-                <w:rFonts w:ascii="Times New Roman" w:eastAsia="Times New Roman" w:hAnsi="Times New Roman" w:cs="Times New Roman"/>
-                <w:color w:val="000000"/>
-                <w:lang w:val="en-US"/>
-              </w:rPr>
-              <w:t>pbhs</w:t>
-            </w:r>
-            <w:proofErr w:type="spellEnd"/>
-            <w:r>
-              <w:rPr>
-                <w:rFonts w:ascii="Times New Roman" w:eastAsia="Times New Roman" w:hAnsi="Times New Roman" w:cs="Times New Roman"/>
-                <w:color w:val="000000"/>
-                <w:lang w:val="en-US"/>
-              </w:rPr>
-              <w:t>}</w:t>
+              <w:t>${pbhs}</w:t>
             </w:r>
           </w:p>
         </w:tc>
@@ -2488,25 +2354,7 @@
           <w:color w:val="000000"/>
           <w:lang w:val="en-US"/>
         </w:rPr>
-        <w:t>${</w:t>
-      </w:r>
-      <w:proofErr w:type="spellStart"/>
-      <w:r>
-        <w:rPr>
-          <w:rFonts w:ascii="Times New Roman" w:eastAsia="Times New Roman" w:hAnsi="Times New Roman" w:cs="Times New Roman"/>
-          <w:color w:val="000000"/>
-          <w:lang w:val="en-US"/>
-        </w:rPr>
-        <w:t>dospa</w:t>
-      </w:r>
-      <w:proofErr w:type="spellEnd"/>
-      <w:r>
-        <w:rPr>
-          <w:rFonts w:ascii="Times New Roman" w:eastAsia="Times New Roman" w:hAnsi="Times New Roman" w:cs="Times New Roman"/>
-          <w:color w:val="000000"/>
-          <w:lang w:val="en-US"/>
-        </w:rPr>
-        <w:t>}</w:t>
+        <w:t>${dospa}</w:t>
       </w:r>
       <w:r>
         <w:rPr>
@@ -2542,7 +2390,15 @@
           <w:rFonts w:ascii="Times New Roman" w:eastAsia="Times New Roman" w:hAnsi="Times New Roman" w:cs="Times New Roman"/>
           <w:color w:val="000000"/>
         </w:rPr>
-        <w:t>NIP. &lt;&lt;NIP PA&gt;&gt;</w:t>
+        <w:t>NIP.</w:t>
+      </w:r>
+      <w:r>
+        <w:rPr>
+          <w:rFonts w:ascii="Times New Roman" w:eastAsia="Times New Roman" w:hAnsi="Times New Roman" w:cs="Times New Roman"/>
+          <w:color w:val="000000"/>
+          <w:lang w:val="en-US"/>
+        </w:rPr>
+        <w:t xml:space="preserve"> ${nip_dospa}</w:t>
       </w:r>
       <w:r>
         <w:rPr>
@@ -2550,6 +2406,13 @@
           <w:color w:val="000000"/>
         </w:rPr>
         <w:tab/>
+      </w:r>
+      <w:proofErr w:type="gramStart"/>
+      <w:r>
+        <w:rPr>
+          <w:rFonts w:ascii="Times New Roman" w:eastAsia="Times New Roman" w:hAnsi="Times New Roman" w:cs="Times New Roman"/>
+          <w:color w:val="000000"/>
+        </w:rPr>
         <w:t>NIP.</w:t>
       </w:r>
       <w:r>
@@ -2558,7 +2421,16 @@
           <w:color w:val="000000"/>
           <w:lang w:val="en-US"/>
         </w:rPr>
-        <w:t>${</w:t>
+        <w:t>$</w:t>
+      </w:r>
+      <w:proofErr w:type="gramEnd"/>
+      <w:r>
+        <w:rPr>
+          <w:rFonts w:ascii="Times New Roman" w:eastAsia="Times New Roman" w:hAnsi="Times New Roman" w:cs="Times New Roman"/>
+          <w:color w:val="000000"/>
+          <w:lang w:val="en-US"/>
+        </w:rPr>
+        <w:t>{</w:t>
       </w:r>
       <w:r>
         <w:rPr>
@@ -2672,7 +2544,20 @@
         <w:rPr>
           <w:rFonts w:ascii="Times New Roman" w:eastAsia="Times New Roman" w:hAnsi="Times New Roman" w:cs="Times New Roman"/>
         </w:rPr>
-        <w:t>${korr_acc}</w:t>
+        <w:t>${ko</w:t>
+      </w:r>
+      <w:r>
+        <w:rPr>
+          <w:rFonts w:ascii="Times New Roman" w:eastAsia="Times New Roman" w:hAnsi="Times New Roman" w:cs="Times New Roman"/>
+          <w:lang w:val="en-US"/>
+        </w:rPr>
+        <w:t>o</w:t>
+      </w:r>
+      <w:r>
+        <w:rPr>
+          <w:rFonts w:ascii="Times New Roman" w:eastAsia="Times New Roman" w:hAnsi="Times New Roman" w:cs="Times New Roman"/>
+        </w:rPr>
+        <w:t>r_acc}</w:t>
       </w:r>
     </w:p>
     <w:p>
@@ -2961,7 +2846,7 @@
           </mc:Choice>
           <mc:Fallback>
             <w:pict>
-              <v:rect w14:anchorId="3C8E6955" id="Rectangle 1" o:spid="_x0000_s1028" style="position:absolute;left:0;text-align:left;margin-left:26pt;margin-top:-1pt;width:423.75pt;height:35.2pt;z-index:251660288;visibility:visible;mso-wrap-style:square;mso-wrap-distance-left:9pt;mso-wrap-distance-top:0;mso-wrap-distance-right:9pt;mso-wrap-distance-bottom:0;mso-position-horizontal:absolute;mso-position-horizontal-relative:text;mso-position-vertical:absolute;mso-position-vertical-relative:text;v-text-anchor:top" o:gfxdata="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" filled="f">
+              <v:rect w14:anchorId="3C8E6955" id="Rectangle 1" o:spid="_x0000_s1028" style="position:absolute;left:0;text-align:left;margin-left:26pt;margin-top:-1pt;width:423.75pt;height:35.2pt;z-index:251660288;visibility:visible;mso-wrap-style:square;mso-wrap-distance-left:9pt;mso-wrap-distance-top:0;mso-wrap-distance-right:9pt;mso-wrap-distance-bottom:0;mso-position-horizontal:absolute;mso-position-horizontal-relative:text;mso-position-vertical:absolute;mso-position-vertical-relative:text;v-text-anchor:top" o:gfxdata="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" filled="f">
                 <v:stroke startarrowwidth="narrow" startarrowlength="short" endarrowwidth="narrow" endarrowlength="short"/>
                 <v:textbox inset="2.53958mm,1.2694mm,2.53958mm,1.2694mm">
                   <w:txbxContent>
@@ -3168,68 +3053,32 @@
                 <w:color w:val="000000"/>
                 <w:lang w:val="en-US"/>
               </w:rPr>
-              <w:t>${</w:t>
-            </w:r>
-            <w:proofErr w:type="spellStart"/>
+              <w:t>${nama_mahasiswa}</w:t>
+            </w:r>
+          </w:p>
+        </w:tc>
+        <w:tc>
+          <w:tcPr>
+            <w:tcW w:w="2120" w:type="dxa"/>
+            <w:vAlign w:val="center"/>
+          </w:tcPr>
+          <w:p>
+            <w:pPr>
+              <w:spacing w:before="40" w:after="40"/>
+              <w:ind w:right="-2" w:firstLine="0"/>
+              <w:jc w:val="center"/>
+              <w:rPr>
+                <w:rFonts w:ascii="Times New Roman" w:eastAsia="Times New Roman" w:hAnsi="Times New Roman" w:cs="Times New Roman"/>
+                <w:color w:val="000000"/>
+              </w:rPr>
+            </w:pPr>
             <w:r>
               <w:rPr>
                 <w:rFonts w:ascii="Times New Roman" w:eastAsia="Times New Roman" w:hAnsi="Times New Roman" w:cs="Times New Roman"/>
                 <w:color w:val="000000"/>
                 <w:lang w:val="en-US"/>
               </w:rPr>
-              <w:t>nama_mahasiswa</w:t>
-            </w:r>
-            <w:proofErr w:type="spellEnd"/>
-            <w:r>
-              <w:rPr>
-                <w:rFonts w:ascii="Times New Roman" w:eastAsia="Times New Roman" w:hAnsi="Times New Roman" w:cs="Times New Roman"/>
-                <w:color w:val="000000"/>
-                <w:lang w:val="en-US"/>
-              </w:rPr>
-              <w:t>}</w:t>
-            </w:r>
-          </w:p>
-        </w:tc>
-        <w:tc>
-          <w:tcPr>
-            <w:tcW w:w="2120" w:type="dxa"/>
-            <w:vAlign w:val="center"/>
-          </w:tcPr>
-          <w:p>
-            <w:pPr>
-              <w:spacing w:before="40" w:after="40"/>
-              <w:ind w:right="-2" w:firstLine="0"/>
-              <w:jc w:val="center"/>
-              <w:rPr>
-                <w:rFonts w:ascii="Times New Roman" w:eastAsia="Times New Roman" w:hAnsi="Times New Roman" w:cs="Times New Roman"/>
-                <w:color w:val="000000"/>
-              </w:rPr>
-            </w:pPr>
-            <w:r>
-              <w:rPr>
-                <w:rFonts w:ascii="Times New Roman" w:eastAsia="Times New Roman" w:hAnsi="Times New Roman" w:cs="Times New Roman"/>
-                <w:color w:val="000000"/>
-                <w:lang w:val="en-US"/>
-              </w:rPr>
-              <w:t>${</w:t>
-            </w:r>
-            <w:proofErr w:type="spellStart"/>
-            <w:r>
-              <w:rPr>
-                <w:rFonts w:ascii="Times New Roman" w:eastAsia="Times New Roman" w:hAnsi="Times New Roman" w:cs="Times New Roman"/>
-                <w:color w:val="000000"/>
-                <w:lang w:val="en-US"/>
-              </w:rPr>
-              <w:t>npm</w:t>
-            </w:r>
-            <w:proofErr w:type="spellEnd"/>
-            <w:r>
-              <w:rPr>
-                <w:rFonts w:ascii="Times New Roman" w:eastAsia="Times New Roman" w:hAnsi="Times New Roman" w:cs="Times New Roman"/>
-                <w:color w:val="000000"/>
-                <w:lang w:val="en-US"/>
-              </w:rPr>
-              <w:t>}</w:t>
+              <w:t>${npm}</w:t>
             </w:r>
           </w:p>
         </w:tc>
@@ -3305,29 +3154,7 @@
                 <w:szCs w:val="20"/>
                 <w:lang w:val="en-US"/>
               </w:rPr>
-              <w:t>${</w:t>
-            </w:r>
-            <w:proofErr w:type="spellStart"/>
-            <w:r>
-              <w:rPr>
-                <w:rFonts w:ascii="Times New Roman" w:eastAsia="Times New Roman" w:hAnsi="Times New Roman" w:cs="Times New Roman"/>
-                <w:color w:val="000000"/>
-                <w:sz w:val="20"/>
-                <w:szCs w:val="20"/>
-                <w:lang w:val="en-US"/>
-              </w:rPr>
-              <w:t>judul_ta</w:t>
-            </w:r>
-            <w:proofErr w:type="spellEnd"/>
-            <w:r>
-              <w:rPr>
-                <w:rFonts w:ascii="Times New Roman" w:eastAsia="Times New Roman" w:hAnsi="Times New Roman" w:cs="Times New Roman"/>
-                <w:color w:val="000000"/>
-                <w:sz w:val="20"/>
-                <w:szCs w:val="20"/>
-                <w:lang w:val="en-US"/>
-              </w:rPr>
-              <w:t>}</w:t>
+              <w:t>${judul_ta}</w:t>
             </w:r>
           </w:p>
         </w:tc>
@@ -3608,25 +3435,7 @@
                 <w:color w:val="000000"/>
                 <w:lang w:val="en-US"/>
               </w:rPr>
-              <w:t>${</w:t>
-            </w:r>
-            <w:proofErr w:type="spellStart"/>
-            <w:r>
-              <w:rPr>
-                <w:rFonts w:ascii="Times New Roman" w:eastAsia="Times New Roman" w:hAnsi="Times New Roman" w:cs="Times New Roman"/>
-                <w:color w:val="000000"/>
-                <w:lang w:val="en-US"/>
-              </w:rPr>
-              <w:t>pbhs</w:t>
-            </w:r>
-            <w:proofErr w:type="spellEnd"/>
-            <w:r>
-              <w:rPr>
-                <w:rFonts w:ascii="Times New Roman" w:eastAsia="Times New Roman" w:hAnsi="Times New Roman" w:cs="Times New Roman"/>
-                <w:color w:val="000000"/>
-                <w:lang w:val="en-US"/>
-              </w:rPr>
-              <w:t>}</w:t>
+              <w:t>${pbhs}</w:t>
             </w:r>
           </w:p>
         </w:tc>
@@ -3811,23 +3620,7 @@
           <w:rFonts w:ascii="Times New Roman" w:eastAsia="Times New Roman" w:hAnsi="Times New Roman" w:cs="Times New Roman"/>
           <w:lang w:val="en-US"/>
         </w:rPr>
-        <w:t>${</w:t>
-      </w:r>
-      <w:proofErr w:type="spellStart"/>
-      <w:r>
-        <w:rPr>
-          <w:rFonts w:ascii="Times New Roman" w:eastAsia="Times New Roman" w:hAnsi="Times New Roman" w:cs="Times New Roman"/>
-          <w:lang w:val="en-US"/>
-        </w:rPr>
-        <w:t>koor_acc</w:t>
-      </w:r>
-      <w:proofErr w:type="spellEnd"/>
-      <w:r>
-        <w:rPr>
-          <w:rFonts w:ascii="Times New Roman" w:eastAsia="Times New Roman" w:hAnsi="Times New Roman" w:cs="Times New Roman"/>
-          <w:lang w:val="en-US"/>
-        </w:rPr>
-        <w:t>}</w:t>
+        <w:t>${koor_acc}</w:t>
       </w:r>
     </w:p>
     <w:p>
@@ -4173,7 +3966,7 @@
           </mc:Choice>
           <mc:Fallback>
             <w:pict>
-              <v:rect w14:anchorId="3C8E6957" id="Rectangle 12" o:spid="_x0000_s1029" style="position:absolute;margin-left:30pt;margin-top:-2pt;width:418.5pt;height:37.05pt;z-index:251661312;visibility:visible;mso-wrap-style:square;mso-wrap-distance-left:9pt;mso-wrap-distance-top:0;mso-wrap-distance-right:9pt;mso-wrap-distance-bottom:0;mso-position-horizontal:absolute;mso-position-horizontal-relative:text;mso-position-vertical:absolute;mso-position-vertical-relative:text;v-text-anchor:top" o:gfxdata="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" filled="f">
+              <v:rect w14:anchorId="3C8E6957" id="Rectangle 12" o:spid="_x0000_s1029" style="position:absolute;margin-left:30pt;margin-top:-2pt;width:418.5pt;height:37.05pt;z-index:251661312;visibility:visible;mso-wrap-style:square;mso-wrap-distance-left:9pt;mso-wrap-distance-top:0;mso-wrap-distance-right:9pt;mso-wrap-distance-bottom:0;mso-position-horizontal:absolute;mso-position-horizontal-relative:text;mso-position-vertical:absolute;mso-position-vertical-relative:text;v-text-anchor:top" o:gfxdata="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" filled="f">
                 <v:stroke startarrowwidth="narrow" startarrowlength="short" endarrowwidth="narrow" endarrowlength="short"/>
                 <v:textbox inset="2.53958mm,1.2694mm,2.53958mm,1.2694mm">
                   <w:txbxContent>
@@ -4503,68 +4296,32 @@
                 <w:color w:val="000000"/>
                 <w:lang w:val="en-US"/>
               </w:rPr>
-              <w:t>${</w:t>
-            </w:r>
-            <w:proofErr w:type="spellStart"/>
+              <w:t>${nama_mahasiswa}</w:t>
+            </w:r>
+          </w:p>
+        </w:tc>
+        <w:tc>
+          <w:tcPr>
+            <w:tcW w:w="2120" w:type="dxa"/>
+            <w:vAlign w:val="center"/>
+          </w:tcPr>
+          <w:p>
+            <w:pPr>
+              <w:spacing w:before="40" w:after="40"/>
+              <w:ind w:right="-2" w:firstLine="0"/>
+              <w:jc w:val="center"/>
+              <w:rPr>
+                <w:rFonts w:ascii="Times New Roman" w:eastAsia="Times New Roman" w:hAnsi="Times New Roman" w:cs="Times New Roman"/>
+                <w:color w:val="000000"/>
+              </w:rPr>
+            </w:pPr>
             <w:r>
               <w:rPr>
                 <w:rFonts w:ascii="Times New Roman" w:eastAsia="Times New Roman" w:hAnsi="Times New Roman" w:cs="Times New Roman"/>
                 <w:color w:val="000000"/>
                 <w:lang w:val="en-US"/>
               </w:rPr>
-              <w:t>nama_mahasiswa</w:t>
-            </w:r>
-            <w:proofErr w:type="spellEnd"/>
-            <w:r>
-              <w:rPr>
-                <w:rFonts w:ascii="Times New Roman" w:eastAsia="Times New Roman" w:hAnsi="Times New Roman" w:cs="Times New Roman"/>
-                <w:color w:val="000000"/>
-                <w:lang w:val="en-US"/>
-              </w:rPr>
-              <w:t>}</w:t>
-            </w:r>
-          </w:p>
-        </w:tc>
-        <w:tc>
-          <w:tcPr>
-            <w:tcW w:w="2120" w:type="dxa"/>
-            <w:vAlign w:val="center"/>
-          </w:tcPr>
-          <w:p>
-            <w:pPr>
-              <w:spacing w:before="40" w:after="40"/>
-              <w:ind w:right="-2" w:firstLine="0"/>
-              <w:jc w:val="center"/>
-              <w:rPr>
-                <w:rFonts w:ascii="Times New Roman" w:eastAsia="Times New Roman" w:hAnsi="Times New Roman" w:cs="Times New Roman"/>
-                <w:color w:val="000000"/>
-              </w:rPr>
-            </w:pPr>
-            <w:r>
-              <w:rPr>
-                <w:rFonts w:ascii="Times New Roman" w:eastAsia="Times New Roman" w:hAnsi="Times New Roman" w:cs="Times New Roman"/>
-                <w:color w:val="000000"/>
-                <w:lang w:val="en-US"/>
-              </w:rPr>
-              <w:t>${</w:t>
-            </w:r>
-            <w:proofErr w:type="spellStart"/>
-            <w:r>
-              <w:rPr>
-                <w:rFonts w:ascii="Times New Roman" w:eastAsia="Times New Roman" w:hAnsi="Times New Roman" w:cs="Times New Roman"/>
-                <w:color w:val="000000"/>
-                <w:lang w:val="en-US"/>
-              </w:rPr>
-              <w:t>npm</w:t>
-            </w:r>
-            <w:proofErr w:type="spellEnd"/>
-            <w:r>
-              <w:rPr>
-                <w:rFonts w:ascii="Times New Roman" w:eastAsia="Times New Roman" w:hAnsi="Times New Roman" w:cs="Times New Roman"/>
-                <w:color w:val="000000"/>
-                <w:lang w:val="en-US"/>
-              </w:rPr>
-              <w:t>}</w:t>
+              <w:t>${npm}</w:t>
             </w:r>
           </w:p>
         </w:tc>
@@ -4640,29 +4397,7 @@
                 <w:szCs w:val="20"/>
                 <w:lang w:val="en-US"/>
               </w:rPr>
-              <w:t>${</w:t>
-            </w:r>
-            <w:proofErr w:type="spellStart"/>
-            <w:r>
-              <w:rPr>
-                <w:rFonts w:ascii="Times New Roman" w:eastAsia="Times New Roman" w:hAnsi="Times New Roman" w:cs="Times New Roman"/>
-                <w:color w:val="000000"/>
-                <w:sz w:val="20"/>
-                <w:szCs w:val="20"/>
-                <w:lang w:val="en-US"/>
-              </w:rPr>
-              <w:t>judul_ta</w:t>
-            </w:r>
-            <w:proofErr w:type="spellEnd"/>
-            <w:r>
-              <w:rPr>
-                <w:rFonts w:ascii="Times New Roman" w:eastAsia="Times New Roman" w:hAnsi="Times New Roman" w:cs="Times New Roman"/>
-                <w:color w:val="000000"/>
-                <w:sz w:val="20"/>
-                <w:szCs w:val="20"/>
-                <w:lang w:val="en-US"/>
-              </w:rPr>
-              <w:t>}</w:t>
+              <w:t>${judul_ta}</w:t>
             </w:r>
           </w:p>
         </w:tc>
@@ -5171,23 +4906,7 @@
           <w:rFonts w:ascii="Times New Roman" w:eastAsia="Times New Roman" w:hAnsi="Times New Roman" w:cs="Times New Roman"/>
           <w:lang w:val="en-US"/>
         </w:rPr>
-        <w:t>${</w:t>
-      </w:r>
-      <w:proofErr w:type="spellStart"/>
-      <w:r>
-        <w:rPr>
-          <w:rFonts w:ascii="Times New Roman" w:eastAsia="Times New Roman" w:hAnsi="Times New Roman" w:cs="Times New Roman"/>
-          <w:lang w:val="en-US"/>
-        </w:rPr>
-        <w:t>koor_acc</w:t>
-      </w:r>
-      <w:proofErr w:type="spellEnd"/>
-      <w:r>
-        <w:rPr>
-          <w:rFonts w:ascii="Times New Roman" w:eastAsia="Times New Roman" w:hAnsi="Times New Roman" w:cs="Times New Roman"/>
-          <w:lang w:val="en-US"/>
-        </w:rPr>
-        <w:t>}</w:t>
+        <w:t>${koor_acc}</w:t>
       </w:r>
     </w:p>
     <w:p>
@@ -5514,7 +5233,7 @@
           </mc:Choice>
           <mc:Fallback>
             <w:pict>
-              <v:rect w14:anchorId="3C8E6959" id="Rectangle 3" o:spid="_x0000_s1030" style="position:absolute;margin-left:11pt;margin-top:-1pt;width:419.25pt;height:37.5pt;z-index:251662336;visibility:visible;mso-wrap-style:square;mso-wrap-distance-left:9pt;mso-wrap-distance-top:0;mso-wrap-distance-right:9pt;mso-wrap-distance-bottom:0;mso-position-horizontal:absolute;mso-position-horizontal-relative:text;mso-position-vertical:absolute;mso-position-vertical-relative:text;v-text-anchor:top" o:gfxdata="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" filled="f">
+              <v:rect w14:anchorId="3C8E6959" id="Rectangle 3" o:spid="_x0000_s1030" style="position:absolute;margin-left:11pt;margin-top:-1pt;width:419.25pt;height:37.5pt;z-index:251662336;visibility:visible;mso-wrap-style:square;mso-wrap-distance-left:9pt;mso-wrap-distance-top:0;mso-wrap-distance-right:9pt;mso-wrap-distance-bottom:0;mso-position-horizontal:absolute;mso-position-horizontal-relative:text;mso-position-vertical:absolute;mso-position-vertical-relative:text;v-text-anchor:top" o:gfxdata="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" filled="f">
                 <v:stroke startarrowwidth="narrow" startarrowlength="short" endarrowwidth="narrow" endarrowlength="short"/>
                 <v:textbox inset="2.53958mm,1.2694mm,2.53958mm,1.2694mm">
                   <w:txbxContent>
@@ -5700,68 +5419,32 @@
                 <w:color w:val="000000"/>
                 <w:lang w:val="en-US"/>
               </w:rPr>
-              <w:t>${</w:t>
-            </w:r>
-            <w:proofErr w:type="spellStart"/>
+              <w:t>${nama_mahasiswa}</w:t>
+            </w:r>
+          </w:p>
+        </w:tc>
+        <w:tc>
+          <w:tcPr>
+            <w:tcW w:w="2120" w:type="dxa"/>
+            <w:vAlign w:val="center"/>
+          </w:tcPr>
+          <w:p>
+            <w:pPr>
+              <w:spacing w:before="40" w:after="40"/>
+              <w:ind w:right="-2" w:firstLine="0"/>
+              <w:jc w:val="center"/>
+              <w:rPr>
+                <w:rFonts w:ascii="Times New Roman" w:eastAsia="Times New Roman" w:hAnsi="Times New Roman" w:cs="Times New Roman"/>
+                <w:color w:val="000000"/>
+              </w:rPr>
+            </w:pPr>
             <w:r>
               <w:rPr>
                 <w:rFonts w:ascii="Times New Roman" w:eastAsia="Times New Roman" w:hAnsi="Times New Roman" w:cs="Times New Roman"/>
                 <w:color w:val="000000"/>
                 <w:lang w:val="en-US"/>
               </w:rPr>
-              <w:t>nama_mahasiswa</w:t>
-            </w:r>
-            <w:proofErr w:type="spellEnd"/>
-            <w:r>
-              <w:rPr>
-                <w:rFonts w:ascii="Times New Roman" w:eastAsia="Times New Roman" w:hAnsi="Times New Roman" w:cs="Times New Roman"/>
-                <w:color w:val="000000"/>
-                <w:lang w:val="en-US"/>
-              </w:rPr>
-              <w:t>}</w:t>
-            </w:r>
-          </w:p>
-        </w:tc>
-        <w:tc>
-          <w:tcPr>
-            <w:tcW w:w="2120" w:type="dxa"/>
-            <w:vAlign w:val="center"/>
-          </w:tcPr>
-          <w:p>
-            <w:pPr>
-              <w:spacing w:before="40" w:after="40"/>
-              <w:ind w:right="-2" w:firstLine="0"/>
-              <w:jc w:val="center"/>
-              <w:rPr>
-                <w:rFonts w:ascii="Times New Roman" w:eastAsia="Times New Roman" w:hAnsi="Times New Roman" w:cs="Times New Roman"/>
-                <w:color w:val="000000"/>
-              </w:rPr>
-            </w:pPr>
-            <w:r>
-              <w:rPr>
-                <w:rFonts w:ascii="Times New Roman" w:eastAsia="Times New Roman" w:hAnsi="Times New Roman" w:cs="Times New Roman"/>
-                <w:color w:val="000000"/>
-                <w:lang w:val="en-US"/>
-              </w:rPr>
-              <w:t>${</w:t>
-            </w:r>
-            <w:proofErr w:type="spellStart"/>
-            <w:r>
-              <w:rPr>
-                <w:rFonts w:ascii="Times New Roman" w:eastAsia="Times New Roman" w:hAnsi="Times New Roman" w:cs="Times New Roman"/>
-                <w:color w:val="000000"/>
-                <w:lang w:val="en-US"/>
-              </w:rPr>
-              <w:t>npm</w:t>
-            </w:r>
-            <w:proofErr w:type="spellEnd"/>
-            <w:r>
-              <w:rPr>
-                <w:rFonts w:ascii="Times New Roman" w:eastAsia="Times New Roman" w:hAnsi="Times New Roman" w:cs="Times New Roman"/>
-                <w:color w:val="000000"/>
-                <w:lang w:val="en-US"/>
-              </w:rPr>
-              <w:t>}</w:t>
+              <w:t>${npm}</w:t>
             </w:r>
           </w:p>
         </w:tc>
@@ -6038,29 +5721,7 @@
                 <w:szCs w:val="20"/>
                 <w:lang w:val="en-US"/>
               </w:rPr>
-              <w:t>${</w:t>
-            </w:r>
-            <w:proofErr w:type="spellStart"/>
-            <w:r>
-              <w:rPr>
-                <w:rFonts w:ascii="Times New Roman" w:eastAsia="Times New Roman" w:hAnsi="Times New Roman" w:cs="Times New Roman"/>
-                <w:color w:val="000000"/>
-                <w:sz w:val="20"/>
-                <w:szCs w:val="20"/>
-                <w:lang w:val="en-US"/>
-              </w:rPr>
-              <w:t>judul_ta</w:t>
-            </w:r>
-            <w:proofErr w:type="spellEnd"/>
-            <w:r>
-              <w:rPr>
-                <w:rFonts w:ascii="Times New Roman" w:eastAsia="Times New Roman" w:hAnsi="Times New Roman" w:cs="Times New Roman"/>
-                <w:color w:val="000000"/>
-                <w:sz w:val="20"/>
-                <w:szCs w:val="20"/>
-                <w:lang w:val="en-US"/>
-              </w:rPr>
-              <w:t>}</w:t>
+              <w:t>${judul_ta}</w:t>
             </w:r>
           </w:p>
         </w:tc>
@@ -7210,7 +6871,7 @@
           </mc:Choice>
           <mc:Fallback>
             <w:pict>
-              <v:rect w14:anchorId="3C8E695B" id="Rectangle 5" o:spid="_x0000_s1031" style="position:absolute;margin-left:30pt;margin-top:0;width:417.75pt;height:38.25pt;z-index:251663360;visibility:visible;mso-wrap-style:square;mso-wrap-distance-left:9pt;mso-wrap-distance-top:0;mso-wrap-distance-right:9pt;mso-wrap-distance-bottom:0;mso-position-horizontal:absolute;mso-position-horizontal-relative:text;mso-position-vertical:absolute;mso-position-vertical-relative:text;v-text-anchor:top" o:gfxdata="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" filled="f">
+              <v:rect w14:anchorId="3C8E695B" id="Rectangle 5" o:spid="_x0000_s1031" style="position:absolute;margin-left:30pt;margin-top:0;width:417.75pt;height:38.25pt;z-index:251663360;visibility:visible;mso-wrap-style:square;mso-wrap-distance-left:9pt;mso-wrap-distance-top:0;mso-wrap-distance-right:9pt;mso-wrap-distance-bottom:0;mso-position-horizontal:absolute;mso-position-horizontal-relative:text;mso-position-vertical:absolute;mso-position-vertical-relative:text;v-text-anchor:top" o:gfxdata="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" filled="f">
                 <v:stroke startarrowwidth="narrow" startarrowlength="short" endarrowwidth="narrow" endarrowlength="short"/>
                 <v:textbox inset="2.53958mm,1.2694mm,2.53958mm,1.2694mm">
                   <w:txbxContent>
@@ -7408,68 +7069,32 @@
                 <w:color w:val="000000"/>
                 <w:lang w:val="en-US"/>
               </w:rPr>
-              <w:t>${</w:t>
-            </w:r>
-            <w:proofErr w:type="spellStart"/>
+              <w:t>${nama_mahasiswa}</w:t>
+            </w:r>
+          </w:p>
+        </w:tc>
+        <w:tc>
+          <w:tcPr>
+            <w:tcW w:w="2120" w:type="dxa"/>
+            <w:vAlign w:val="center"/>
+          </w:tcPr>
+          <w:p>
+            <w:pPr>
+              <w:spacing w:before="40" w:after="40"/>
+              <w:ind w:right="-2" w:firstLine="0"/>
+              <w:jc w:val="center"/>
+              <w:rPr>
+                <w:rFonts w:ascii="Times New Roman" w:eastAsia="Times New Roman" w:hAnsi="Times New Roman" w:cs="Times New Roman"/>
+                <w:color w:val="000000"/>
+              </w:rPr>
+            </w:pPr>
             <w:r>
               <w:rPr>
                 <w:rFonts w:ascii="Times New Roman" w:eastAsia="Times New Roman" w:hAnsi="Times New Roman" w:cs="Times New Roman"/>
                 <w:color w:val="000000"/>
                 <w:lang w:val="en-US"/>
               </w:rPr>
-              <w:t>nama_mahasiswa</w:t>
-            </w:r>
-            <w:proofErr w:type="spellEnd"/>
-            <w:r>
-              <w:rPr>
-                <w:rFonts w:ascii="Times New Roman" w:eastAsia="Times New Roman" w:hAnsi="Times New Roman" w:cs="Times New Roman"/>
-                <w:color w:val="000000"/>
-                <w:lang w:val="en-US"/>
-              </w:rPr>
-              <w:t>}</w:t>
-            </w:r>
-          </w:p>
-        </w:tc>
-        <w:tc>
-          <w:tcPr>
-            <w:tcW w:w="2120" w:type="dxa"/>
-            <w:vAlign w:val="center"/>
-          </w:tcPr>
-          <w:p>
-            <w:pPr>
-              <w:spacing w:before="40" w:after="40"/>
-              <w:ind w:right="-2" w:firstLine="0"/>
-              <w:jc w:val="center"/>
-              <w:rPr>
-                <w:rFonts w:ascii="Times New Roman" w:eastAsia="Times New Roman" w:hAnsi="Times New Roman" w:cs="Times New Roman"/>
-                <w:color w:val="000000"/>
-              </w:rPr>
-            </w:pPr>
-            <w:r>
-              <w:rPr>
-                <w:rFonts w:ascii="Times New Roman" w:eastAsia="Times New Roman" w:hAnsi="Times New Roman" w:cs="Times New Roman"/>
-                <w:color w:val="000000"/>
-                <w:lang w:val="en-US"/>
-              </w:rPr>
-              <w:t>${</w:t>
-            </w:r>
-            <w:proofErr w:type="spellStart"/>
-            <w:r>
-              <w:rPr>
-                <w:rFonts w:ascii="Times New Roman" w:eastAsia="Times New Roman" w:hAnsi="Times New Roman" w:cs="Times New Roman"/>
-                <w:color w:val="000000"/>
-                <w:lang w:val="en-US"/>
-              </w:rPr>
-              <w:t>npm</w:t>
-            </w:r>
-            <w:proofErr w:type="spellEnd"/>
-            <w:r>
-              <w:rPr>
-                <w:rFonts w:ascii="Times New Roman" w:eastAsia="Times New Roman" w:hAnsi="Times New Roman" w:cs="Times New Roman"/>
-                <w:color w:val="000000"/>
-                <w:lang w:val="en-US"/>
-              </w:rPr>
-              <w:t>}</w:t>
+              <w:t>${npm}</w:t>
             </w:r>
           </w:p>
         </w:tc>
@@ -7746,29 +7371,7 @@
                 <w:szCs w:val="20"/>
                 <w:lang w:val="en-US"/>
               </w:rPr>
-              <w:t>${</w:t>
-            </w:r>
-            <w:proofErr w:type="spellStart"/>
-            <w:r>
-              <w:rPr>
-                <w:rFonts w:ascii="Times New Roman" w:eastAsia="Times New Roman" w:hAnsi="Times New Roman" w:cs="Times New Roman"/>
-                <w:color w:val="000000"/>
-                <w:sz w:val="20"/>
-                <w:szCs w:val="20"/>
-                <w:lang w:val="en-US"/>
-              </w:rPr>
-              <w:t>judul_ta</w:t>
-            </w:r>
-            <w:proofErr w:type="spellEnd"/>
-            <w:r>
-              <w:rPr>
-                <w:rFonts w:ascii="Times New Roman" w:eastAsia="Times New Roman" w:hAnsi="Times New Roman" w:cs="Times New Roman"/>
-                <w:color w:val="000000"/>
-                <w:sz w:val="20"/>
-                <w:szCs w:val="20"/>
-                <w:lang w:val="en-US"/>
-              </w:rPr>
-              <w:t>}</w:t>
+              <w:t>${judul_ta}</w:t>
             </w:r>
           </w:p>
         </w:tc>
@@ -8923,7 +8526,7 @@
           </mc:Choice>
           <mc:Fallback>
             <w:pict>
-              <v:rect w14:anchorId="3C8E695D" id="Rectangle 10" o:spid="_x0000_s1032" style="position:absolute;margin-left:32pt;margin-top:0;width:419.25pt;height:38.25pt;z-index:251664384;visibility:visible;mso-wrap-style:square;mso-wrap-distance-left:9pt;mso-wrap-distance-top:0;mso-wrap-distance-right:9pt;mso-wrap-distance-bottom:0;mso-position-horizontal:absolute;mso-position-horizontal-relative:text;mso-position-vertical:absolute;mso-position-vertical-relative:text;v-text-anchor:top" o:gfxdata="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" filled="f">
+              <v:rect w14:anchorId="3C8E695D" id="Rectangle 10" o:spid="_x0000_s1032" style="position:absolute;margin-left:32pt;margin-top:0;width:419.25pt;height:38.25pt;z-index:251664384;visibility:visible;mso-wrap-style:square;mso-wrap-distance-left:9pt;mso-wrap-distance-top:0;mso-wrap-distance-right:9pt;mso-wrap-distance-bottom:0;mso-position-horizontal:absolute;mso-position-horizontal-relative:text;mso-position-vertical:absolute;mso-position-vertical-relative:text;v-text-anchor:top" o:gfxdata="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" filled="f">
                 <v:stroke startarrowwidth="narrow" startarrowlength="short" endarrowwidth="narrow" endarrowlength="short"/>
                 <v:textbox inset="2.53958mm,1.2694mm,2.53958mm,1.2694mm">
                   <w:txbxContent>
@@ -9116,68 +8719,32 @@
                 <w:color w:val="000000"/>
                 <w:lang w:val="en-US"/>
               </w:rPr>
-              <w:t>${</w:t>
-            </w:r>
-            <w:proofErr w:type="spellStart"/>
+              <w:t>${nama_mahasiswa}</w:t>
+            </w:r>
+          </w:p>
+        </w:tc>
+        <w:tc>
+          <w:tcPr>
+            <w:tcW w:w="2120" w:type="dxa"/>
+            <w:vAlign w:val="center"/>
+          </w:tcPr>
+          <w:p>
+            <w:pPr>
+              <w:spacing w:before="40" w:after="40"/>
+              <w:ind w:right="-2" w:firstLine="0"/>
+              <w:jc w:val="center"/>
+              <w:rPr>
+                <w:rFonts w:ascii="Times New Roman" w:eastAsia="Times New Roman" w:hAnsi="Times New Roman" w:cs="Times New Roman"/>
+                <w:color w:val="000000"/>
+              </w:rPr>
+            </w:pPr>
             <w:r>
               <w:rPr>
                 <w:rFonts w:ascii="Times New Roman" w:eastAsia="Times New Roman" w:hAnsi="Times New Roman" w:cs="Times New Roman"/>
                 <w:color w:val="000000"/>
                 <w:lang w:val="en-US"/>
               </w:rPr>
-              <w:t>nama_mahasiswa</w:t>
-            </w:r>
-            <w:proofErr w:type="spellEnd"/>
-            <w:r>
-              <w:rPr>
-                <w:rFonts w:ascii="Times New Roman" w:eastAsia="Times New Roman" w:hAnsi="Times New Roman" w:cs="Times New Roman"/>
-                <w:color w:val="000000"/>
-                <w:lang w:val="en-US"/>
-              </w:rPr>
-              <w:t>}</w:t>
-            </w:r>
-          </w:p>
-        </w:tc>
-        <w:tc>
-          <w:tcPr>
-            <w:tcW w:w="2120" w:type="dxa"/>
-            <w:vAlign w:val="center"/>
-          </w:tcPr>
-          <w:p>
-            <w:pPr>
-              <w:spacing w:before="40" w:after="40"/>
-              <w:ind w:right="-2" w:firstLine="0"/>
-              <w:jc w:val="center"/>
-              <w:rPr>
-                <w:rFonts w:ascii="Times New Roman" w:eastAsia="Times New Roman" w:hAnsi="Times New Roman" w:cs="Times New Roman"/>
-                <w:color w:val="000000"/>
-              </w:rPr>
-            </w:pPr>
-            <w:r>
-              <w:rPr>
-                <w:rFonts w:ascii="Times New Roman" w:eastAsia="Times New Roman" w:hAnsi="Times New Roman" w:cs="Times New Roman"/>
-                <w:color w:val="000000"/>
-                <w:lang w:val="en-US"/>
-              </w:rPr>
-              <w:t>${</w:t>
-            </w:r>
-            <w:proofErr w:type="spellStart"/>
-            <w:r>
-              <w:rPr>
-                <w:rFonts w:ascii="Times New Roman" w:eastAsia="Times New Roman" w:hAnsi="Times New Roman" w:cs="Times New Roman"/>
-                <w:color w:val="000000"/>
-                <w:lang w:val="en-US"/>
-              </w:rPr>
-              <w:t>npm</w:t>
-            </w:r>
-            <w:proofErr w:type="spellEnd"/>
-            <w:r>
-              <w:rPr>
-                <w:rFonts w:ascii="Times New Roman" w:eastAsia="Times New Roman" w:hAnsi="Times New Roman" w:cs="Times New Roman"/>
-                <w:color w:val="000000"/>
-                <w:lang w:val="en-US"/>
-              </w:rPr>
-              <w:t>}</w:t>
+              <w:t>${npm}</w:t>
             </w:r>
           </w:p>
         </w:tc>
@@ -9454,29 +9021,7 @@
                 <w:szCs w:val="20"/>
                 <w:lang w:val="en-US"/>
               </w:rPr>
-              <w:t>${</w:t>
-            </w:r>
-            <w:proofErr w:type="spellStart"/>
-            <w:r>
-              <w:rPr>
-                <w:rFonts w:ascii="Times New Roman" w:eastAsia="Times New Roman" w:hAnsi="Times New Roman" w:cs="Times New Roman"/>
-                <w:color w:val="000000"/>
-                <w:sz w:val="20"/>
-                <w:szCs w:val="20"/>
-                <w:lang w:val="en-US"/>
-              </w:rPr>
-              <w:t>judul_ta</w:t>
-            </w:r>
-            <w:proofErr w:type="spellEnd"/>
-            <w:r>
-              <w:rPr>
-                <w:rFonts w:ascii="Times New Roman" w:eastAsia="Times New Roman" w:hAnsi="Times New Roman" w:cs="Times New Roman"/>
-                <w:color w:val="000000"/>
-                <w:sz w:val="20"/>
-                <w:szCs w:val="20"/>
-                <w:lang w:val="en-US"/>
-              </w:rPr>
-              <w:t>}</w:t>
+              <w:t>${judul_ta}</w:t>
             </w:r>
           </w:p>
         </w:tc>
@@ -10357,25 +9902,7 @@
           <w:color w:val="000000"/>
           <w:lang w:val="en-US"/>
         </w:rPr>
-        <w:t>${</w:t>
-      </w:r>
-      <w:proofErr w:type="spellStart"/>
-      <w:r>
-        <w:rPr>
-          <w:rFonts w:ascii="Times New Roman" w:eastAsia="Times New Roman" w:hAnsi="Times New Roman" w:cs="Times New Roman"/>
-          <w:color w:val="000000"/>
-          <w:lang w:val="en-US"/>
-        </w:rPr>
-        <w:t>pbhs</w:t>
-      </w:r>
-      <w:proofErr w:type="spellEnd"/>
-      <w:r>
-        <w:rPr>
-          <w:rFonts w:ascii="Times New Roman" w:eastAsia="Times New Roman" w:hAnsi="Times New Roman" w:cs="Times New Roman"/>
-          <w:color w:val="000000"/>
-          <w:lang w:val="en-US"/>
-        </w:rPr>
-        <w:t>}</w:t>
+        <w:t>${pbhs}</w:t>
       </w:r>
     </w:p>
     <w:p>
@@ -10401,25 +9928,7 @@
           <w:color w:val="000000"/>
           <w:lang w:val="en-US"/>
         </w:rPr>
-        <w:t>${</w:t>
-      </w:r>
-      <w:proofErr w:type="spellStart"/>
-      <w:r>
-        <w:rPr>
-          <w:rFonts w:ascii="Times New Roman" w:eastAsia="Times New Roman" w:hAnsi="Times New Roman" w:cs="Times New Roman"/>
-          <w:color w:val="000000"/>
-          <w:lang w:val="en-US"/>
-        </w:rPr>
-        <w:t>nip_pbhs</w:t>
-      </w:r>
-      <w:proofErr w:type="spellEnd"/>
-      <w:r>
-        <w:rPr>
-          <w:rFonts w:ascii="Times New Roman" w:eastAsia="Times New Roman" w:hAnsi="Times New Roman" w:cs="Times New Roman"/>
-          <w:color w:val="000000"/>
-          <w:lang w:val="en-US"/>
-        </w:rPr>
-        <w:t>}</w:t>
+        <w:t>${nip_pbhs}</w:t>
       </w:r>
     </w:p>
     <w:p>
@@ -10640,7 +10149,7 @@
           </mc:Choice>
           <mc:Fallback>
             <w:pict>
-              <v:rect w14:anchorId="3C8E695F" id="Rectangle 14" o:spid="_x0000_s1033" style="position:absolute;margin-left:28pt;margin-top:0;width:420pt;height:34.55pt;z-index:251665408;visibility:visible;mso-wrap-style:square;mso-wrap-distance-left:9pt;mso-wrap-distance-top:0;mso-wrap-distance-right:9pt;mso-wrap-distance-bottom:0;mso-position-horizontal:absolute;mso-position-horizontal-relative:text;mso-position-vertical:absolute;mso-position-vertical-relative:text;v-text-anchor:top" o:gfxdata="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" filled="f">
+              <v:rect w14:anchorId="3C8E695F" id="Rectangle 14" o:spid="_x0000_s1033" style="position:absolute;margin-left:28pt;margin-top:0;width:420pt;height:34.55pt;z-index:251665408;visibility:visible;mso-wrap-style:square;mso-wrap-distance-left:9pt;mso-wrap-distance-top:0;mso-wrap-distance-right:9pt;mso-wrap-distance-bottom:0;mso-position-horizontal:absolute;mso-position-horizontal-relative:text;mso-position-vertical:absolute;mso-position-vertical-relative:text;v-text-anchor:top" o:gfxdata="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" filled="f">
                 <v:stroke startarrowwidth="narrow" startarrowlength="short" endarrowwidth="narrow" endarrowlength="short"/>
                 <v:textbox inset="2.53958mm,1.2694mm,2.53958mm,1.2694mm">
                   <w:txbxContent>
@@ -10843,68 +10352,32 @@
                 <w:color w:val="000000"/>
                 <w:lang w:val="en-US"/>
               </w:rPr>
-              <w:t>${</w:t>
-            </w:r>
-            <w:proofErr w:type="spellStart"/>
+              <w:t>${nama_mahasiswa}</w:t>
+            </w:r>
+          </w:p>
+        </w:tc>
+        <w:tc>
+          <w:tcPr>
+            <w:tcW w:w="2120" w:type="dxa"/>
+            <w:vAlign w:val="center"/>
+          </w:tcPr>
+          <w:p>
+            <w:pPr>
+              <w:spacing w:before="40" w:after="40"/>
+              <w:ind w:right="-2" w:firstLine="0"/>
+              <w:jc w:val="center"/>
+              <w:rPr>
+                <w:rFonts w:ascii="Times New Roman" w:eastAsia="Times New Roman" w:hAnsi="Times New Roman" w:cs="Times New Roman"/>
+                <w:color w:val="000000"/>
+              </w:rPr>
+            </w:pPr>
             <w:r>
               <w:rPr>
                 <w:rFonts w:ascii="Times New Roman" w:eastAsia="Times New Roman" w:hAnsi="Times New Roman" w:cs="Times New Roman"/>
                 <w:color w:val="000000"/>
                 <w:lang w:val="en-US"/>
               </w:rPr>
-              <w:t>nama_mahasiswa</w:t>
-            </w:r>
-            <w:proofErr w:type="spellEnd"/>
-            <w:r>
-              <w:rPr>
-                <w:rFonts w:ascii="Times New Roman" w:eastAsia="Times New Roman" w:hAnsi="Times New Roman" w:cs="Times New Roman"/>
-                <w:color w:val="000000"/>
-                <w:lang w:val="en-US"/>
-              </w:rPr>
-              <w:t>}</w:t>
-            </w:r>
-          </w:p>
-        </w:tc>
-        <w:tc>
-          <w:tcPr>
-            <w:tcW w:w="2120" w:type="dxa"/>
-            <w:vAlign w:val="center"/>
-          </w:tcPr>
-          <w:p>
-            <w:pPr>
-              <w:spacing w:before="40" w:after="40"/>
-              <w:ind w:right="-2" w:firstLine="0"/>
-              <w:jc w:val="center"/>
-              <w:rPr>
-                <w:rFonts w:ascii="Times New Roman" w:eastAsia="Times New Roman" w:hAnsi="Times New Roman" w:cs="Times New Roman"/>
-                <w:color w:val="000000"/>
-              </w:rPr>
-            </w:pPr>
-            <w:r>
-              <w:rPr>
-                <w:rFonts w:ascii="Times New Roman" w:eastAsia="Times New Roman" w:hAnsi="Times New Roman" w:cs="Times New Roman"/>
-                <w:color w:val="000000"/>
-                <w:lang w:val="en-US"/>
-              </w:rPr>
-              <w:t>${</w:t>
-            </w:r>
-            <w:proofErr w:type="spellStart"/>
-            <w:r>
-              <w:rPr>
-                <w:rFonts w:ascii="Times New Roman" w:eastAsia="Times New Roman" w:hAnsi="Times New Roman" w:cs="Times New Roman"/>
-                <w:color w:val="000000"/>
-                <w:lang w:val="en-US"/>
-              </w:rPr>
-              <w:t>npm</w:t>
-            </w:r>
-            <w:proofErr w:type="spellEnd"/>
-            <w:r>
-              <w:rPr>
-                <w:rFonts w:ascii="Times New Roman" w:eastAsia="Times New Roman" w:hAnsi="Times New Roman" w:cs="Times New Roman"/>
-                <w:color w:val="000000"/>
-                <w:lang w:val="en-US"/>
-              </w:rPr>
-              <w:t>}</w:t>
+              <w:t>${npm}</w:t>
             </w:r>
           </w:p>
         </w:tc>
@@ -11082,29 +10555,7 @@
                 <w:szCs w:val="20"/>
                 <w:lang w:val="en-US"/>
               </w:rPr>
-              <w:t>${</w:t>
-            </w:r>
-            <w:proofErr w:type="spellStart"/>
-            <w:r>
-              <w:rPr>
-                <w:rFonts w:ascii="Times New Roman" w:eastAsia="Times New Roman" w:hAnsi="Times New Roman" w:cs="Times New Roman"/>
-                <w:color w:val="000000"/>
-                <w:sz w:val="20"/>
-                <w:szCs w:val="20"/>
-                <w:lang w:val="en-US"/>
-              </w:rPr>
-              <w:t>judul_ta</w:t>
-            </w:r>
-            <w:proofErr w:type="spellEnd"/>
-            <w:r>
-              <w:rPr>
-                <w:rFonts w:ascii="Times New Roman" w:eastAsia="Times New Roman" w:hAnsi="Times New Roman" w:cs="Times New Roman"/>
-                <w:color w:val="000000"/>
-                <w:sz w:val="20"/>
-                <w:szCs w:val="20"/>
-                <w:lang w:val="en-US"/>
-              </w:rPr>
-              <w:t>}</w:t>
+              <w:t>${judul_ta}</w:t>
             </w:r>
           </w:p>
         </w:tc>
@@ -11949,25 +11400,7 @@
                 <w:color w:val="000000"/>
                 <w:lang w:val="en-US"/>
               </w:rPr>
-              <w:t>${</w:t>
-            </w:r>
-            <w:proofErr w:type="spellStart"/>
-            <w:r>
-              <w:rPr>
-                <w:rFonts w:ascii="Times New Roman" w:eastAsia="Times New Roman" w:hAnsi="Times New Roman" w:cs="Times New Roman"/>
-                <w:color w:val="000000"/>
-                <w:lang w:val="en-US"/>
-              </w:rPr>
-              <w:t>pbhs</w:t>
-            </w:r>
-            <w:proofErr w:type="spellEnd"/>
-            <w:r>
-              <w:rPr>
-                <w:rFonts w:ascii="Times New Roman" w:eastAsia="Times New Roman" w:hAnsi="Times New Roman" w:cs="Times New Roman"/>
-                <w:color w:val="000000"/>
-                <w:lang w:val="en-US"/>
-              </w:rPr>
-              <w:t>}</w:t>
+              <w:t>${pbhs}</w:t>
             </w:r>
           </w:p>
           <w:p>
@@ -12000,25 +11433,7 @@
                 <w:color w:val="000000"/>
                 <w:lang w:val="en-US"/>
               </w:rPr>
-              <w:t>${</w:t>
-            </w:r>
-            <w:proofErr w:type="spellStart"/>
-            <w:r>
-              <w:rPr>
-                <w:rFonts w:ascii="Times New Roman" w:eastAsia="Times New Roman" w:hAnsi="Times New Roman" w:cs="Times New Roman"/>
-                <w:color w:val="000000"/>
-                <w:lang w:val="en-US"/>
-              </w:rPr>
-              <w:t>nip_pbhs</w:t>
-            </w:r>
-            <w:proofErr w:type="spellEnd"/>
-            <w:r>
-              <w:rPr>
-                <w:rFonts w:ascii="Times New Roman" w:eastAsia="Times New Roman" w:hAnsi="Times New Roman" w:cs="Times New Roman"/>
-                <w:color w:val="000000"/>
-                <w:lang w:val="en-US"/>
-              </w:rPr>
-              <w:t>}</w:t>
+              <w:t>${nip_pbhs}</w:t>
             </w:r>
           </w:p>
         </w:tc>
@@ -12538,23 +11953,7 @@
           <w:rFonts w:ascii="Times New Roman" w:eastAsia="Times New Roman" w:hAnsi="Times New Roman" w:cs="Times New Roman"/>
           <w:lang w:val="en-US"/>
         </w:rPr>
-        <w:t>${</w:t>
-      </w:r>
-      <w:proofErr w:type="spellStart"/>
-      <w:r>
-        <w:rPr>
-          <w:rFonts w:ascii="Times New Roman" w:eastAsia="Times New Roman" w:hAnsi="Times New Roman" w:cs="Times New Roman"/>
-          <w:lang w:val="en-US"/>
-        </w:rPr>
-        <w:t>koor_acc</w:t>
-      </w:r>
-      <w:proofErr w:type="spellEnd"/>
-      <w:r>
-        <w:rPr>
-          <w:rFonts w:ascii="Times New Roman" w:eastAsia="Times New Roman" w:hAnsi="Times New Roman" w:cs="Times New Roman"/>
-          <w:lang w:val="en-US"/>
-        </w:rPr>
-        <w:t>}</w:t>
+        <w:t>${koor_acc}</w:t>
       </w:r>
     </w:p>
     <w:p>
@@ -12589,23 +11988,7 @@
           <w:rFonts w:ascii="Times New Roman" w:eastAsia="Times New Roman" w:hAnsi="Times New Roman" w:cs="Times New Roman"/>
           <w:lang w:val="en-US"/>
         </w:rPr>
-        <w:t>${</w:t>
-      </w:r>
-      <w:proofErr w:type="spellStart"/>
-      <w:r>
-        <w:rPr>
-          <w:rFonts w:ascii="Times New Roman" w:eastAsia="Times New Roman" w:hAnsi="Times New Roman" w:cs="Times New Roman"/>
-          <w:lang w:val="en-US"/>
-        </w:rPr>
-        <w:t>nip_koor_acc</w:t>
-      </w:r>
-      <w:proofErr w:type="spellEnd"/>
-      <w:r>
-        <w:rPr>
-          <w:rFonts w:ascii="Times New Roman" w:eastAsia="Times New Roman" w:hAnsi="Times New Roman" w:cs="Times New Roman"/>
-          <w:lang w:val="en-US"/>
-        </w:rPr>
-        <w:t>}</w:t>
+        <w:t>${nip_koor_acc}</w:t>
       </w:r>
     </w:p>
     <w:p>
@@ -12761,7 +12144,7 @@
           </mc:Choice>
           <mc:Fallback>
             <w:pict>
-              <v:rect w14:anchorId="3C8E6961" id="Rectangle 4" o:spid="_x0000_s1034" style="position:absolute;margin-left:27pt;margin-top:-3pt;width:419.25pt;height:40.15pt;z-index:251666432;visibility:visible;mso-wrap-style:square;mso-wrap-distance-left:9pt;mso-wrap-distance-top:0;mso-wrap-distance-right:9pt;mso-wrap-distance-bottom:0;mso-position-horizontal:absolute;mso-position-horizontal-relative:text;mso-position-vertical:absolute;mso-position-vertical-relative:text;v-text-anchor:top" o:gfxdata="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" filled="f">
+              <v:rect w14:anchorId="3C8E6961" id="Rectangle 4" o:spid="_x0000_s1034" style="position:absolute;margin-left:27pt;margin-top:-3pt;width:419.25pt;height:40.15pt;z-index:251666432;visibility:visible;mso-wrap-style:square;mso-wrap-distance-left:9pt;mso-wrap-distance-top:0;mso-wrap-distance-right:9pt;mso-wrap-distance-bottom:0;mso-position-horizontal:absolute;mso-position-horizontal-relative:text;mso-position-vertical:absolute;mso-position-vertical-relative:text;v-text-anchor:top" o:gfxdata="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" filled="f">
                 <v:stroke startarrowwidth="narrow" startarrowlength="short" endarrowwidth="narrow" endarrowlength="short"/>
                 <v:textbox inset="2.53958mm,1.2694mm,2.53958mm,1.2694mm">
                   <w:txbxContent>
@@ -13091,68 +12474,32 @@
                 <w:color w:val="000000"/>
                 <w:lang w:val="en-US"/>
               </w:rPr>
-              <w:t>${</w:t>
-            </w:r>
-            <w:proofErr w:type="spellStart"/>
+              <w:t>${nama_mahasiswa}</w:t>
+            </w:r>
+          </w:p>
+        </w:tc>
+        <w:tc>
+          <w:tcPr>
+            <w:tcW w:w="2120" w:type="dxa"/>
+            <w:vAlign w:val="center"/>
+          </w:tcPr>
+          <w:p>
+            <w:pPr>
+              <w:spacing w:before="40" w:after="40"/>
+              <w:ind w:right="-2" w:firstLine="0"/>
+              <w:jc w:val="center"/>
+              <w:rPr>
+                <w:rFonts w:ascii="Times New Roman" w:eastAsia="Times New Roman" w:hAnsi="Times New Roman" w:cs="Times New Roman"/>
+                <w:color w:val="000000"/>
+              </w:rPr>
+            </w:pPr>
             <w:r>
               <w:rPr>
                 <w:rFonts w:ascii="Times New Roman" w:eastAsia="Times New Roman" w:hAnsi="Times New Roman" w:cs="Times New Roman"/>
                 <w:color w:val="000000"/>
                 <w:lang w:val="en-US"/>
               </w:rPr>
-              <w:t>nama_mahasiswa</w:t>
-            </w:r>
-            <w:proofErr w:type="spellEnd"/>
-            <w:r>
-              <w:rPr>
-                <w:rFonts w:ascii="Times New Roman" w:eastAsia="Times New Roman" w:hAnsi="Times New Roman" w:cs="Times New Roman"/>
-                <w:color w:val="000000"/>
-                <w:lang w:val="en-US"/>
-              </w:rPr>
-              <w:t>}</w:t>
-            </w:r>
-          </w:p>
-        </w:tc>
-        <w:tc>
-          <w:tcPr>
-            <w:tcW w:w="2120" w:type="dxa"/>
-            <w:vAlign w:val="center"/>
-          </w:tcPr>
-          <w:p>
-            <w:pPr>
-              <w:spacing w:before="40" w:after="40"/>
-              <w:ind w:right="-2" w:firstLine="0"/>
-              <w:jc w:val="center"/>
-              <w:rPr>
-                <w:rFonts w:ascii="Times New Roman" w:eastAsia="Times New Roman" w:hAnsi="Times New Roman" w:cs="Times New Roman"/>
-                <w:color w:val="000000"/>
-              </w:rPr>
-            </w:pPr>
-            <w:r>
-              <w:rPr>
-                <w:rFonts w:ascii="Times New Roman" w:eastAsia="Times New Roman" w:hAnsi="Times New Roman" w:cs="Times New Roman"/>
-                <w:color w:val="000000"/>
-                <w:lang w:val="en-US"/>
-              </w:rPr>
-              <w:t>${</w:t>
-            </w:r>
-            <w:proofErr w:type="spellStart"/>
-            <w:r>
-              <w:rPr>
-                <w:rFonts w:ascii="Times New Roman" w:eastAsia="Times New Roman" w:hAnsi="Times New Roman" w:cs="Times New Roman"/>
-                <w:color w:val="000000"/>
-                <w:lang w:val="en-US"/>
-              </w:rPr>
-              <w:t>npm</w:t>
-            </w:r>
-            <w:proofErr w:type="spellEnd"/>
-            <w:r>
-              <w:rPr>
-                <w:rFonts w:ascii="Times New Roman" w:eastAsia="Times New Roman" w:hAnsi="Times New Roman" w:cs="Times New Roman"/>
-                <w:color w:val="000000"/>
-                <w:lang w:val="en-US"/>
-              </w:rPr>
-              <w:t>}</w:t>
+              <w:t>${npm}</w:t>
             </w:r>
           </w:p>
         </w:tc>
@@ -13350,29 +12697,7 @@
                 <w:szCs w:val="20"/>
                 <w:lang w:val="en-US"/>
               </w:rPr>
-              <w:t>${</w:t>
-            </w:r>
-            <w:proofErr w:type="spellStart"/>
-            <w:r>
-              <w:rPr>
-                <w:rFonts w:ascii="Times New Roman" w:eastAsia="Times New Roman" w:hAnsi="Times New Roman" w:cs="Times New Roman"/>
-                <w:color w:val="000000"/>
-                <w:sz w:val="20"/>
-                <w:szCs w:val="20"/>
-                <w:lang w:val="en-US"/>
-              </w:rPr>
-              <w:t>judul_ta</w:t>
-            </w:r>
-            <w:proofErr w:type="spellEnd"/>
-            <w:r>
-              <w:rPr>
-                <w:rFonts w:ascii="Times New Roman" w:eastAsia="Times New Roman" w:hAnsi="Times New Roman" w:cs="Times New Roman"/>
-                <w:color w:val="000000"/>
-                <w:sz w:val="20"/>
-                <w:szCs w:val="20"/>
-                <w:lang w:val="en-US"/>
-              </w:rPr>
-              <w:t>}</w:t>
+              <w:t>${judul_ta}</w:t>
             </w:r>
           </w:p>
         </w:tc>
@@ -13956,25 +13281,7 @@
                 <w:color w:val="000000"/>
                 <w:lang w:val="en-US"/>
               </w:rPr>
-              <w:t>${</w:t>
-            </w:r>
-            <w:proofErr w:type="spellStart"/>
-            <w:r>
-              <w:rPr>
-                <w:rFonts w:ascii="Times New Roman" w:eastAsia="Times New Roman" w:hAnsi="Times New Roman" w:cs="Times New Roman"/>
-                <w:color w:val="000000"/>
-                <w:lang w:val="en-US"/>
-              </w:rPr>
-              <w:t>pbhs</w:t>
-            </w:r>
-            <w:proofErr w:type="spellEnd"/>
-            <w:r>
-              <w:rPr>
-                <w:rFonts w:ascii="Times New Roman" w:eastAsia="Times New Roman" w:hAnsi="Times New Roman" w:cs="Times New Roman"/>
-                <w:color w:val="000000"/>
-                <w:lang w:val="en-US"/>
-              </w:rPr>
-              <w:t>}</w:t>
+              <w:t>${pbhs}</w:t>
             </w:r>
           </w:p>
           <w:p>
@@ -14006,25 +13313,7 @@
                 <w:color w:val="000000"/>
                 <w:lang w:val="en-US"/>
               </w:rPr>
-              <w:t>${</w:t>
-            </w:r>
-            <w:proofErr w:type="spellStart"/>
-            <w:r>
-              <w:rPr>
-                <w:rFonts w:ascii="Times New Roman" w:eastAsia="Times New Roman" w:hAnsi="Times New Roman" w:cs="Times New Roman"/>
-                <w:color w:val="000000"/>
-                <w:lang w:val="en-US"/>
-              </w:rPr>
-              <w:t>nip_pbhs</w:t>
-            </w:r>
-            <w:proofErr w:type="spellEnd"/>
-            <w:r>
-              <w:rPr>
-                <w:rFonts w:ascii="Times New Roman" w:eastAsia="Times New Roman" w:hAnsi="Times New Roman" w:cs="Times New Roman"/>
-                <w:color w:val="000000"/>
-                <w:lang w:val="en-US"/>
-              </w:rPr>
-              <w:t>}</w:t>
+              <w:t>${nip_pbhs}</w:t>
             </w:r>
           </w:p>
         </w:tc>
@@ -14787,7 +14076,7 @@
           </mc:Choice>
           <mc:Fallback>
             <w:pict>
-              <v:rect w14:anchorId="3C8E6963" id="Rectangle 8" o:spid="_x0000_s1035" style="position:absolute;margin-left:30pt;margin-top:0;width:412.7pt;height:35.8pt;z-index:251667456;visibility:visible;mso-wrap-style:square;mso-wrap-distance-left:9pt;mso-wrap-distance-top:0;mso-wrap-distance-right:9pt;mso-wrap-distance-bottom:0;mso-position-horizontal:absolute;mso-position-horizontal-relative:text;mso-position-vertical:absolute;mso-position-vertical-relative:text;v-text-anchor:top" o:gfxdata="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" filled="f">
+              <v:rect w14:anchorId="3C8E6963" id="Rectangle 8" o:spid="_x0000_s1035" style="position:absolute;margin-left:30pt;margin-top:0;width:412.7pt;height:35.8pt;z-index:251667456;visibility:visible;mso-wrap-style:square;mso-wrap-distance-left:9pt;mso-wrap-distance-top:0;mso-wrap-distance-right:9pt;mso-wrap-distance-bottom:0;mso-position-horizontal:absolute;mso-position-horizontal-relative:text;mso-position-vertical:absolute;mso-position-vertical-relative:text;v-text-anchor:top" o:gfxdata="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" filled="f">
                 <v:stroke startarrowwidth="narrow" startarrowlength="short" endarrowwidth="narrow" endarrowlength="short"/>
                 <v:textbox inset="2.53958mm,1.2694mm,2.53958mm,1.2694mm">
                   <w:txbxContent>
@@ -14968,68 +14257,32 @@
                 <w:color w:val="000000"/>
                 <w:lang w:val="en-US"/>
               </w:rPr>
-              <w:t>${</w:t>
-            </w:r>
-            <w:proofErr w:type="spellStart"/>
+              <w:t>${nama_mahasiswa}</w:t>
+            </w:r>
+          </w:p>
+        </w:tc>
+        <w:tc>
+          <w:tcPr>
+            <w:tcW w:w="2120" w:type="dxa"/>
+            <w:vAlign w:val="center"/>
+          </w:tcPr>
+          <w:p>
+            <w:pPr>
+              <w:spacing w:before="40" w:after="40"/>
+              <w:ind w:right="-2" w:firstLine="0"/>
+              <w:jc w:val="center"/>
+              <w:rPr>
+                <w:rFonts w:ascii="Times New Roman" w:eastAsia="Times New Roman" w:hAnsi="Times New Roman" w:cs="Times New Roman"/>
+                <w:color w:val="000000"/>
+              </w:rPr>
+            </w:pPr>
             <w:r>
               <w:rPr>
                 <w:rFonts w:ascii="Times New Roman" w:eastAsia="Times New Roman" w:hAnsi="Times New Roman" w:cs="Times New Roman"/>
                 <w:color w:val="000000"/>
                 <w:lang w:val="en-US"/>
               </w:rPr>
-              <w:t>nama_mahasiswa</w:t>
-            </w:r>
-            <w:proofErr w:type="spellEnd"/>
-            <w:r>
-              <w:rPr>
-                <w:rFonts w:ascii="Times New Roman" w:eastAsia="Times New Roman" w:hAnsi="Times New Roman" w:cs="Times New Roman"/>
-                <w:color w:val="000000"/>
-                <w:lang w:val="en-US"/>
-              </w:rPr>
-              <w:t>}</w:t>
-            </w:r>
-          </w:p>
-        </w:tc>
-        <w:tc>
-          <w:tcPr>
-            <w:tcW w:w="2120" w:type="dxa"/>
-            <w:vAlign w:val="center"/>
-          </w:tcPr>
-          <w:p>
-            <w:pPr>
-              <w:spacing w:before="40" w:after="40"/>
-              <w:ind w:right="-2" w:firstLine="0"/>
-              <w:jc w:val="center"/>
-              <w:rPr>
-                <w:rFonts w:ascii="Times New Roman" w:eastAsia="Times New Roman" w:hAnsi="Times New Roman" w:cs="Times New Roman"/>
-                <w:color w:val="000000"/>
-              </w:rPr>
-            </w:pPr>
-            <w:r>
-              <w:rPr>
-                <w:rFonts w:ascii="Times New Roman" w:eastAsia="Times New Roman" w:hAnsi="Times New Roman" w:cs="Times New Roman"/>
-                <w:color w:val="000000"/>
-                <w:lang w:val="en-US"/>
-              </w:rPr>
-              <w:t>${</w:t>
-            </w:r>
-            <w:proofErr w:type="spellStart"/>
-            <w:r>
-              <w:rPr>
-                <w:rFonts w:ascii="Times New Roman" w:eastAsia="Times New Roman" w:hAnsi="Times New Roman" w:cs="Times New Roman"/>
-                <w:color w:val="000000"/>
-                <w:lang w:val="en-US"/>
-              </w:rPr>
-              <w:t>npm</w:t>
-            </w:r>
-            <w:proofErr w:type="spellEnd"/>
-            <w:r>
-              <w:rPr>
-                <w:rFonts w:ascii="Times New Roman" w:eastAsia="Times New Roman" w:hAnsi="Times New Roman" w:cs="Times New Roman"/>
-                <w:color w:val="000000"/>
-                <w:lang w:val="en-US"/>
-              </w:rPr>
-              <w:t>}</w:t>
+              <w:t>${npm}</w:t>
             </w:r>
           </w:p>
         </w:tc>
@@ -15253,29 +14506,7 @@
                 <w:szCs w:val="20"/>
                 <w:lang w:val="en-US"/>
               </w:rPr>
-              <w:t>${</w:t>
-            </w:r>
-            <w:proofErr w:type="spellStart"/>
-            <w:r>
-              <w:rPr>
-                <w:rFonts w:ascii="Times New Roman" w:eastAsia="Times New Roman" w:hAnsi="Times New Roman" w:cs="Times New Roman"/>
-                <w:color w:val="000000"/>
-                <w:sz w:val="20"/>
-                <w:szCs w:val="20"/>
-                <w:lang w:val="en-US"/>
-              </w:rPr>
-              <w:t>judul_ta</w:t>
-            </w:r>
-            <w:proofErr w:type="spellEnd"/>
-            <w:r>
-              <w:rPr>
-                <w:rFonts w:ascii="Times New Roman" w:eastAsia="Times New Roman" w:hAnsi="Times New Roman" w:cs="Times New Roman"/>
-                <w:color w:val="000000"/>
-                <w:sz w:val="20"/>
-                <w:szCs w:val="20"/>
-                <w:lang w:val="en-US"/>
-              </w:rPr>
-              <w:t>}</w:t>
+              <w:t>${judul_ta}</w:t>
             </w:r>
           </w:p>
         </w:tc>
@@ -15795,7 +15026,7 @@
           </mc:Choice>
           <mc:Fallback>
             <w:pict>
-              <v:group w14:anchorId="3C8E6965" id="Group 2" o:spid="_x0000_s1036" style="position:absolute;margin-left:1pt;margin-top:19pt;width:467.1pt;height:197.3pt;z-index:251668480" coordorigin="23776,25271" coordsize="59372,25081" o:gfxdata="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">
+              <v:group w14:anchorId="3C8E6965" id="Group 2" o:spid="_x0000_s1036" style="position:absolute;margin-left:1pt;margin-top:19pt;width:467.1pt;height:197.3pt;z-index:251668480" coordorigin="23776,25271" coordsize="59372,25081" o:gfxdata="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">
                 <v:group id="Group 153189094" o:spid="_x0000_s1037" style="position:absolute;left:23799;top:25271;width:59321;height:25057" coordorigin="1413,170" coordsize="9365,4152" o:gfxdata="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">
                   <v:rect id="Rectangle 1802946232" o:spid="_x0000_s1038" style="position:absolute;left:1413;top:170;width:9350;height:4150;visibility:visible;mso-wrap-style:square;v-text-anchor:middle" o:gfxdata="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" filled="f" stroked="f">
                     <v:textbox inset="2.53958mm,2.53958mm,2.53958mm,2.53958mm">
@@ -16388,7 +15619,7 @@
           </mc:Choice>
           <mc:Fallback>
             <w:pict>
-              <v:rect w14:anchorId="3C8E6967" id="Rectangle 13" o:spid="_x0000_s1053" style="position:absolute;margin-left:30pt;margin-top:0;width:414.6pt;height:34.55pt;z-index:251669504;visibility:visible;mso-wrap-style:square;mso-wrap-distance-left:9pt;mso-wrap-distance-top:0;mso-wrap-distance-right:9pt;mso-wrap-distance-bottom:0;mso-position-horizontal:absolute;mso-position-horizontal-relative:text;mso-position-vertical:absolute;mso-position-vertical-relative:text;v-text-anchor:top" o:gfxdata="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" filled="f">
+              <v:rect w14:anchorId="3C8E6967" id="Rectangle 13" o:spid="_x0000_s1053" style="position:absolute;margin-left:30pt;margin-top:0;width:414.6pt;height:34.55pt;z-index:251669504;visibility:visible;mso-wrap-style:square;mso-wrap-distance-left:9pt;mso-wrap-distance-top:0;mso-wrap-distance-right:9pt;mso-wrap-distance-bottom:0;mso-position-horizontal:absolute;mso-position-horizontal-relative:text;mso-position-vertical:absolute;mso-position-vertical-relative:text;v-text-anchor:top" o:gfxdata="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" filled="f">
                 <v:stroke startarrowwidth="narrow" startarrowlength="short" endarrowwidth="narrow" endarrowlength="short"/>
                 <v:textbox inset="2.53958mm,1.2694mm,2.53958mm,1.2694mm">
                   <w:txbxContent>
@@ -16565,68 +15796,32 @@
                 <w:color w:val="000000"/>
                 <w:lang w:val="en-US"/>
               </w:rPr>
-              <w:t>${</w:t>
-            </w:r>
-            <w:proofErr w:type="spellStart"/>
+              <w:t>${nama_mahasiswa}</w:t>
+            </w:r>
+          </w:p>
+        </w:tc>
+        <w:tc>
+          <w:tcPr>
+            <w:tcW w:w="2120" w:type="dxa"/>
+            <w:vAlign w:val="center"/>
+          </w:tcPr>
+          <w:p>
+            <w:pPr>
+              <w:spacing w:before="40" w:after="40"/>
+              <w:ind w:right="-2" w:firstLine="0"/>
+              <w:jc w:val="center"/>
+              <w:rPr>
+                <w:rFonts w:ascii="Times New Roman" w:eastAsia="Times New Roman" w:hAnsi="Times New Roman" w:cs="Times New Roman"/>
+                <w:color w:val="000000"/>
+              </w:rPr>
+            </w:pPr>
             <w:r>
               <w:rPr>
                 <w:rFonts w:ascii="Times New Roman" w:eastAsia="Times New Roman" w:hAnsi="Times New Roman" w:cs="Times New Roman"/>
                 <w:color w:val="000000"/>
                 <w:lang w:val="en-US"/>
               </w:rPr>
-              <w:t>nama_mahasiswa</w:t>
-            </w:r>
-            <w:proofErr w:type="spellEnd"/>
-            <w:r>
-              <w:rPr>
-                <w:rFonts w:ascii="Times New Roman" w:eastAsia="Times New Roman" w:hAnsi="Times New Roman" w:cs="Times New Roman"/>
-                <w:color w:val="000000"/>
-                <w:lang w:val="en-US"/>
-              </w:rPr>
-              <w:t>}</w:t>
-            </w:r>
-          </w:p>
-        </w:tc>
-        <w:tc>
-          <w:tcPr>
-            <w:tcW w:w="2120" w:type="dxa"/>
-            <w:vAlign w:val="center"/>
-          </w:tcPr>
-          <w:p>
-            <w:pPr>
-              <w:spacing w:before="40" w:after="40"/>
-              <w:ind w:right="-2" w:firstLine="0"/>
-              <w:jc w:val="center"/>
-              <w:rPr>
-                <w:rFonts w:ascii="Times New Roman" w:eastAsia="Times New Roman" w:hAnsi="Times New Roman" w:cs="Times New Roman"/>
-                <w:color w:val="000000"/>
-              </w:rPr>
-            </w:pPr>
-            <w:r>
-              <w:rPr>
-                <w:rFonts w:ascii="Times New Roman" w:eastAsia="Times New Roman" w:hAnsi="Times New Roman" w:cs="Times New Roman"/>
-                <w:color w:val="000000"/>
-                <w:lang w:val="en-US"/>
-              </w:rPr>
-              <w:t>${</w:t>
-            </w:r>
-            <w:proofErr w:type="spellStart"/>
-            <w:r>
-              <w:rPr>
-                <w:rFonts w:ascii="Times New Roman" w:eastAsia="Times New Roman" w:hAnsi="Times New Roman" w:cs="Times New Roman"/>
-                <w:color w:val="000000"/>
-                <w:lang w:val="en-US"/>
-              </w:rPr>
-              <w:t>npm</w:t>
-            </w:r>
-            <w:proofErr w:type="spellEnd"/>
-            <w:r>
-              <w:rPr>
-                <w:rFonts w:ascii="Times New Roman" w:eastAsia="Times New Roman" w:hAnsi="Times New Roman" w:cs="Times New Roman"/>
-                <w:color w:val="000000"/>
-                <w:lang w:val="en-US"/>
-              </w:rPr>
-              <w:t>}</w:t>
+              <w:t>${npm}</w:t>
             </w:r>
           </w:p>
         </w:tc>
@@ -16850,29 +16045,7 @@
                 <w:szCs w:val="20"/>
                 <w:lang w:val="en-US"/>
               </w:rPr>
-              <w:t>${</w:t>
-            </w:r>
-            <w:proofErr w:type="spellStart"/>
-            <w:r>
-              <w:rPr>
-                <w:rFonts w:ascii="Times New Roman" w:eastAsia="Times New Roman" w:hAnsi="Times New Roman" w:cs="Times New Roman"/>
-                <w:color w:val="000000"/>
-                <w:sz w:val="20"/>
-                <w:szCs w:val="20"/>
-                <w:lang w:val="en-US"/>
-              </w:rPr>
-              <w:t>judul_ta</w:t>
-            </w:r>
-            <w:proofErr w:type="spellEnd"/>
-            <w:r>
-              <w:rPr>
-                <w:rFonts w:ascii="Times New Roman" w:eastAsia="Times New Roman" w:hAnsi="Times New Roman" w:cs="Times New Roman"/>
-                <w:color w:val="000000"/>
-                <w:sz w:val="20"/>
-                <w:szCs w:val="20"/>
-                <w:lang w:val="en-US"/>
-              </w:rPr>
-              <w:t>}</w:t>
+              <w:t>${judul_ta}</w:t>
             </w:r>
           </w:p>
         </w:tc>
@@ -19727,23 +18900,7 @@
           <w:rFonts w:ascii="Times New Roman" w:eastAsia="Times New Roman" w:hAnsi="Times New Roman" w:cs="Times New Roman"/>
           <w:lang w:val="en-US"/>
         </w:rPr>
-        <w:t>${</w:t>
-      </w:r>
-      <w:proofErr w:type="spellStart"/>
-      <w:r>
-        <w:rPr>
-          <w:rFonts w:ascii="Times New Roman" w:eastAsia="Times New Roman" w:hAnsi="Times New Roman" w:cs="Times New Roman"/>
-          <w:lang w:val="en-US"/>
-        </w:rPr>
-        <w:t>koor_acc</w:t>
-      </w:r>
-      <w:proofErr w:type="spellEnd"/>
-      <w:r>
-        <w:rPr>
-          <w:rFonts w:ascii="Times New Roman" w:eastAsia="Times New Roman" w:hAnsi="Times New Roman" w:cs="Times New Roman"/>
-          <w:lang w:val="en-US"/>
-        </w:rPr>
-        <w:t>}</w:t>
+        <w:t>${koor_acc}</w:t>
       </w:r>
     </w:p>
     <w:p>
@@ -19767,23 +18924,7 @@
           <w:rFonts w:ascii="Times New Roman" w:eastAsia="Times New Roman" w:hAnsi="Times New Roman" w:cs="Times New Roman"/>
           <w:lang w:val="en-US"/>
         </w:rPr>
-        <w:t>${</w:t>
-      </w:r>
-      <w:proofErr w:type="spellStart"/>
-      <w:r>
-        <w:rPr>
-          <w:rFonts w:ascii="Times New Roman" w:eastAsia="Times New Roman" w:hAnsi="Times New Roman" w:cs="Times New Roman"/>
-          <w:lang w:val="en-US"/>
-        </w:rPr>
-        <w:t>nip_koor_acc</w:t>
-      </w:r>
-      <w:proofErr w:type="spellEnd"/>
-      <w:r>
-        <w:rPr>
-          <w:rFonts w:ascii="Times New Roman" w:eastAsia="Times New Roman" w:hAnsi="Times New Roman" w:cs="Times New Roman"/>
-          <w:lang w:val="en-US"/>
-        </w:rPr>
-        <w:t>}</w:t>
+        <w:t>${nip_koor_acc}</w:t>
       </w:r>
     </w:p>
     <w:p>
@@ -19916,7 +19057,7 @@
           </mc:Choice>
           <mc:Fallback>
             <w:pict>
-              <v:rect w14:anchorId="3C8E6969" id="Rectangle 6" o:spid="_x0000_s1054" style="position:absolute;margin-left:30pt;margin-top:-4pt;width:417.7pt;height:35.2pt;z-index:251670528;visibility:visible;mso-wrap-style:square;mso-wrap-distance-left:9pt;mso-wrap-distance-top:0;mso-wrap-distance-right:9pt;mso-wrap-distance-bottom:0;mso-position-horizontal:absolute;mso-position-horizontal-relative:text;mso-position-vertical:absolute;mso-position-vertical-relative:text;v-text-anchor:top" o:gfxdata="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" filled="f">
+              <v:rect w14:anchorId="3C8E6969" id="Rectangle 6" o:spid="_x0000_s1054" style="position:absolute;margin-left:30pt;margin-top:-4pt;width:417.7pt;height:35.2pt;z-index:251670528;visibility:visible;mso-wrap-style:square;mso-wrap-distance-left:9pt;mso-wrap-distance-top:0;mso-wrap-distance-right:9pt;mso-wrap-distance-bottom:0;mso-position-horizontal:absolute;mso-position-horizontal-relative:text;mso-position-vertical:absolute;mso-position-vertical-relative:text;v-text-anchor:top" o:gfxdata="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" filled="f">
                 <v:stroke startarrowwidth="narrow" startarrowlength="short" endarrowwidth="narrow" endarrowlength="short"/>
                 <v:textbox inset="2.53958mm,1.2694mm,2.53958mm,1.2694mm">
                   <w:txbxContent>
@@ -20101,68 +19242,32 @@
                 <w:color w:val="000000"/>
                 <w:lang w:val="en-US"/>
               </w:rPr>
-              <w:t>${</w:t>
-            </w:r>
-            <w:proofErr w:type="spellStart"/>
+              <w:t>${nama_mahasiswa}</w:t>
+            </w:r>
+          </w:p>
+        </w:tc>
+        <w:tc>
+          <w:tcPr>
+            <w:tcW w:w="2120" w:type="dxa"/>
+            <w:vAlign w:val="center"/>
+          </w:tcPr>
+          <w:p>
+            <w:pPr>
+              <w:spacing w:before="40" w:after="40"/>
+              <w:ind w:right="-2" w:firstLine="0"/>
+              <w:jc w:val="center"/>
+              <w:rPr>
+                <w:rFonts w:ascii="Times New Roman" w:eastAsia="Times New Roman" w:hAnsi="Times New Roman" w:cs="Times New Roman"/>
+                <w:color w:val="000000"/>
+              </w:rPr>
+            </w:pPr>
             <w:r>
               <w:rPr>
                 <w:rFonts w:ascii="Times New Roman" w:eastAsia="Times New Roman" w:hAnsi="Times New Roman" w:cs="Times New Roman"/>
                 <w:color w:val="000000"/>
                 <w:lang w:val="en-US"/>
               </w:rPr>
-              <w:t>nama_mahasiswa</w:t>
-            </w:r>
-            <w:proofErr w:type="spellEnd"/>
-            <w:r>
-              <w:rPr>
-                <w:rFonts w:ascii="Times New Roman" w:eastAsia="Times New Roman" w:hAnsi="Times New Roman" w:cs="Times New Roman"/>
-                <w:color w:val="000000"/>
-                <w:lang w:val="en-US"/>
-              </w:rPr>
-              <w:t>}</w:t>
-            </w:r>
-          </w:p>
-        </w:tc>
-        <w:tc>
-          <w:tcPr>
-            <w:tcW w:w="2120" w:type="dxa"/>
-            <w:vAlign w:val="center"/>
-          </w:tcPr>
-          <w:p>
-            <w:pPr>
-              <w:spacing w:before="40" w:after="40"/>
-              <w:ind w:right="-2" w:firstLine="0"/>
-              <w:jc w:val="center"/>
-              <w:rPr>
-                <w:rFonts w:ascii="Times New Roman" w:eastAsia="Times New Roman" w:hAnsi="Times New Roman" w:cs="Times New Roman"/>
-                <w:color w:val="000000"/>
-              </w:rPr>
-            </w:pPr>
-            <w:r>
-              <w:rPr>
-                <w:rFonts w:ascii="Times New Roman" w:eastAsia="Times New Roman" w:hAnsi="Times New Roman" w:cs="Times New Roman"/>
-                <w:color w:val="000000"/>
-                <w:lang w:val="en-US"/>
-              </w:rPr>
-              <w:t>${</w:t>
-            </w:r>
-            <w:proofErr w:type="spellStart"/>
-            <w:r>
-              <w:rPr>
-                <w:rFonts w:ascii="Times New Roman" w:eastAsia="Times New Roman" w:hAnsi="Times New Roman" w:cs="Times New Roman"/>
-                <w:color w:val="000000"/>
-                <w:lang w:val="en-US"/>
-              </w:rPr>
-              <w:t>npm</w:t>
-            </w:r>
-            <w:proofErr w:type="spellEnd"/>
-            <w:r>
-              <w:rPr>
-                <w:rFonts w:ascii="Times New Roman" w:eastAsia="Times New Roman" w:hAnsi="Times New Roman" w:cs="Times New Roman"/>
-                <w:color w:val="000000"/>
-                <w:lang w:val="en-US"/>
-              </w:rPr>
-              <w:t>}</w:t>
+              <w:t>${npm}</w:t>
             </w:r>
           </w:p>
         </w:tc>
@@ -22030,23 +21135,7 @@
           <w:rFonts w:ascii="Times New Roman" w:eastAsia="Times New Roman" w:hAnsi="Times New Roman" w:cs="Times New Roman"/>
           <w:lang w:val="en-US"/>
         </w:rPr>
-        <w:t>${</w:t>
-      </w:r>
-      <w:proofErr w:type="spellStart"/>
-      <w:r>
-        <w:rPr>
-          <w:rFonts w:ascii="Times New Roman" w:eastAsia="Times New Roman" w:hAnsi="Times New Roman" w:cs="Times New Roman"/>
-          <w:lang w:val="en-US"/>
-        </w:rPr>
-        <w:t>koor_acc</w:t>
-      </w:r>
-      <w:proofErr w:type="spellEnd"/>
-      <w:r>
-        <w:rPr>
-          <w:rFonts w:ascii="Times New Roman" w:eastAsia="Times New Roman" w:hAnsi="Times New Roman" w:cs="Times New Roman"/>
-          <w:lang w:val="en-US"/>
-        </w:rPr>
-        <w:t>}</w:t>
+        <w:t>${koor_acc}</w:t>
       </w:r>
     </w:p>
     <w:p>
@@ -22070,23 +21159,7 @@
           <w:rFonts w:ascii="Times New Roman" w:eastAsia="Times New Roman" w:hAnsi="Times New Roman" w:cs="Times New Roman"/>
           <w:lang w:val="en-US"/>
         </w:rPr>
-        <w:t>${</w:t>
-      </w:r>
-      <w:proofErr w:type="spellStart"/>
-      <w:r>
-        <w:rPr>
-          <w:rFonts w:ascii="Times New Roman" w:eastAsia="Times New Roman" w:hAnsi="Times New Roman" w:cs="Times New Roman"/>
-          <w:lang w:val="en-US"/>
-        </w:rPr>
-        <w:t>nip_koor_acc</w:t>
-      </w:r>
-      <w:proofErr w:type="spellEnd"/>
-      <w:r>
-        <w:rPr>
-          <w:rFonts w:ascii="Times New Roman" w:eastAsia="Times New Roman" w:hAnsi="Times New Roman" w:cs="Times New Roman"/>
-          <w:lang w:val="en-US"/>
-        </w:rPr>
-        <w:t>}</w:t>
+        <w:t>${nip_koor_acc}</w:t>
       </w:r>
     </w:p>
     <w:p>
@@ -22122,7 +21195,7 @@
 </file>
 
 <file path=word/endnotes.xml><?xml version="1.0" encoding="utf-8"?>
-<w:endnotes xmlns:wpc="http://schemas.microsoft.com/office/word/2010/wordprocessingCanvas" xmlns:cx="http://schemas.microsoft.com/office/drawing/2014/chartex" xmlns:cx1="http://schemas.microsoft.com/office/drawing/2015/9/8/chartex" xmlns:cx2="http://schemas.microsoft.com/office/drawing/2015/10/21/chartex" xmlns:cx3="http://schemas.microsoft.com/office/drawing/2016/5/9/chartex" xmlns:cx4="http://schemas.microsoft.com/office/drawing/2016/5/10/chartex" xmlns:cx5="http://schemas.microsoft.com/office/drawing/2016/5/11/chartex" xmlns:cx6="http://schemas.microsoft.com/office/drawing/2016/5/12/chartex" xmlns:cx7="http://schemas.microsoft.com/office/drawing/2016/5/13/chartex" xmlns:cx8="http://schemas.microsoft.com/office/drawing/2016/5/14/chartex" xmlns:mc="http://schemas.openxmlformats.org/markup-compatibility/2006" xmlns:aink="http://schemas.microsoft.com/office/drawing/2016/ink" xmlns:am3d="http://schemas.microsoft.com/office/drawing/2017/model3d" xmlns:o="urn:schemas-microsoft-com:office:office" xmlns:r="http://schemas.openxmlformats.org/officeDocument/2006/relationships" xmlns:m="http://schemas.openxmlformats.org/officeDocument/2006/math" xmlns:v="urn:schemas-microsoft-com:vml" xmlns:wp14="http://schemas.microsoft.com/office/word/2010/wordprocessingDrawing" xmlns:wp="http://schemas.openxmlformats.org/drawingml/2006/wordprocessingDrawing" xmlns:w10="urn:schemas-microsoft-com:office:word" xmlns:w="http://schemas.openxmlformats.org/wordprocessingml/2006/main" xmlns:w14="http://schemas.microsoft.com/office/word/2010/wordml" xmlns:w15="http://schemas.microsoft.com/office/word/2012/wordml" xmlns:w16cex="http://schemas.microsoft.com/office/word/2018/wordml/cex" xmlns:w16cid="http://schemas.microsoft.com/office/word/2016/wordml/cid" xmlns:w16="http://schemas.microsoft.com/office/word/2018/wordml" xmlns:w16sdtdh="http://schemas.microsoft.com/office/word/2020/wordml/sdtdatahash" xmlns:w16se="http://schemas.microsoft.com/office/word/2015/wordml/symex" xmlns:wpg="http://schemas.microsoft.com/office/word/2010/wordprocessingGroup" xmlns:wpi="http://schemas.microsoft.com/office/word/2010/wordprocessingInk" xmlns:wne="http://schemas.microsoft.com/office/word/2006/wordml" xmlns:wps="http://schemas.microsoft.com/office/word/2010/wordprocessingShape" mc:Ignorable="w14 w15 w16se w16cid w16 w16cex w16sdtdh wp14">
+<w:endnotes xmlns:wpc="http://schemas.microsoft.com/office/word/2010/wordprocessingCanvas" xmlns:cx="http://schemas.microsoft.com/office/drawing/2014/chartex" xmlns:cx1="http://schemas.microsoft.com/office/drawing/2015/9/8/chartex" xmlns:cx2="http://schemas.microsoft.com/office/drawing/2015/10/21/chartex" xmlns:cx3="http://schemas.microsoft.com/office/drawing/2016/5/9/chartex" xmlns:cx4="http://schemas.microsoft.com/office/drawing/2016/5/10/chartex" xmlns:cx5="http://schemas.microsoft.com/office/drawing/2016/5/11/chartex" xmlns:cx6="http://schemas.microsoft.com/office/drawing/2016/5/12/chartex" xmlns:cx7="http://schemas.microsoft.com/office/drawing/2016/5/13/chartex" xmlns:cx8="http://schemas.microsoft.com/office/drawing/2016/5/14/chartex" xmlns:mc="http://schemas.openxmlformats.org/markup-compatibility/2006" xmlns:aink="http://schemas.microsoft.com/office/drawing/2016/ink" xmlns:am3d="http://schemas.microsoft.com/office/drawing/2017/model3d" xmlns:o="urn:schemas-microsoft-com:office:office" xmlns:oel="http://schemas.microsoft.com/office/2019/extlst" xmlns:r="http://schemas.openxmlformats.org/officeDocument/2006/relationships" xmlns:m="http://schemas.openxmlformats.org/officeDocument/2006/math" xmlns:v="urn:schemas-microsoft-com:vml" xmlns:wp14="http://schemas.microsoft.com/office/word/2010/wordprocessingDrawing" xmlns:wp="http://schemas.openxmlformats.org/drawingml/2006/wordprocessingDrawing" xmlns:w10="urn:schemas-microsoft-com:office:word" xmlns:w="http://schemas.openxmlformats.org/wordprocessingml/2006/main" xmlns:w14="http://schemas.microsoft.com/office/word/2010/wordml" xmlns:w15="http://schemas.microsoft.com/office/word/2012/wordml" xmlns:w16cex="http://schemas.microsoft.com/office/word/2018/wordml/cex" xmlns:w16cid="http://schemas.microsoft.com/office/word/2016/wordml/cid" xmlns:w16="http://schemas.microsoft.com/office/word/2018/wordml" xmlns:w16sdtdh="http://schemas.microsoft.com/office/word/2020/wordml/sdtdatahash" xmlns:w16se="http://schemas.microsoft.com/office/word/2015/wordml/symex" xmlns:wpg="http://schemas.microsoft.com/office/word/2010/wordprocessingGroup" xmlns:wpi="http://schemas.microsoft.com/office/word/2010/wordprocessingInk" xmlns:wne="http://schemas.microsoft.com/office/word/2006/wordml" xmlns:wps="http://schemas.microsoft.com/office/word/2010/wordprocessingShape" mc:Ignorable="w14 w15 w16se w16cid w16 w16cex w16sdtdh wp14">
   <w:endnote w:type="separator" w:id="-1">
     <w:p>
       <w:pPr>
@@ -22147,7 +21220,7 @@
 </file>
 
 <file path=word/footer1.xml><?xml version="1.0" encoding="utf-8"?>
-<w:ftr xmlns:wpc="http://schemas.microsoft.com/office/word/2010/wordprocessingCanvas" xmlns:cx="http://schemas.microsoft.com/office/drawing/2014/chartex" xmlns:cx1="http://schemas.microsoft.com/office/drawing/2015/9/8/chartex" xmlns:cx2="http://schemas.microsoft.com/office/drawing/2015/10/21/chartex" xmlns:cx3="http://schemas.microsoft.com/office/drawing/2016/5/9/chartex" xmlns:cx4="http://schemas.microsoft.com/office/drawing/2016/5/10/chartex" xmlns:cx5="http://schemas.microsoft.com/office/drawing/2016/5/11/chartex" xmlns:cx6="http://schemas.microsoft.com/office/drawing/2016/5/12/chartex" xmlns:cx7="http://schemas.microsoft.com/office/drawing/2016/5/13/chartex" xmlns:cx8="http://schemas.microsoft.com/office/drawing/2016/5/14/chartex" xmlns:mc="http://schemas.openxmlformats.org/markup-compatibility/2006" xmlns:aink="http://schemas.microsoft.com/office/drawing/2016/ink" xmlns:am3d="http://schemas.microsoft.com/office/drawing/2017/model3d" xmlns:o="urn:schemas-microsoft-com:office:office" xmlns:r="http://schemas.openxmlformats.org/officeDocument/2006/relationships" xmlns:m="http://schemas.openxmlformats.org/officeDocument/2006/math" xmlns:v="urn:schemas-microsoft-com:vml" xmlns:wp14="http://schemas.microsoft.com/office/word/2010/wordprocessingDrawing" xmlns:wp="http://schemas.openxmlformats.org/drawingml/2006/wordprocessingDrawing" xmlns:w10="urn:schemas-microsoft-com:office:word" xmlns:w="http://schemas.openxmlformats.org/wordprocessingml/2006/main" xmlns:w14="http://schemas.microsoft.com/office/word/2010/wordml" xmlns:w15="http://schemas.microsoft.com/office/word/2012/wordml" xmlns:w16cex="http://schemas.microsoft.com/office/word/2018/wordml/cex" xmlns:w16cid="http://schemas.microsoft.com/office/word/2016/wordml/cid" xmlns:w16="http://schemas.microsoft.com/office/word/2018/wordml" xmlns:w16sdtdh="http://schemas.microsoft.com/office/word/2020/wordml/sdtdatahash" xmlns:w16se="http://schemas.microsoft.com/office/word/2015/wordml/symex" xmlns:wpg="http://schemas.microsoft.com/office/word/2010/wordprocessingGroup" xmlns:wpi="http://schemas.microsoft.com/office/word/2010/wordprocessingInk" xmlns:wne="http://schemas.microsoft.com/office/word/2006/wordml" xmlns:wps="http://schemas.microsoft.com/office/word/2010/wordprocessingShape" mc:Ignorable="w14 w15 w16se w16cid w16 w16cex w16sdtdh wp14">
+<w:ftr xmlns:wpc="http://schemas.microsoft.com/office/word/2010/wordprocessingCanvas" xmlns:cx="http://schemas.microsoft.com/office/drawing/2014/chartex" xmlns:cx1="http://schemas.microsoft.com/office/drawing/2015/9/8/chartex" xmlns:cx2="http://schemas.microsoft.com/office/drawing/2015/10/21/chartex" xmlns:cx3="http://schemas.microsoft.com/office/drawing/2016/5/9/chartex" xmlns:cx4="http://schemas.microsoft.com/office/drawing/2016/5/10/chartex" xmlns:cx5="http://schemas.microsoft.com/office/drawing/2016/5/11/chartex" xmlns:cx6="http://schemas.microsoft.com/office/drawing/2016/5/12/chartex" xmlns:cx7="http://schemas.microsoft.com/office/drawing/2016/5/13/chartex" xmlns:cx8="http://schemas.microsoft.com/office/drawing/2016/5/14/chartex" xmlns:mc="http://schemas.openxmlformats.org/markup-compatibility/2006" xmlns:aink="http://schemas.microsoft.com/office/drawing/2016/ink" xmlns:am3d="http://schemas.microsoft.com/office/drawing/2017/model3d" xmlns:o="urn:schemas-microsoft-com:office:office" xmlns:oel="http://schemas.microsoft.com/office/2019/extlst" xmlns:r="http://schemas.openxmlformats.org/officeDocument/2006/relationships" xmlns:m="http://schemas.openxmlformats.org/officeDocument/2006/math" xmlns:v="urn:schemas-microsoft-com:vml" xmlns:wp14="http://schemas.microsoft.com/office/word/2010/wordprocessingDrawing" xmlns:wp="http://schemas.openxmlformats.org/drawingml/2006/wordprocessingDrawing" xmlns:w10="urn:schemas-microsoft-com:office:word" xmlns:w="http://schemas.openxmlformats.org/wordprocessingml/2006/main" xmlns:w14="http://schemas.microsoft.com/office/word/2010/wordml" xmlns:w15="http://schemas.microsoft.com/office/word/2012/wordml" xmlns:w16cex="http://schemas.microsoft.com/office/word/2018/wordml/cex" xmlns:w16cid="http://schemas.microsoft.com/office/word/2016/wordml/cid" xmlns:w16="http://schemas.microsoft.com/office/word/2018/wordml" xmlns:w16sdtdh="http://schemas.microsoft.com/office/word/2020/wordml/sdtdatahash" xmlns:w16se="http://schemas.microsoft.com/office/word/2015/wordml/symex" xmlns:wpg="http://schemas.microsoft.com/office/word/2010/wordprocessingGroup" xmlns:wpi="http://schemas.microsoft.com/office/word/2010/wordprocessingInk" xmlns:wne="http://schemas.microsoft.com/office/word/2006/wordml" xmlns:wps="http://schemas.microsoft.com/office/word/2010/wordprocessingShape" mc:Ignorable="w14 w15 w16se w16cid w16 w16cex w16sdtdh wp14">
   <w:p>
     <w:pPr>
       <w:pBdr>
@@ -22168,7 +21241,7 @@
 </file>
 
 <file path=word/footer2.xml><?xml version="1.0" encoding="utf-8"?>
-<w:ftr xmlns:wpc="http://schemas.microsoft.com/office/word/2010/wordprocessingCanvas" xmlns:cx="http://schemas.microsoft.com/office/drawing/2014/chartex" xmlns:cx1="http://schemas.microsoft.com/office/drawing/2015/9/8/chartex" xmlns:cx2="http://schemas.microsoft.com/office/drawing/2015/10/21/chartex" xmlns:cx3="http://schemas.microsoft.com/office/drawing/2016/5/9/chartex" xmlns:cx4="http://schemas.microsoft.com/office/drawing/2016/5/10/chartex" xmlns:cx5="http://schemas.microsoft.com/office/drawing/2016/5/11/chartex" xmlns:cx6="http://schemas.microsoft.com/office/drawing/2016/5/12/chartex" xmlns:cx7="http://schemas.microsoft.com/office/drawing/2016/5/13/chartex" xmlns:cx8="http://schemas.microsoft.com/office/drawing/2016/5/14/chartex" xmlns:mc="http://schemas.openxmlformats.org/markup-compatibility/2006" xmlns:aink="http://schemas.microsoft.com/office/drawing/2016/ink" xmlns:am3d="http://schemas.microsoft.com/office/drawing/2017/model3d" xmlns:o="urn:schemas-microsoft-com:office:office" xmlns:r="http://schemas.openxmlformats.org/officeDocument/2006/relationships" xmlns:m="http://schemas.openxmlformats.org/officeDocument/2006/math" xmlns:v="urn:schemas-microsoft-com:vml" xmlns:wp14="http://schemas.microsoft.com/office/word/2010/wordprocessingDrawing" xmlns:wp="http://schemas.openxmlformats.org/drawingml/2006/wordprocessingDrawing" xmlns:w10="urn:schemas-microsoft-com:office:word" xmlns:w="http://schemas.openxmlformats.org/wordprocessingml/2006/main" xmlns:w14="http://schemas.microsoft.com/office/word/2010/wordml" xmlns:w15="http://schemas.microsoft.com/office/word/2012/wordml" xmlns:w16cex="http://schemas.microsoft.com/office/word/2018/wordml/cex" xmlns:w16cid="http://schemas.microsoft.com/office/word/2016/wordml/cid" xmlns:w16="http://schemas.microsoft.com/office/word/2018/wordml" xmlns:w16sdtdh="http://schemas.microsoft.com/office/word/2020/wordml/sdtdatahash" xmlns:w16se="http://schemas.microsoft.com/office/word/2015/wordml/symex" xmlns:wpg="http://schemas.microsoft.com/office/word/2010/wordprocessingGroup" xmlns:wpi="http://schemas.microsoft.com/office/word/2010/wordprocessingInk" xmlns:wne="http://schemas.microsoft.com/office/word/2006/wordml" xmlns:wps="http://schemas.microsoft.com/office/word/2010/wordprocessingShape" mc:Ignorable="w14 w15 w16se w16cid w16 w16cex w16sdtdh wp14">
+<w:ftr xmlns:wpc="http://schemas.microsoft.com/office/word/2010/wordprocessingCanvas" xmlns:cx="http://schemas.microsoft.com/office/drawing/2014/chartex" xmlns:cx1="http://schemas.microsoft.com/office/drawing/2015/9/8/chartex" xmlns:cx2="http://schemas.microsoft.com/office/drawing/2015/10/21/chartex" xmlns:cx3="http://schemas.microsoft.com/office/drawing/2016/5/9/chartex" xmlns:cx4="http://schemas.microsoft.com/office/drawing/2016/5/10/chartex" xmlns:cx5="http://schemas.microsoft.com/office/drawing/2016/5/11/chartex" xmlns:cx6="http://schemas.microsoft.com/office/drawing/2016/5/12/chartex" xmlns:cx7="http://schemas.microsoft.com/office/drawing/2016/5/13/chartex" xmlns:cx8="http://schemas.microsoft.com/office/drawing/2016/5/14/chartex" xmlns:mc="http://schemas.openxmlformats.org/markup-compatibility/2006" xmlns:aink="http://schemas.microsoft.com/office/drawing/2016/ink" xmlns:am3d="http://schemas.microsoft.com/office/drawing/2017/model3d" xmlns:o="urn:schemas-microsoft-com:office:office" xmlns:oel="http://schemas.microsoft.com/office/2019/extlst" xmlns:r="http://schemas.openxmlformats.org/officeDocument/2006/relationships" xmlns:m="http://schemas.openxmlformats.org/officeDocument/2006/math" xmlns:v="urn:schemas-microsoft-com:vml" xmlns:wp14="http://schemas.microsoft.com/office/word/2010/wordprocessingDrawing" xmlns:wp="http://schemas.openxmlformats.org/drawingml/2006/wordprocessingDrawing" xmlns:w10="urn:schemas-microsoft-com:office:word" xmlns:w="http://schemas.openxmlformats.org/wordprocessingml/2006/main" xmlns:w14="http://schemas.microsoft.com/office/word/2010/wordml" xmlns:w15="http://schemas.microsoft.com/office/word/2012/wordml" xmlns:w16cex="http://schemas.microsoft.com/office/word/2018/wordml/cex" xmlns:w16cid="http://schemas.microsoft.com/office/word/2016/wordml/cid" xmlns:w16="http://schemas.microsoft.com/office/word/2018/wordml" xmlns:w16sdtdh="http://schemas.microsoft.com/office/word/2020/wordml/sdtdatahash" xmlns:w16se="http://schemas.microsoft.com/office/word/2015/wordml/symex" xmlns:wpg="http://schemas.microsoft.com/office/word/2010/wordprocessingGroup" xmlns:wpi="http://schemas.microsoft.com/office/word/2010/wordprocessingInk" xmlns:wne="http://schemas.microsoft.com/office/word/2006/wordml" xmlns:wps="http://schemas.microsoft.com/office/word/2010/wordprocessingShape" mc:Ignorable="w14 w15 w16se w16cid w16 w16cex w16sdtdh wp14">
   <w:p>
     <w:pPr>
       <w:pBdr>
@@ -22189,7 +21262,7 @@
 </file>
 
 <file path=word/footer3.xml><?xml version="1.0" encoding="utf-8"?>
-<w:ftr xmlns:wpc="http://schemas.microsoft.com/office/word/2010/wordprocessingCanvas" xmlns:cx="http://schemas.microsoft.com/office/drawing/2014/chartex" xmlns:cx1="http://schemas.microsoft.com/office/drawing/2015/9/8/chartex" xmlns:cx2="http://schemas.microsoft.com/office/drawing/2015/10/21/chartex" xmlns:cx3="http://schemas.microsoft.com/office/drawing/2016/5/9/chartex" xmlns:cx4="http://schemas.microsoft.com/office/drawing/2016/5/10/chartex" xmlns:cx5="http://schemas.microsoft.com/office/drawing/2016/5/11/chartex" xmlns:cx6="http://schemas.microsoft.com/office/drawing/2016/5/12/chartex" xmlns:cx7="http://schemas.microsoft.com/office/drawing/2016/5/13/chartex" xmlns:cx8="http://schemas.microsoft.com/office/drawing/2016/5/14/chartex" xmlns:mc="http://schemas.openxmlformats.org/markup-compatibility/2006" xmlns:aink="http://schemas.microsoft.com/office/drawing/2016/ink" xmlns:am3d="http://schemas.microsoft.com/office/drawing/2017/model3d" xmlns:o="urn:schemas-microsoft-com:office:office" xmlns:r="http://schemas.openxmlformats.org/officeDocument/2006/relationships" xmlns:m="http://schemas.openxmlformats.org/officeDocument/2006/math" xmlns:v="urn:schemas-microsoft-com:vml" xmlns:wp14="http://schemas.microsoft.com/office/word/2010/wordprocessingDrawing" xmlns:wp="http://schemas.openxmlformats.org/drawingml/2006/wordprocessingDrawing" xmlns:w10="urn:schemas-microsoft-com:office:word" xmlns:w="http://schemas.openxmlformats.org/wordprocessingml/2006/main" xmlns:w14="http://schemas.microsoft.com/office/word/2010/wordml" xmlns:w15="http://schemas.microsoft.com/office/word/2012/wordml" xmlns:w16cex="http://schemas.microsoft.com/office/word/2018/wordml/cex" xmlns:w16cid="http://schemas.microsoft.com/office/word/2016/wordml/cid" xmlns:w16="http://schemas.microsoft.com/office/word/2018/wordml" xmlns:w16sdtdh="http://schemas.microsoft.com/office/word/2020/wordml/sdtdatahash" xmlns:w16se="http://schemas.microsoft.com/office/word/2015/wordml/symex" xmlns:wpg="http://schemas.microsoft.com/office/word/2010/wordprocessingGroup" xmlns:wpi="http://schemas.microsoft.com/office/word/2010/wordprocessingInk" xmlns:wne="http://schemas.microsoft.com/office/word/2006/wordml" xmlns:wps="http://schemas.microsoft.com/office/word/2010/wordprocessingShape" mc:Ignorable="w14 w15 w16se w16cid w16 w16cex w16sdtdh wp14">
+<w:ftr xmlns:wpc="http://schemas.microsoft.com/office/word/2010/wordprocessingCanvas" xmlns:cx="http://schemas.microsoft.com/office/drawing/2014/chartex" xmlns:cx1="http://schemas.microsoft.com/office/drawing/2015/9/8/chartex" xmlns:cx2="http://schemas.microsoft.com/office/drawing/2015/10/21/chartex" xmlns:cx3="http://schemas.microsoft.com/office/drawing/2016/5/9/chartex" xmlns:cx4="http://schemas.microsoft.com/office/drawing/2016/5/10/chartex" xmlns:cx5="http://schemas.microsoft.com/office/drawing/2016/5/11/chartex" xmlns:cx6="http://schemas.microsoft.com/office/drawing/2016/5/12/chartex" xmlns:cx7="http://schemas.microsoft.com/office/drawing/2016/5/13/chartex" xmlns:cx8="http://schemas.microsoft.com/office/drawing/2016/5/14/chartex" xmlns:mc="http://schemas.openxmlformats.org/markup-compatibility/2006" xmlns:aink="http://schemas.microsoft.com/office/drawing/2016/ink" xmlns:am3d="http://schemas.microsoft.com/office/drawing/2017/model3d" xmlns:o="urn:schemas-microsoft-com:office:office" xmlns:oel="http://schemas.microsoft.com/office/2019/extlst" xmlns:r="http://schemas.openxmlformats.org/officeDocument/2006/relationships" xmlns:m="http://schemas.openxmlformats.org/officeDocument/2006/math" xmlns:v="urn:schemas-microsoft-com:vml" xmlns:wp14="http://schemas.microsoft.com/office/word/2010/wordprocessingDrawing" xmlns:wp="http://schemas.openxmlformats.org/drawingml/2006/wordprocessingDrawing" xmlns:w10="urn:schemas-microsoft-com:office:word" xmlns:w="http://schemas.openxmlformats.org/wordprocessingml/2006/main" xmlns:w14="http://schemas.microsoft.com/office/word/2010/wordml" xmlns:w15="http://schemas.microsoft.com/office/word/2012/wordml" xmlns:w16cex="http://schemas.microsoft.com/office/word/2018/wordml/cex" xmlns:w16cid="http://schemas.microsoft.com/office/word/2016/wordml/cid" xmlns:w16="http://schemas.microsoft.com/office/word/2018/wordml" xmlns:w16sdtdh="http://schemas.microsoft.com/office/word/2020/wordml/sdtdatahash" xmlns:w16se="http://schemas.microsoft.com/office/word/2015/wordml/symex" xmlns:wpg="http://schemas.microsoft.com/office/word/2010/wordprocessingGroup" xmlns:wpi="http://schemas.microsoft.com/office/word/2010/wordprocessingInk" xmlns:wne="http://schemas.microsoft.com/office/word/2006/wordml" xmlns:wps="http://schemas.microsoft.com/office/word/2010/wordprocessingShape" mc:Ignorable="w14 w15 w16se w16cid w16 w16cex w16sdtdh wp14">
   <w:p>
     <w:pPr>
       <w:pBdr>
@@ -22210,7 +21283,7 @@
 </file>
 
 <file path=word/footnotes.xml><?xml version="1.0" encoding="utf-8"?>
-<w:footnotes xmlns:wpc="http://schemas.microsoft.com/office/word/2010/wordprocessingCanvas" xmlns:cx="http://schemas.microsoft.com/office/drawing/2014/chartex" xmlns:cx1="http://schemas.microsoft.com/office/drawing/2015/9/8/chartex" xmlns:cx2="http://schemas.microsoft.com/office/drawing/2015/10/21/chartex" xmlns:cx3="http://schemas.microsoft.com/office/drawing/2016/5/9/chartex" xmlns:cx4="http://schemas.microsoft.com/office/drawing/2016/5/10/chartex" xmlns:cx5="http://schemas.microsoft.com/office/drawing/2016/5/11/chartex" xmlns:cx6="http://schemas.microsoft.com/office/drawing/2016/5/12/chartex" xmlns:cx7="http://schemas.microsoft.com/office/drawing/2016/5/13/chartex" xmlns:cx8="http://schemas.microsoft.com/office/drawing/2016/5/14/chartex" xmlns:mc="http://schemas.openxmlformats.org/markup-compatibility/2006" xmlns:aink="http://schemas.microsoft.com/office/drawing/2016/ink" xmlns:am3d="http://schemas.microsoft.com/office/drawing/2017/model3d" xmlns:o="urn:schemas-microsoft-com:office:office" xmlns:r="http://schemas.openxmlformats.org/officeDocument/2006/relationships" xmlns:m="http://schemas.openxmlformats.org/officeDocument/2006/math" xmlns:v="urn:schemas-microsoft-com:vml" xmlns:wp14="http://schemas.microsoft.com/office/word/2010/wordprocessingDrawing" xmlns:wp="http://schemas.openxmlformats.org/drawingml/2006/wordprocessingDrawing" xmlns:w10="urn:schemas-microsoft-com:office:word" xmlns:w="http://schemas.openxmlformats.org/wordprocessingml/2006/main" xmlns:w14="http://schemas.microsoft.com/office/word/2010/wordml" xmlns:w15="http://schemas.microsoft.com/office/word/2012/wordml" xmlns:w16cex="http://schemas.microsoft.com/office/word/2018/wordml/cex" xmlns:w16cid="http://schemas.microsoft.com/office/word/2016/wordml/cid" xmlns:w16="http://schemas.microsoft.com/office/word/2018/wordml" xmlns:w16sdtdh="http://schemas.microsoft.com/office/word/2020/wordml/sdtdatahash" xmlns:w16se="http://schemas.microsoft.com/office/word/2015/wordml/symex" xmlns:wpg="http://schemas.microsoft.com/office/word/2010/wordprocessingGroup" xmlns:wpi="http://schemas.microsoft.com/office/word/2010/wordprocessingInk" xmlns:wne="http://schemas.microsoft.com/office/word/2006/wordml" xmlns:wps="http://schemas.microsoft.com/office/word/2010/wordprocessingShape" mc:Ignorable="w14 w15 w16se w16cid w16 w16cex w16sdtdh wp14">
+<w:footnotes xmlns:wpc="http://schemas.microsoft.com/office/word/2010/wordprocessingCanvas" xmlns:cx="http://schemas.microsoft.com/office/drawing/2014/chartex" xmlns:cx1="http://schemas.microsoft.com/office/drawing/2015/9/8/chartex" xmlns:cx2="http://schemas.microsoft.com/office/drawing/2015/10/21/chartex" xmlns:cx3="http://schemas.microsoft.com/office/drawing/2016/5/9/chartex" xmlns:cx4="http://schemas.microsoft.com/office/drawing/2016/5/10/chartex" xmlns:cx5="http://schemas.microsoft.com/office/drawing/2016/5/11/chartex" xmlns:cx6="http://schemas.microsoft.com/office/drawing/2016/5/12/chartex" xmlns:cx7="http://schemas.microsoft.com/office/drawing/2016/5/13/chartex" xmlns:cx8="http://schemas.microsoft.com/office/drawing/2016/5/14/chartex" xmlns:mc="http://schemas.openxmlformats.org/markup-compatibility/2006" xmlns:aink="http://schemas.microsoft.com/office/drawing/2016/ink" xmlns:am3d="http://schemas.microsoft.com/office/drawing/2017/model3d" xmlns:o="urn:schemas-microsoft-com:office:office" xmlns:oel="http://schemas.microsoft.com/office/2019/extlst" xmlns:r="http://schemas.openxmlformats.org/officeDocument/2006/relationships" xmlns:m="http://schemas.openxmlformats.org/officeDocument/2006/math" xmlns:v="urn:schemas-microsoft-com:vml" xmlns:wp14="http://schemas.microsoft.com/office/word/2010/wordprocessingDrawing" xmlns:wp="http://schemas.openxmlformats.org/drawingml/2006/wordprocessingDrawing" xmlns:w10="urn:schemas-microsoft-com:office:word" xmlns:w="http://schemas.openxmlformats.org/wordprocessingml/2006/main" xmlns:w14="http://schemas.microsoft.com/office/word/2010/wordml" xmlns:w15="http://schemas.microsoft.com/office/word/2012/wordml" xmlns:w16cex="http://schemas.microsoft.com/office/word/2018/wordml/cex" xmlns:w16cid="http://schemas.microsoft.com/office/word/2016/wordml/cid" xmlns:w16="http://schemas.microsoft.com/office/word/2018/wordml" xmlns:w16sdtdh="http://schemas.microsoft.com/office/word/2020/wordml/sdtdatahash" xmlns:w16se="http://schemas.microsoft.com/office/word/2015/wordml/symex" xmlns:wpg="http://schemas.microsoft.com/office/word/2010/wordprocessingGroup" xmlns:wpi="http://schemas.microsoft.com/office/word/2010/wordprocessingInk" xmlns:wne="http://schemas.microsoft.com/office/word/2006/wordml" xmlns:wps="http://schemas.microsoft.com/office/word/2010/wordprocessingShape" mc:Ignorable="w14 w15 w16se w16cid w16 w16cex w16sdtdh wp14">
   <w:footnote w:type="separator" w:id="-1">
     <w:p>
       <w:pPr>
@@ -22235,7 +21308,7 @@
 </file>
 
 <file path=word/header1.xml><?xml version="1.0" encoding="utf-8"?>
-<w:hdr xmlns:wpc="http://schemas.microsoft.com/office/word/2010/wordprocessingCanvas" xmlns:cx="http://schemas.microsoft.com/office/drawing/2014/chartex" xmlns:cx1="http://schemas.microsoft.com/office/drawing/2015/9/8/chartex" xmlns:cx2="http://schemas.microsoft.com/office/drawing/2015/10/21/chartex" xmlns:cx3="http://schemas.microsoft.com/office/drawing/2016/5/9/chartex" xmlns:cx4="http://schemas.microsoft.com/office/drawing/2016/5/10/chartex" xmlns:cx5="http://schemas.microsoft.com/office/drawing/2016/5/11/chartex" xmlns:cx6="http://schemas.microsoft.com/office/drawing/2016/5/12/chartex" xmlns:cx7="http://schemas.microsoft.com/office/drawing/2016/5/13/chartex" xmlns:cx8="http://schemas.microsoft.com/office/drawing/2016/5/14/chartex" xmlns:mc="http://schemas.openxmlformats.org/markup-compatibility/2006" xmlns:aink="http://schemas.microsoft.com/office/drawing/2016/ink" xmlns:am3d="http://schemas.microsoft.com/office/drawing/2017/model3d" xmlns:o="urn:schemas-microsoft-com:office:office" xmlns:r="http://schemas.openxmlformats.org/officeDocument/2006/relationships" xmlns:m="http://schemas.openxmlformats.org/officeDocument/2006/math" xmlns:v="urn:schemas-microsoft-com:vml" xmlns:wp14="http://schemas.microsoft.com/office/word/2010/wordprocessingDrawing" xmlns:wp="http://schemas.openxmlformats.org/drawingml/2006/wordprocessingDrawing" xmlns:w10="urn:schemas-microsoft-com:office:word" xmlns:w="http://schemas.openxmlformats.org/wordprocessingml/2006/main" xmlns:w14="http://schemas.microsoft.com/office/word/2010/wordml" xmlns:w15="http://schemas.microsoft.com/office/word/2012/wordml" xmlns:w16cex="http://schemas.microsoft.com/office/word/2018/wordml/cex" xmlns:w16cid="http://schemas.microsoft.com/office/word/2016/wordml/cid" xmlns:w16="http://schemas.microsoft.com/office/word/2018/wordml" xmlns:w16sdtdh="http://schemas.microsoft.com/office/word/2020/wordml/sdtdatahash" xmlns:w16se="http://schemas.microsoft.com/office/word/2015/wordml/symex" xmlns:wpg="http://schemas.microsoft.com/office/word/2010/wordprocessingGroup" xmlns:wpi="http://schemas.microsoft.com/office/word/2010/wordprocessingInk" xmlns:wne="http://schemas.microsoft.com/office/word/2006/wordml" xmlns:wps="http://schemas.microsoft.com/office/word/2010/wordprocessingShape" mc:Ignorable="w14 w15 w16se w16cid w16 w16cex w16sdtdh wp14">
+<w:hdr xmlns:wpc="http://schemas.microsoft.com/office/word/2010/wordprocessingCanvas" xmlns:cx="http://schemas.microsoft.com/office/drawing/2014/chartex" xmlns:cx1="http://schemas.microsoft.com/office/drawing/2015/9/8/chartex" xmlns:cx2="http://schemas.microsoft.com/office/drawing/2015/10/21/chartex" xmlns:cx3="http://schemas.microsoft.com/office/drawing/2016/5/9/chartex" xmlns:cx4="http://schemas.microsoft.com/office/drawing/2016/5/10/chartex" xmlns:cx5="http://schemas.microsoft.com/office/drawing/2016/5/11/chartex" xmlns:cx6="http://schemas.microsoft.com/office/drawing/2016/5/12/chartex" xmlns:cx7="http://schemas.microsoft.com/office/drawing/2016/5/13/chartex" xmlns:cx8="http://schemas.microsoft.com/office/drawing/2016/5/14/chartex" xmlns:mc="http://schemas.openxmlformats.org/markup-compatibility/2006" xmlns:aink="http://schemas.microsoft.com/office/drawing/2016/ink" xmlns:am3d="http://schemas.microsoft.com/office/drawing/2017/model3d" xmlns:o="urn:schemas-microsoft-com:office:office" xmlns:oel="http://schemas.microsoft.com/office/2019/extlst" xmlns:r="http://schemas.openxmlformats.org/officeDocument/2006/relationships" xmlns:m="http://schemas.openxmlformats.org/officeDocument/2006/math" xmlns:v="urn:schemas-microsoft-com:vml" xmlns:wp14="http://schemas.microsoft.com/office/word/2010/wordprocessingDrawing" xmlns:wp="http://schemas.openxmlformats.org/drawingml/2006/wordprocessingDrawing" xmlns:w10="urn:schemas-microsoft-com:office:word" xmlns:w="http://schemas.openxmlformats.org/wordprocessingml/2006/main" xmlns:w14="http://schemas.microsoft.com/office/word/2010/wordml" xmlns:w15="http://schemas.microsoft.com/office/word/2012/wordml" xmlns:w16cex="http://schemas.microsoft.com/office/word/2018/wordml/cex" xmlns:w16cid="http://schemas.microsoft.com/office/word/2016/wordml/cid" xmlns:w16="http://schemas.microsoft.com/office/word/2018/wordml" xmlns:w16sdtdh="http://schemas.microsoft.com/office/word/2020/wordml/sdtdatahash" xmlns:w16se="http://schemas.microsoft.com/office/word/2015/wordml/symex" xmlns:wpg="http://schemas.microsoft.com/office/word/2010/wordprocessingGroup" xmlns:wpi="http://schemas.microsoft.com/office/word/2010/wordprocessingInk" xmlns:wne="http://schemas.microsoft.com/office/word/2006/wordml" xmlns:wps="http://schemas.microsoft.com/office/word/2010/wordprocessingShape" mc:Ignorable="w14 w15 w16se w16cid w16 w16cex w16sdtdh wp14">
   <w:p>
     <w:pPr>
       <w:pBdr>
@@ -22258,7 +21331,7 @@
 </file>
 
 <file path=word/header2.xml><?xml version="1.0" encoding="utf-8"?>
-<w:hdr xmlns:wpc="http://schemas.microsoft.com/office/word/2010/wordprocessingCanvas" xmlns:cx="http://schemas.microsoft.com/office/drawing/2014/chartex" xmlns:cx1="http://schemas.microsoft.com/office/drawing/2015/9/8/chartex" xmlns:cx2="http://schemas.microsoft.com/office/drawing/2015/10/21/chartex" xmlns:cx3="http://schemas.microsoft.com/office/drawing/2016/5/9/chartex" xmlns:cx4="http://schemas.microsoft.com/office/drawing/2016/5/10/chartex" xmlns:cx5="http://schemas.microsoft.com/office/drawing/2016/5/11/chartex" xmlns:cx6="http://schemas.microsoft.com/office/drawing/2016/5/12/chartex" xmlns:cx7="http://schemas.microsoft.com/office/drawing/2016/5/13/chartex" xmlns:cx8="http://schemas.microsoft.com/office/drawing/2016/5/14/chartex" xmlns:mc="http://schemas.openxmlformats.org/markup-compatibility/2006" xmlns:aink="http://schemas.microsoft.com/office/drawing/2016/ink" xmlns:am3d="http://schemas.microsoft.com/office/drawing/2017/model3d" xmlns:o="urn:schemas-microsoft-com:office:office" xmlns:r="http://schemas.openxmlformats.org/officeDocument/2006/relationships" xmlns:m="http://schemas.openxmlformats.org/officeDocument/2006/math" xmlns:v="urn:schemas-microsoft-com:vml" xmlns:wp14="http://schemas.microsoft.com/office/word/2010/wordprocessingDrawing" xmlns:wp="http://schemas.openxmlformats.org/drawingml/2006/wordprocessingDrawing" xmlns:w10="urn:schemas-microsoft-com:office:word" xmlns:w="http://schemas.openxmlformats.org/wordprocessingml/2006/main" xmlns:w14="http://schemas.microsoft.com/office/word/2010/wordml" xmlns:w15="http://schemas.microsoft.com/office/word/2012/wordml" xmlns:w16cex="http://schemas.microsoft.com/office/word/2018/wordml/cex" xmlns:w16cid="http://schemas.microsoft.com/office/word/2016/wordml/cid" xmlns:w16="http://schemas.microsoft.com/office/word/2018/wordml" xmlns:w16sdtdh="http://schemas.microsoft.com/office/word/2020/wordml/sdtdatahash" xmlns:w16se="http://schemas.microsoft.com/office/word/2015/wordml/symex" xmlns:wpg="http://schemas.microsoft.com/office/word/2010/wordprocessingGroup" xmlns:wpi="http://schemas.microsoft.com/office/word/2010/wordprocessingInk" xmlns:wne="http://schemas.microsoft.com/office/word/2006/wordml" xmlns:wps="http://schemas.microsoft.com/office/word/2010/wordprocessingShape" mc:Ignorable="w14 w15 w16se w16cid w16 w16cex w16sdtdh wp14">
+<w:hdr xmlns:wpc="http://schemas.microsoft.com/office/word/2010/wordprocessingCanvas" xmlns:cx="http://schemas.microsoft.com/office/drawing/2014/chartex" xmlns:cx1="http://schemas.microsoft.com/office/drawing/2015/9/8/chartex" xmlns:cx2="http://schemas.microsoft.com/office/drawing/2015/10/21/chartex" xmlns:cx3="http://schemas.microsoft.com/office/drawing/2016/5/9/chartex" xmlns:cx4="http://schemas.microsoft.com/office/drawing/2016/5/10/chartex" xmlns:cx5="http://schemas.microsoft.com/office/drawing/2016/5/11/chartex" xmlns:cx6="http://schemas.microsoft.com/office/drawing/2016/5/12/chartex" xmlns:cx7="http://schemas.microsoft.com/office/drawing/2016/5/13/chartex" xmlns:cx8="http://schemas.microsoft.com/office/drawing/2016/5/14/chartex" xmlns:mc="http://schemas.openxmlformats.org/markup-compatibility/2006" xmlns:aink="http://schemas.microsoft.com/office/drawing/2016/ink" xmlns:am3d="http://schemas.microsoft.com/office/drawing/2017/model3d" xmlns:o="urn:schemas-microsoft-com:office:office" xmlns:oel="http://schemas.microsoft.com/office/2019/extlst" xmlns:r="http://schemas.openxmlformats.org/officeDocument/2006/relationships" xmlns:m="http://schemas.openxmlformats.org/officeDocument/2006/math" xmlns:v="urn:schemas-microsoft-com:vml" xmlns:wp14="http://schemas.microsoft.com/office/word/2010/wordprocessingDrawing" xmlns:wp="http://schemas.openxmlformats.org/drawingml/2006/wordprocessingDrawing" xmlns:w10="urn:schemas-microsoft-com:office:word" xmlns:w="http://schemas.openxmlformats.org/wordprocessingml/2006/main" xmlns:w14="http://schemas.microsoft.com/office/word/2010/wordml" xmlns:w15="http://schemas.microsoft.com/office/word/2012/wordml" xmlns:w16cex="http://schemas.microsoft.com/office/word/2018/wordml/cex" xmlns:w16cid="http://schemas.microsoft.com/office/word/2016/wordml/cid" xmlns:w16="http://schemas.microsoft.com/office/word/2018/wordml" xmlns:w16sdtdh="http://schemas.microsoft.com/office/word/2020/wordml/sdtdatahash" xmlns:w16se="http://schemas.microsoft.com/office/word/2015/wordml/symex" xmlns:wpg="http://schemas.microsoft.com/office/word/2010/wordprocessingGroup" xmlns:wpi="http://schemas.microsoft.com/office/word/2010/wordprocessingInk" xmlns:wne="http://schemas.microsoft.com/office/word/2006/wordml" xmlns:wps="http://schemas.microsoft.com/office/word/2010/wordprocessingShape" mc:Ignorable="w14 w15 w16se w16cid w16 w16cex w16sdtdh wp14">
   <w:p>
     <w:pPr>
       <w:pBdr>
@@ -22591,7 +21664,7 @@
             </wp:anchor>
           </w:drawing>
         </mc:Choice>
-        <mc:Fallback xmlns:oel="http://schemas.microsoft.com/office/2019/extlst" xmlns:dgm="http://schemas.openxmlformats.org/drawingml/2006/diagram" xmlns:lc="http://schemas.openxmlformats.org/drawingml/2006/lockedCanvas" xmlns:c="http://schemas.openxmlformats.org/drawingml/2006/chart" xmlns:pic="http://schemas.openxmlformats.org/drawingml/2006/picture" xmlns:a="http://schemas.openxmlformats.org/drawingml/2006/main" xmlns:sl="http://schemas.openxmlformats.org/schemaLibrary/2006/main">
+        <mc:Fallback xmlns:dgm="http://schemas.openxmlformats.org/drawingml/2006/diagram" xmlns:lc="http://schemas.openxmlformats.org/drawingml/2006/lockedCanvas" xmlns:c="http://schemas.openxmlformats.org/drawingml/2006/chart" xmlns:pic="http://schemas.openxmlformats.org/drawingml/2006/picture" xmlns:a="http://schemas.openxmlformats.org/drawingml/2006/main" xmlns:sl="http://schemas.openxmlformats.org/schemaLibrary/2006/main">
           <w:drawing>
             <wp:anchor allowOverlap="1" behindDoc="0" distB="0" distT="0" distL="114300" distR="114300" hidden="0" layoutInCell="1" locked="0" relativeHeight="0" simplePos="0">
               <wp:simplePos x="0" y="0"/>
@@ -22658,7 +21731,7 @@
 </file>
 
 <file path=word/header3.xml><?xml version="1.0" encoding="utf-8"?>
-<w:hdr xmlns:wpc="http://schemas.microsoft.com/office/word/2010/wordprocessingCanvas" xmlns:cx="http://schemas.microsoft.com/office/drawing/2014/chartex" xmlns:cx1="http://schemas.microsoft.com/office/drawing/2015/9/8/chartex" xmlns:cx2="http://schemas.microsoft.com/office/drawing/2015/10/21/chartex" xmlns:cx3="http://schemas.microsoft.com/office/drawing/2016/5/9/chartex" xmlns:cx4="http://schemas.microsoft.com/office/drawing/2016/5/10/chartex" xmlns:cx5="http://schemas.microsoft.com/office/drawing/2016/5/11/chartex" xmlns:cx6="http://schemas.microsoft.com/office/drawing/2016/5/12/chartex" xmlns:cx7="http://schemas.microsoft.com/office/drawing/2016/5/13/chartex" xmlns:cx8="http://schemas.microsoft.com/office/drawing/2016/5/14/chartex" xmlns:mc="http://schemas.openxmlformats.org/markup-compatibility/2006" xmlns:aink="http://schemas.microsoft.com/office/drawing/2016/ink" xmlns:am3d="http://schemas.microsoft.com/office/drawing/2017/model3d" xmlns:o="urn:schemas-microsoft-com:office:office" xmlns:r="http://schemas.openxmlformats.org/officeDocument/2006/relationships" xmlns:m="http://schemas.openxmlformats.org/officeDocument/2006/math" xmlns:v="urn:schemas-microsoft-com:vml" xmlns:wp14="http://schemas.microsoft.com/office/word/2010/wordprocessingDrawing" xmlns:wp="http://schemas.openxmlformats.org/drawingml/2006/wordprocessingDrawing" xmlns:w10="urn:schemas-microsoft-com:office:word" xmlns:w="http://schemas.openxmlformats.org/wordprocessingml/2006/main" xmlns:w14="http://schemas.microsoft.com/office/word/2010/wordml" xmlns:w15="http://schemas.microsoft.com/office/word/2012/wordml" xmlns:w16cex="http://schemas.microsoft.com/office/word/2018/wordml/cex" xmlns:w16cid="http://schemas.microsoft.com/office/word/2016/wordml/cid" xmlns:w16="http://schemas.microsoft.com/office/word/2018/wordml" xmlns:w16sdtdh="http://schemas.microsoft.com/office/word/2020/wordml/sdtdatahash" xmlns:w16se="http://schemas.microsoft.com/office/word/2015/wordml/symex" xmlns:wpg="http://schemas.microsoft.com/office/word/2010/wordprocessingGroup" xmlns:wpi="http://schemas.microsoft.com/office/word/2010/wordprocessingInk" xmlns:wne="http://schemas.microsoft.com/office/word/2006/wordml" xmlns:wps="http://schemas.microsoft.com/office/word/2010/wordprocessingShape" mc:Ignorable="w14 w15 w16se w16cid w16 w16cex w16sdtdh wp14">
+<w:hdr xmlns:wpc="http://schemas.microsoft.com/office/word/2010/wordprocessingCanvas" xmlns:cx="http://schemas.microsoft.com/office/drawing/2014/chartex" xmlns:cx1="http://schemas.microsoft.com/office/drawing/2015/9/8/chartex" xmlns:cx2="http://schemas.microsoft.com/office/drawing/2015/10/21/chartex" xmlns:cx3="http://schemas.microsoft.com/office/drawing/2016/5/9/chartex" xmlns:cx4="http://schemas.microsoft.com/office/drawing/2016/5/10/chartex" xmlns:cx5="http://schemas.microsoft.com/office/drawing/2016/5/11/chartex" xmlns:cx6="http://schemas.microsoft.com/office/drawing/2016/5/12/chartex" xmlns:cx7="http://schemas.microsoft.com/office/drawing/2016/5/13/chartex" xmlns:cx8="http://schemas.microsoft.com/office/drawing/2016/5/14/chartex" xmlns:mc="http://schemas.openxmlformats.org/markup-compatibility/2006" xmlns:aink="http://schemas.microsoft.com/office/drawing/2016/ink" xmlns:am3d="http://schemas.microsoft.com/office/drawing/2017/model3d" xmlns:o="urn:schemas-microsoft-com:office:office" xmlns:oel="http://schemas.microsoft.com/office/2019/extlst" xmlns:r="http://schemas.openxmlformats.org/officeDocument/2006/relationships" xmlns:m="http://schemas.openxmlformats.org/officeDocument/2006/math" xmlns:v="urn:schemas-microsoft-com:vml" xmlns:wp14="http://schemas.microsoft.com/office/word/2010/wordprocessingDrawing" xmlns:wp="http://schemas.openxmlformats.org/drawingml/2006/wordprocessingDrawing" xmlns:w10="urn:schemas-microsoft-com:office:word" xmlns:w="http://schemas.openxmlformats.org/wordprocessingml/2006/main" xmlns:w14="http://schemas.microsoft.com/office/word/2010/wordml" xmlns:w15="http://schemas.microsoft.com/office/word/2012/wordml" xmlns:w16cex="http://schemas.microsoft.com/office/word/2018/wordml/cex" xmlns:w16cid="http://schemas.microsoft.com/office/word/2016/wordml/cid" xmlns:w16="http://schemas.microsoft.com/office/word/2018/wordml" xmlns:w16sdtdh="http://schemas.microsoft.com/office/word/2020/wordml/sdtdatahash" xmlns:w16se="http://schemas.microsoft.com/office/word/2015/wordml/symex" xmlns:wpg="http://schemas.microsoft.com/office/word/2010/wordprocessingGroup" xmlns:wpi="http://schemas.microsoft.com/office/word/2010/wordprocessingInk" xmlns:wne="http://schemas.microsoft.com/office/word/2006/wordml" xmlns:wps="http://schemas.microsoft.com/office/word/2010/wordprocessingShape" mc:Ignorable="w14 w15 w16se w16cid w16 w16cex w16sdtdh wp14">
   <w:p>
     <w:pPr>
       <w:pBdr>
@@ -22681,7 +21754,7 @@
 </file>
 
 <file path=word/numbering.xml><?xml version="1.0" encoding="utf-8"?>
-<w:numbering xmlns:wpc="http://schemas.microsoft.com/office/word/2010/wordprocessingCanvas" xmlns:cx="http://schemas.microsoft.com/office/drawing/2014/chartex" xmlns:cx1="http://schemas.microsoft.com/office/drawing/2015/9/8/chartex" xmlns:cx2="http://schemas.microsoft.com/office/drawing/2015/10/21/chartex" xmlns:cx3="http://schemas.microsoft.com/office/drawing/2016/5/9/chartex" xmlns:cx4="http://schemas.microsoft.com/office/drawing/2016/5/10/chartex" xmlns:cx5="http://schemas.microsoft.com/office/drawing/2016/5/11/chartex" xmlns:cx6="http://schemas.microsoft.com/office/drawing/2016/5/12/chartex" xmlns:cx7="http://schemas.microsoft.com/office/drawing/2016/5/13/chartex" xmlns:cx8="http://schemas.microsoft.com/office/drawing/2016/5/14/chartex" xmlns:mc="http://schemas.openxmlformats.org/markup-compatibility/2006" xmlns:aink="http://schemas.microsoft.com/office/drawing/2016/ink" xmlns:am3d="http://schemas.microsoft.com/office/drawing/2017/model3d" xmlns:o="urn:schemas-microsoft-com:office:office" xmlns:r="http://schemas.openxmlformats.org/officeDocument/2006/relationships" xmlns:m="http://schemas.openxmlformats.org/officeDocument/2006/math" xmlns:v="urn:schemas-microsoft-com:vml" xmlns:wp14="http://schemas.microsoft.com/office/word/2010/wordprocessingDrawing" xmlns:wp="http://schemas.openxmlformats.org/drawingml/2006/wordprocessingDrawing" xmlns:w10="urn:schemas-microsoft-com:office:word" xmlns:w="http://schemas.openxmlformats.org/wordprocessingml/2006/main" xmlns:w14="http://schemas.microsoft.com/office/word/2010/wordml" xmlns:w15="http://schemas.microsoft.com/office/word/2012/wordml" xmlns:w16cex="http://schemas.microsoft.com/office/word/2018/wordml/cex" xmlns:w16cid="http://schemas.microsoft.com/office/word/2016/wordml/cid" xmlns:w16="http://schemas.microsoft.com/office/word/2018/wordml" xmlns:w16sdtdh="http://schemas.microsoft.com/office/word/2020/wordml/sdtdatahash" xmlns:w16se="http://schemas.microsoft.com/office/word/2015/wordml/symex" xmlns:wpg="http://schemas.microsoft.com/office/word/2010/wordprocessingGroup" xmlns:wpi="http://schemas.microsoft.com/office/word/2010/wordprocessingInk" xmlns:wne="http://schemas.microsoft.com/office/word/2006/wordml" xmlns:wps="http://schemas.microsoft.com/office/word/2010/wordprocessingShape" mc:Ignorable="w14 w15 w16se w16cid w16 w16cex w16sdtdh wp14">
+<w:numbering xmlns:wpc="http://schemas.microsoft.com/office/word/2010/wordprocessingCanvas" xmlns:cx="http://schemas.microsoft.com/office/drawing/2014/chartex" xmlns:cx1="http://schemas.microsoft.com/office/drawing/2015/9/8/chartex" xmlns:cx2="http://schemas.microsoft.com/office/drawing/2015/10/21/chartex" xmlns:cx3="http://schemas.microsoft.com/office/drawing/2016/5/9/chartex" xmlns:cx4="http://schemas.microsoft.com/office/drawing/2016/5/10/chartex" xmlns:cx5="http://schemas.microsoft.com/office/drawing/2016/5/11/chartex" xmlns:cx6="http://schemas.microsoft.com/office/drawing/2016/5/12/chartex" xmlns:cx7="http://schemas.microsoft.com/office/drawing/2016/5/13/chartex" xmlns:cx8="http://schemas.microsoft.com/office/drawing/2016/5/14/chartex" xmlns:mc="http://schemas.openxmlformats.org/markup-compatibility/2006" xmlns:aink="http://schemas.microsoft.com/office/drawing/2016/ink" xmlns:am3d="http://schemas.microsoft.com/office/drawing/2017/model3d" xmlns:o="urn:schemas-microsoft-com:office:office" xmlns:oel="http://schemas.microsoft.com/office/2019/extlst" xmlns:r="http://schemas.openxmlformats.org/officeDocument/2006/relationships" xmlns:m="http://schemas.openxmlformats.org/officeDocument/2006/math" xmlns:v="urn:schemas-microsoft-com:vml" xmlns:wp14="http://schemas.microsoft.com/office/word/2010/wordprocessingDrawing" xmlns:wp="http://schemas.openxmlformats.org/drawingml/2006/wordprocessingDrawing" xmlns:w10="urn:schemas-microsoft-com:office:word" xmlns:w="http://schemas.openxmlformats.org/wordprocessingml/2006/main" xmlns:w14="http://schemas.microsoft.com/office/word/2010/wordml" xmlns:w15="http://schemas.microsoft.com/office/word/2012/wordml" xmlns:w16cex="http://schemas.microsoft.com/office/word/2018/wordml/cex" xmlns:w16cid="http://schemas.microsoft.com/office/word/2016/wordml/cid" xmlns:w16="http://schemas.microsoft.com/office/word/2018/wordml" xmlns:w16sdtdh="http://schemas.microsoft.com/office/word/2020/wordml/sdtdatahash" xmlns:w16se="http://schemas.microsoft.com/office/word/2015/wordml/symex" xmlns:wpg="http://schemas.microsoft.com/office/word/2010/wordprocessingGroup" xmlns:wpi="http://schemas.microsoft.com/office/word/2010/wordprocessingInk" xmlns:wne="http://schemas.microsoft.com/office/word/2006/wordml" xmlns:wps="http://schemas.microsoft.com/office/word/2010/wordprocessingShape" mc:Ignorable="w14 w15 w16se w16cid w16 w16cex w16sdtdh wp14">
   <w:abstractNum w:abstractNumId="0" w15:restartNumberingAfterBreak="0">
     <w:nsid w:val="3DDE2FA3"/>
     <w:multiLevelType w:val="multilevel"/>
@@ -22940,13 +22013,13 @@
       </w:pPr>
     </w:lvl>
   </w:abstractNum>
-  <w:num w:numId="1">
+  <w:num w:numId="1" w16cid:durableId="1793749013">
     <w:abstractNumId w:val="0"/>
   </w:num>
-  <w:num w:numId="2">
+  <w:num w:numId="2" w16cid:durableId="1790052578">
     <w:abstractNumId w:val="2"/>
   </w:num>
-  <w:num w:numId="3">
+  <w:num w:numId="3" w16cid:durableId="664088967">
     <w:abstractNumId w:val="1"/>
   </w:num>
 </w:numbering>
@@ -23473,6 +22546,7 @@
   <w:style w:type="character" w:default="1" w:styleId="DefaultParagraphFont">
     <w:name w:val="Default Paragraph Font"/>
     <w:uiPriority w:val="1"/>
+    <w:semiHidden/>
     <w:unhideWhenUsed/>
   </w:style>
   <w:style w:type="table" w:default="1" w:styleId="TableNormal">

</xml_diff>